<commit_message>
Edit REST explanation doc
</commit_message>
<xml_diff>
--- a/REST_Api_services/WhatAreWebServices_SOA_SOAP_RESTful.docx
+++ b/REST_Api_services/WhatAreWebServices_SOA_SOAP_RESTful.docx
@@ -5253,7 +5253,19 @@
         <w:rPr>
           <w:lang w:val="en-US" w:eastAsia="fi-FI"/>
         </w:rPr>
-        <w:t>(technically</w:t>
+        <w:t>(</w:t>
+      </w:r>
+      <w:r>
+        <w:rPr>
+          <w:lang w:val="en-US" w:eastAsia="fi-FI"/>
+        </w:rPr>
+        <w:t>=</w:t>
+      </w:r>
+      <w:r>
+        <w:rPr>
+          <w:lang w:val="en-US" w:eastAsia="fi-FI"/>
+        </w:rPr>
+        <w:t>technically</w:t>
       </w:r>
       <w:r>
         <w:rPr>
@@ -5271,7 +5283,14 @@
         <w:rPr>
           <w:lang w:val="en-US" w:eastAsia="fi-FI"/>
         </w:rPr>
-        <w:t>tructed to appear</w:t>
+        <w:t xml:space="preserve">tructed to </w:t>
+      </w:r>
+      <w:r>
+        <w:rPr>
+          <w:b/>
+          <w:lang w:val="en-US" w:eastAsia="fi-FI"/>
+        </w:rPr>
+        <w:t>appear</w:t>
       </w:r>
       <w:r>
         <w:rPr>
@@ -5349,7 +5368,41 @@
         <w:rPr>
           <w:lang w:val="en-US" w:eastAsia="fi-FI"/>
         </w:rPr>
-        <w:t xml:space="preserve"> =</w:t>
+        <w:t>, so just 2</w:t>
+      </w:r>
+      <w:proofErr w:type="gramStart"/>
+      <w:r>
+        <w:rPr>
+          <w:lang w:val="en-US" w:eastAsia="fi-FI"/>
+        </w:rPr>
+        <w:t xml:space="preserve">. </w:t>
+      </w:r>
+      <w:proofErr w:type="gramEnd"/>
+      <w:r>
+        <w:rPr>
+          <w:lang w:val="en-US" w:eastAsia="fi-FI"/>
+        </w:rPr>
+        <w:t>is enough, if you know the correct package id needed for the 2</w:t>
+      </w:r>
+      <w:proofErr w:type="gramStart"/>
+      <w:r>
+        <w:rPr>
+          <w:lang w:val="en-US" w:eastAsia="fi-FI"/>
+        </w:rPr>
+        <w:t xml:space="preserve">. </w:t>
+      </w:r>
+      <w:proofErr w:type="gramEnd"/>
+      <w:r>
+        <w:rPr>
+          <w:lang w:val="en-US" w:eastAsia="fi-FI"/>
+        </w:rPr>
+        <w:t>request</w:t>
+      </w:r>
+      <w:r>
+        <w:rPr>
+          <w:lang w:val="en-US" w:eastAsia="fi-FI"/>
+        </w:rPr>
+        <w:t>:</w:t>
       </w:r>
     </w:p>
     <w:p>
@@ -5367,7 +5420,48 @@
         <w:rPr>
           <w:lang w:val="en-US" w:eastAsia="fi-FI"/>
         </w:rPr>
-        <w:t>All information needed to serve any request is in the Request</w:t>
+        <w:t xml:space="preserve">All information needed to serve any request is </w:t>
+      </w:r>
+      <w:r>
+        <w:rPr>
+          <w:lang w:val="en-US" w:eastAsia="fi-FI"/>
+        </w:rPr>
+        <w:t xml:space="preserve">sent </w:t>
+      </w:r>
+      <w:r>
+        <w:rPr>
+          <w:b/>
+          <w:lang w:val="en-US" w:eastAsia="fi-FI"/>
+        </w:rPr>
+        <w:t>in</w:t>
+      </w:r>
+      <w:r>
+        <w:rPr>
+          <w:b/>
+          <w:lang w:val="en-US" w:eastAsia="fi-FI"/>
+        </w:rPr>
+        <w:t xml:space="preserve"> the </w:t>
+      </w:r>
+      <w:r>
+        <w:rPr>
+          <w:b/>
+          <w:lang w:val="en-US" w:eastAsia="fi-FI"/>
+        </w:rPr>
+        <w:t>Http</w:t>
+      </w:r>
+      <w:r>
+        <w:rPr>
+          <w:b/>
+          <w:lang w:val="en-US" w:eastAsia="fi-FI"/>
+        </w:rPr>
+        <w:t xml:space="preserve"> </w:t>
+      </w:r>
+      <w:r>
+        <w:rPr>
+          <w:b/>
+          <w:lang w:val="en-US" w:eastAsia="fi-FI"/>
+        </w:rPr>
+        <w:t>Request</w:t>
       </w:r>
     </w:p>
     <w:p>
@@ -5381,8 +5475,332 @@
           <w:lang w:val="en-US" w:eastAsia="fi-FI"/>
         </w:rPr>
       </w:pPr>
-      <w:bookmarkStart w:id="0" w:name="_GoBack"/>
-      <w:bookmarkEnd w:id="0"/>
+      <w:r>
+        <w:rPr>
+          <w:u w:val="single"/>
+          <w:lang w:val="en-US" w:eastAsia="fi-FI"/>
+        </w:rPr>
+        <w:t>R</w:t>
+      </w:r>
+      <w:r>
+        <w:rPr>
+          <w:u w:val="single"/>
+          <w:lang w:val="en-US" w:eastAsia="fi-FI"/>
+        </w:rPr>
+        <w:t>EST</w:t>
+      </w:r>
+      <w:r>
+        <w:rPr>
+          <w:u w:val="single"/>
+          <w:lang w:val="en-US" w:eastAsia="fi-FI"/>
+        </w:rPr>
+        <w:t>ful</w:t>
+      </w:r>
+      <w:r>
+        <w:rPr>
+          <w:lang w:val="en-US" w:eastAsia="fi-FI"/>
+        </w:rPr>
+        <w:t xml:space="preserve"> URI      </w:t>
+      </w:r>
+      <w:hyperlink r:id="rId39" w:history="1">
+        <w:r>
+          <w:rPr>
+            <w:rStyle w:val="Hyperlink"/>
+            <w:lang w:val="en-US" w:eastAsia="fi-FI"/>
+          </w:rPr>
+          <w:t>https://ourserver.ourdomain.fi/</w:t>
+        </w:r>
+        <w:r>
+          <w:rPr>
+            <w:rStyle w:val="Hyperlink"/>
+            <w:strike/>
+            <w:color w:val="0D0D0D" w:themeColor="text1" w:themeTint="F2"/>
+            <w:lang w:val="en-US" w:eastAsia="fi-FI"/>
+          </w:rPr>
+          <w:t>ourapp</w:t>
+        </w:r>
+        <w:r>
+          <w:rPr>
+            <w:rStyle w:val="Hyperlink"/>
+            <w:b/>
+            <w:lang w:val="en-US" w:eastAsia="fi-FI"/>
+          </w:rPr>
+          <w:t>/</w:t>
+        </w:r>
+        <w:r>
+          <w:rPr>
+            <w:rStyle w:val="Hyperlink"/>
+            <w:b/>
+            <w:color w:val="833C0B" w:themeColor="accent2" w:themeShade="80"/>
+            <w:lang w:val="en-US" w:eastAsia="fi-FI"/>
+          </w:rPr>
+          <w:t>api</w:t>
+        </w:r>
+        <w:r>
+          <w:rPr>
+            <w:rStyle w:val="Hyperlink"/>
+            <w:b/>
+            <w:lang w:val="en-US" w:eastAsia="fi-FI"/>
+          </w:rPr>
+          <w:t>/</w:t>
+        </w:r>
+        <w:r>
+          <w:rPr>
+            <w:rStyle w:val="Hyperlink"/>
+            <w:b/>
+            <w:color w:val="1F4E79" w:themeColor="accent1" w:themeShade="80"/>
+            <w:lang w:val="en-US" w:eastAsia="fi-FI"/>
+          </w:rPr>
+          <w:t>idea</w:t>
+        </w:r>
+        <w:r>
+          <w:rPr>
+            <w:rStyle w:val="Hyperlink"/>
+            <w:b/>
+            <w:lang w:val="en-US" w:eastAsia="fi-FI"/>
+          </w:rPr>
+          <w:t>/</w:t>
+        </w:r>
+        <w:r>
+          <w:rPr>
+            <w:rStyle w:val="Hyperlink"/>
+            <w:b/>
+            <w:color w:val="BF8F00" w:themeColor="accent4" w:themeShade="BF"/>
+            <w:lang w:val="en-US" w:eastAsia="fi-FI"/>
+          </w:rPr>
+          <w:t>101</w:t>
+        </w:r>
+      </w:hyperlink>
+      <w:r>
+        <w:rPr>
+          <w:lang w:val="en-US" w:eastAsia="fi-FI"/>
+        </w:rPr>
+        <w:t xml:space="preserve">  (</w:t>
+      </w:r>
+      <w:r>
+        <w:rPr>
+          <w:b/>
+          <w:lang w:val="en-US" w:eastAsia="fi-FI"/>
+        </w:rPr>
+        <w:t>not a file</w:t>
+      </w:r>
+      <w:r>
+        <w:rPr>
+          <w:lang w:val="en-US" w:eastAsia="fi-FI"/>
+        </w:rPr>
+        <w:t xml:space="preserve"> URL)</w:t>
+      </w:r>
+    </w:p>
+    <w:p>
+      <w:pPr>
+        <w:pStyle w:val="ListParagraph"/>
+        <w:numPr>
+          <w:ilvl w:val="2"/>
+          <w:numId w:val="6"/>
+        </w:numPr>
+        <w:rPr>
+          <w:lang w:val="en-US" w:eastAsia="fi-FI"/>
+        </w:rPr>
+      </w:pPr>
+      <w:r>
+        <w:rPr>
+          <w:lang w:val="en-US" w:eastAsia="fi-FI"/>
+        </w:rPr>
+        <w:t xml:space="preserve">Http Method </w:t>
+      </w:r>
+      <w:r>
+        <w:rPr>
+          <w:color w:val="808080" w:themeColor="background1" w:themeShade="80"/>
+          <w:lang w:val="en-US" w:eastAsia="fi-FI"/>
+        </w:rPr>
+        <w:t>(“Http Verbs”)</w:t>
+      </w:r>
+      <w:r>
+        <w:rPr>
+          <w:lang w:val="en-US" w:eastAsia="fi-FI"/>
+        </w:rPr>
+        <w:t xml:space="preserve"> GET/POST/PUT/DELETE</w:t>
+      </w:r>
+    </w:p>
+    <w:p>
+      <w:pPr>
+        <w:pStyle w:val="ListParagraph"/>
+        <w:numPr>
+          <w:ilvl w:val="2"/>
+          <w:numId w:val="6"/>
+        </w:numPr>
+        <w:rPr>
+          <w:lang w:val="en-US" w:eastAsia="fi-FI"/>
+        </w:rPr>
+      </w:pPr>
+      <w:r>
+        <w:rPr>
+          <w:lang w:val="en-US" w:eastAsia="fi-FI"/>
+        </w:rPr>
+        <w:t>P</w:t>
+      </w:r>
+      <w:r>
+        <w:rPr>
+          <w:lang w:val="en-US" w:eastAsia="fi-FI"/>
+        </w:rPr>
+        <w:t>ossibly p</w:t>
+      </w:r>
+      <w:r>
+        <w:rPr>
+          <w:lang w:val="en-US" w:eastAsia="fi-FI"/>
+        </w:rPr>
+        <w:t xml:space="preserve">arameters </w:t>
+      </w:r>
+      <w:r>
+        <w:rPr>
+          <w:lang w:val="en-US" w:eastAsia="fi-FI"/>
+        </w:rPr>
+        <w:t>at</w:t>
+      </w:r>
+      <w:r>
+        <w:rPr>
+          <w:lang w:val="en-US" w:eastAsia="fi-FI"/>
+        </w:rPr>
+        <w:t xml:space="preserve"> the</w:t>
+      </w:r>
+      <w:r>
+        <w:rPr>
+          <w:lang w:val="en-US" w:eastAsia="fi-FI"/>
+        </w:rPr>
+        <w:t xml:space="preserve"> end of</w:t>
+      </w:r>
+      <w:r>
+        <w:rPr>
+          <w:lang w:val="en-US" w:eastAsia="fi-FI"/>
+        </w:rPr>
+        <w:t xml:space="preserve"> URI</w:t>
+      </w:r>
+      <w:r>
+        <w:rPr>
+          <w:lang w:val="en-US" w:eastAsia="fi-FI"/>
+        </w:rPr>
+        <w:t xml:space="preserve"> (</w:t>
+      </w:r>
+      <w:proofErr w:type="gramStart"/>
+      <w:r>
+        <w:rPr>
+          <w:lang w:val="en-US" w:eastAsia="fi-FI"/>
+        </w:rPr>
+        <w:t>GET)</w:t>
+      </w:r>
+      <w:r>
+        <w:rPr>
+          <w:lang w:val="en-US" w:eastAsia="fi-FI"/>
+        </w:rPr>
+        <w:t xml:space="preserve">   </w:t>
+      </w:r>
+      <w:proofErr w:type="gramEnd"/>
+      <w:r>
+        <w:rPr>
+          <w:lang w:val="en-US" w:eastAsia="fi-FI"/>
+        </w:rPr>
+        <w:t>?</w:t>
+      </w:r>
+      <w:proofErr w:type="spellStart"/>
+      <w:r>
+        <w:rPr>
+          <w:lang w:val="en-US" w:eastAsia="fi-FI"/>
+        </w:rPr>
+        <w:t>queryString</w:t>
+      </w:r>
+      <w:proofErr w:type="spellEnd"/>
+      <w:r>
+        <w:rPr>
+          <w:lang w:val="en-US" w:eastAsia="fi-FI"/>
+        </w:rPr>
+        <w:t>=</w:t>
+      </w:r>
+      <w:proofErr w:type="spellStart"/>
+      <w:r>
+        <w:rPr>
+          <w:lang w:val="en-US" w:eastAsia="fi-FI"/>
+        </w:rPr>
+        <w:t>nokia&amp;order</w:t>
+      </w:r>
+      <w:proofErr w:type="spellEnd"/>
+      <w:r>
+        <w:rPr>
+          <w:lang w:val="en-US" w:eastAsia="fi-FI"/>
+        </w:rPr>
+        <w:t>=date</w:t>
+      </w:r>
+    </w:p>
+    <w:p>
+      <w:pPr>
+        <w:pStyle w:val="ListParagraph"/>
+        <w:numPr>
+          <w:ilvl w:val="2"/>
+          <w:numId w:val="6"/>
+        </w:numPr>
+        <w:rPr>
+          <w:lang w:val="en-US" w:eastAsia="fi-FI"/>
+        </w:rPr>
+      </w:pPr>
+      <w:r>
+        <w:rPr>
+          <w:lang w:val="en-US" w:eastAsia="fi-FI"/>
+        </w:rPr>
+        <w:t>Usually Request Body (POST/PUT), usually one root object as JSON text (could be an array or complicated hierarchy of objects)</w:t>
+      </w:r>
+    </w:p>
+    <w:p>
+      <w:pPr>
+        <w:pStyle w:val="ListParagraph"/>
+        <w:numPr>
+          <w:ilvl w:val="2"/>
+          <w:numId w:val="6"/>
+        </w:numPr>
+        <w:rPr>
+          <w:lang w:val="en-US" w:eastAsia="fi-FI"/>
+        </w:rPr>
+      </w:pPr>
+      <w:r>
+        <w:rPr>
+          <w:lang w:val="en-US" w:eastAsia="fi-FI"/>
+        </w:rPr>
+        <w:t>Http Request Header fields used for metadata of the request, especially security</w:t>
+      </w:r>
+    </w:p>
+    <w:p>
+      <w:pPr>
+        <w:pStyle w:val="ListParagraph"/>
+        <w:numPr>
+          <w:ilvl w:val="2"/>
+          <w:numId w:val="6"/>
+        </w:numPr>
+        <w:rPr>
+          <w:lang w:val="en-US" w:eastAsia="fi-FI"/>
+        </w:rPr>
+      </w:pPr>
+      <w:r>
+        <w:rPr>
+          <w:lang w:val="en-US" w:eastAsia="fi-FI"/>
+        </w:rPr>
+        <w:t>Session and Login = Authentication tokens must be in the request!</w:t>
+      </w:r>
+    </w:p>
+    <w:p>
+      <w:pPr>
+        <w:pStyle w:val="ListParagraph"/>
+        <w:numPr>
+          <w:ilvl w:val="2"/>
+          <w:numId w:val="6"/>
+        </w:numPr>
+        <w:rPr>
+          <w:lang w:val="en-US" w:eastAsia="fi-FI"/>
+        </w:rPr>
+      </w:pPr>
+      <w:r>
+        <w:rPr>
+          <w:lang w:val="en-US" w:eastAsia="fi-FI"/>
+        </w:rPr>
+        <w:t>API key must be there as well, otherwise the backend could just DROP the request without serving it</w:t>
+      </w:r>
     </w:p>
     <w:p>
       <w:pPr>
@@ -5399,13 +5817,26 @@
         <w:rPr>
           <w:lang w:val="en-US" w:eastAsia="fi-FI"/>
         </w:rPr>
-        <w:t xml:space="preserve"> </w:t>
-      </w:r>
+        <w:t>Backend doesn’t know what was the previous service called!</w:t>
+      </w:r>
+    </w:p>
+    <w:p>
+      <w:pPr>
+        <w:pStyle w:val="ListParagraph"/>
+        <w:numPr>
+          <w:ilvl w:val="1"/>
+          <w:numId w:val="6"/>
+        </w:numPr>
+        <w:rPr>
+          <w:lang w:val="en-US" w:eastAsia="fi-FI"/>
+        </w:rPr>
+      </w:pPr>
       <w:r>
         <w:rPr>
           <w:b/>
           <w:lang w:val="en-US" w:eastAsia="fi-FI"/>
         </w:rPr>
+        <w:lastRenderedPageBreak/>
         <w:t>Do not assume</w:t>
       </w:r>
       <w:r>
@@ -5452,6 +5883,12 @@
       </w:pPr>
       <w:r>
         <w:rPr>
+          <w:lang w:val="en-US" w:eastAsia="fi-FI"/>
+        </w:rPr>
+        <w:t xml:space="preserve">Consequence of previous one =&gt; </w:t>
+      </w:r>
+      <w:r>
+        <w:rPr>
           <w:b/>
           <w:lang w:val="en-US" w:eastAsia="fi-FI"/>
         </w:rPr>
@@ -5488,7 +5925,7 @@
         <w:rPr>
           <w:lang w:val="en-US" w:eastAsia="fi-FI"/>
         </w:rPr>
-        <w:t>are partially easier to implement because of the</w:t>
+        <w:t>are easier to implement because of the</w:t>
       </w:r>
       <w:r>
         <w:rPr>
@@ -5570,7 +6007,20 @@
         <w:rPr>
           <w:lang w:val="en-US" w:eastAsia="fi-FI"/>
         </w:rPr>
-        <w:t xml:space="preserve">:  e.g. </w:t>
+        <w:t xml:space="preserve">:  </w:t>
+      </w:r>
+      <w:r>
+        <w:rPr>
+          <w:lang w:val="en-US" w:eastAsia="fi-FI"/>
+        </w:rPr>
+        <w:br/>
+        <w:t xml:space="preserve">   </w:t>
+      </w:r>
+      <w:r>
+        <w:rPr>
+          <w:lang w:val="en-US" w:eastAsia="fi-FI"/>
+        </w:rPr>
+        <w:t xml:space="preserve">e.g. </w:t>
       </w:r>
       <w:r>
         <w:rPr>
@@ -5582,20 +6032,38 @@
         <w:rPr>
           <w:lang w:val="en-US" w:eastAsia="fi-FI"/>
         </w:rPr>
-        <w:t>/customer/delete/</w:t>
+        <w:t>/customer/201</w:t>
+      </w:r>
+      <w:r>
+        <w:rPr>
+          <w:lang w:val="en-US" w:eastAsia="fi-FI"/>
+        </w:rPr>
+        <w:t xml:space="preserve"> </w:t>
       </w:r>
       <w:proofErr w:type="gramStart"/>
       <w:r>
         <w:rPr>
           <w:lang w:val="en-US" w:eastAsia="fi-FI"/>
         </w:rPr>
-        <w:t xml:space="preserve">201,   </w:t>
+        <w:t xml:space="preserve">   (</w:t>
       </w:r>
       <w:proofErr w:type="gramEnd"/>
       <w:r>
         <w:rPr>
           <w:lang w:val="en-US" w:eastAsia="fi-FI"/>
         </w:rPr>
+        <w:t>DELETE or GET)</w:t>
+      </w:r>
+      <w:r>
+        <w:rPr>
+          <w:lang w:val="en-US" w:eastAsia="fi-FI"/>
+        </w:rPr>
+        <w:t xml:space="preserve">,   </w:t>
+      </w:r>
+      <w:r>
+        <w:rPr>
+          <w:lang w:val="en-US" w:eastAsia="fi-FI"/>
+        </w:rPr>
         <w:t>…</w:t>
       </w:r>
       <w:r>
@@ -5603,6 +6071,12 @@
           <w:lang w:val="en-US" w:eastAsia="fi-FI"/>
         </w:rPr>
         <w:t>/customer/find/name/Nokia</w:t>
+      </w:r>
+      <w:r>
+        <w:rPr>
+          <w:lang w:val="en-US" w:eastAsia="fi-FI"/>
+        </w:rPr>
+        <w:t xml:space="preserve">      (GET)</w:t>
       </w:r>
     </w:p>
     <w:p>
@@ -5678,7 +6152,6 @@
           <w:b/>
           <w:lang w:val="en-US" w:eastAsia="fi-FI"/>
         </w:rPr>
-        <w:lastRenderedPageBreak/>
         <w:t>shared</w:t>
       </w:r>
       <w:r>
@@ -5775,7 +6248,21 @@
         <w:rPr>
           <w:lang w:val="en-US" w:eastAsia="fi-FI"/>
         </w:rPr>
-        <w:t xml:space="preserve"> example of</w:t>
+        <w:t xml:space="preserve"> </w:t>
+      </w:r>
+      <w:r>
+        <w:rPr>
+          <w:lang w:val="en-US" w:eastAsia="fi-FI"/>
+        </w:rPr>
+        <w:t xml:space="preserve">one </w:t>
+      </w:r>
+      <w:bookmarkStart w:id="0" w:name="_GoBack"/>
+      <w:bookmarkEnd w:id="0"/>
+      <w:r>
+        <w:rPr>
+          <w:lang w:val="en-US" w:eastAsia="fi-FI"/>
+        </w:rPr>
+        <w:t>example of</w:t>
       </w:r>
       <w:r>
         <w:rPr>
@@ -5784,7 +6271,7 @@
         </w:rPr>
         <w:t xml:space="preserve"> </w:t>
       </w:r>
-      <w:hyperlink r:id="rId39" w:history="1">
+      <w:hyperlink r:id="rId40" w:history="1">
         <w:r>
           <w:rPr>
             <w:rStyle w:val="Hyperlink"/>
@@ -5854,7 +6341,7 @@
         <w:rFonts w:ascii="Wingdings" w:hAnsi="Wingdings" w:hint="default"/>
       </w:rPr>
     </w:lvl>
-    <w:lvl w:ilvl="3" w:tplc="040B0001" w:tentative="1">
+    <w:lvl w:ilvl="3" w:tplc="040B0001">
       <w:start w:val="1"/>
       <w:numFmt w:val="bullet"/>
       <w:lvlText w:val=""/>
@@ -7090,6 +7577,18 @@
       <w:contextualSpacing/>
     </w:pPr>
   </w:style>
+  <w:style w:type="character" w:styleId="UnresolvedMention">
+    <w:name w:val="Unresolved Mention"/>
+    <w:basedOn w:val="DefaultParagraphFont"/>
+    <w:uiPriority w:val="99"/>
+    <w:semiHidden/>
+    <w:unhideWhenUsed/>
+    <w:rsid w:val="007C352D"/>
+    <w:rPr>
+      <w:color w:val="605E5C"/>
+      <w:shd w:val="clear" w:color="auto" w:fill="E1DFDD"/>
+    </w:rPr>
+  </w:style>
 </w:styles>
 </file>
 

</xml_diff>

<commit_message>
Updated the services intro doc somehow include 1970s to 2020
</commit_message>
<xml_diff>
--- a/REST_Api_services/WhatAreWebServices_SOA_SOAP_RESTful.docx
+++ b/REST_Api_services/WhatAreWebServices_SOA_SOAP_RESTful.docx
@@ -1,6 +1,6 @@
 
 <file path=word/document.xml><?xml version="1.0" encoding="utf-8"?>
-<w:document xmlns:wpc="http://schemas.microsoft.com/office/word/2010/wordprocessingCanvas" xmlns:cx="http://schemas.microsoft.com/office/drawing/2014/chartex" xmlns:cx1="http://schemas.microsoft.com/office/drawing/2015/9/8/chartex" xmlns:cx2="http://schemas.microsoft.com/office/drawing/2015/10/21/chartex" xmlns:cx3="http://schemas.microsoft.com/office/drawing/2016/5/9/chartex" xmlns:cx4="http://schemas.microsoft.com/office/drawing/2016/5/10/chartex" xmlns:cx5="http://schemas.microsoft.com/office/drawing/2016/5/11/chartex" xmlns:cx6="http://schemas.microsoft.com/office/drawing/2016/5/12/chartex" xmlns:cx7="http://schemas.microsoft.com/office/drawing/2016/5/13/chartex" xmlns:cx8="http://schemas.microsoft.com/office/drawing/2016/5/14/chartex" xmlns:mc="http://schemas.openxmlformats.org/markup-compatibility/2006" xmlns:aink="http://schemas.microsoft.com/office/drawing/2016/ink" xmlns:am3d="http://schemas.microsoft.com/office/drawing/2017/model3d" xmlns:o="urn:schemas-microsoft-com:office:office" xmlns:r="http://schemas.openxmlformats.org/officeDocument/2006/relationships" xmlns:m="http://schemas.openxmlformats.org/officeDocument/2006/math" xmlns:v="urn:schemas-microsoft-com:vml" xmlns:wp14="http://schemas.microsoft.com/office/word/2010/wordprocessingDrawing" xmlns:wp="http://schemas.openxmlformats.org/drawingml/2006/wordprocessingDrawing" xmlns:w10="urn:schemas-microsoft-com:office:word" xmlns:w="http://schemas.openxmlformats.org/wordprocessingml/2006/main" xmlns:w14="http://schemas.microsoft.com/office/word/2010/wordml" xmlns:w15="http://schemas.microsoft.com/office/word/2012/wordml" xmlns:w16cid="http://schemas.microsoft.com/office/word/2016/wordml/cid" xmlns:w16se="http://schemas.microsoft.com/office/word/2015/wordml/symex" xmlns:wpg="http://schemas.microsoft.com/office/word/2010/wordprocessingGroup" xmlns:wpi="http://schemas.microsoft.com/office/word/2010/wordprocessingInk" xmlns:wne="http://schemas.microsoft.com/office/word/2006/wordml" xmlns:wps="http://schemas.microsoft.com/office/word/2010/wordprocessingShape" mc:Ignorable="w14 w15 w16se w16cid wp14">
+<w:document xmlns:wpc="http://schemas.microsoft.com/office/word/2010/wordprocessingCanvas" xmlns:cx="http://schemas.microsoft.com/office/drawing/2014/chartex" xmlns:cx1="http://schemas.microsoft.com/office/drawing/2015/9/8/chartex" xmlns:cx2="http://schemas.microsoft.com/office/drawing/2015/10/21/chartex" xmlns:cx3="http://schemas.microsoft.com/office/drawing/2016/5/9/chartex" xmlns:cx4="http://schemas.microsoft.com/office/drawing/2016/5/10/chartex" xmlns:cx5="http://schemas.microsoft.com/office/drawing/2016/5/11/chartex" xmlns:cx6="http://schemas.microsoft.com/office/drawing/2016/5/12/chartex" xmlns:cx7="http://schemas.microsoft.com/office/drawing/2016/5/13/chartex" xmlns:cx8="http://schemas.microsoft.com/office/drawing/2016/5/14/chartex" xmlns:mc="http://schemas.openxmlformats.org/markup-compatibility/2006" xmlns:aink="http://schemas.microsoft.com/office/drawing/2016/ink" xmlns:am3d="http://schemas.microsoft.com/office/drawing/2017/model3d" xmlns:o="urn:schemas-microsoft-com:office:office" xmlns:r="http://schemas.openxmlformats.org/officeDocument/2006/relationships" xmlns:m="http://schemas.openxmlformats.org/officeDocument/2006/math" xmlns:v="urn:schemas-microsoft-com:vml" xmlns:wp14="http://schemas.microsoft.com/office/word/2010/wordprocessingDrawing" xmlns:wp="http://schemas.openxmlformats.org/drawingml/2006/wordprocessingDrawing" xmlns:w10="urn:schemas-microsoft-com:office:word" xmlns:w="http://schemas.openxmlformats.org/wordprocessingml/2006/main" xmlns:w14="http://schemas.microsoft.com/office/word/2010/wordml" xmlns:w15="http://schemas.microsoft.com/office/word/2012/wordml" xmlns:w16cex="http://schemas.microsoft.com/office/word/2018/wordml/cex" xmlns:w16cid="http://schemas.microsoft.com/office/word/2016/wordml/cid" xmlns:w16="http://schemas.microsoft.com/office/word/2018/wordml" xmlns:w16se="http://schemas.microsoft.com/office/word/2015/wordml/symex" xmlns:wpg="http://schemas.microsoft.com/office/word/2010/wordprocessingGroup" xmlns:wpi="http://schemas.microsoft.com/office/word/2010/wordprocessingInk" xmlns:wne="http://schemas.microsoft.com/office/word/2006/wordml" xmlns:wps="http://schemas.microsoft.com/office/word/2010/wordprocessingShape" mc:Ignorable="w14 w15 w16se w16cid w16 w16cex wp14">
   <w:body>
     <w:p>
       <w:pPr>
@@ -8,6 +8,7 @@
         <w:autoSpaceDN w:val="0"/>
         <w:adjustRightInd w:val="0"/>
         <w:spacing w:after="0" w:line="240" w:lineRule="auto"/>
+        <w:jc w:val="left"/>
         <w:rPr>
           <w:rFonts w:cstheme="minorHAnsi"/>
           <w:b/>
@@ -21,6 +22,189 @@
       <w:r>
         <w:rPr>
           <w:rFonts w:cstheme="minorHAnsi"/>
+          <w:sz w:val="36"/>
+          <w:szCs w:val="36"/>
+          <w:lang w:val="en-US"/>
+        </w:rPr>
+        <w:t>D</w:t>
+      </w:r>
+      <w:r>
+        <w:rPr>
+          <w:rFonts w:cstheme="minorHAnsi"/>
+          <w:color w:val="1F4E79" w:themeColor="accent1" w:themeShade="80"/>
+          <w:sz w:val="36"/>
+          <w:szCs w:val="36"/>
+          <w:lang w:val="en-US"/>
+        </w:rPr>
+        <w:t>istributed systems and messaging exists from 1970:s</w:t>
+      </w:r>
+      <w:r>
+        <w:rPr>
+          <w:rFonts w:cstheme="minorHAnsi"/>
+          <w:color w:val="1F4E79" w:themeColor="accent1" w:themeShade="80"/>
+          <w:sz w:val="36"/>
+          <w:szCs w:val="36"/>
+          <w:lang w:val="en-US"/>
+        </w:rPr>
+        <w:t xml:space="preserve"> (e.g. EDI)</w:t>
+      </w:r>
+      <w:r>
+        <w:rPr>
+          <w:rFonts w:cstheme="minorHAnsi"/>
+          <w:color w:val="1F4E79" w:themeColor="accent1" w:themeShade="80"/>
+          <w:sz w:val="36"/>
+          <w:szCs w:val="36"/>
+          <w:lang w:val="en-US"/>
+        </w:rPr>
+        <w:t>. In 19</w:t>
+      </w:r>
+      <w:r>
+        <w:rPr>
+          <w:rFonts w:cstheme="minorHAnsi"/>
+          <w:color w:val="1F4E79" w:themeColor="accent1" w:themeShade="80"/>
+          <w:sz w:val="36"/>
+          <w:szCs w:val="36"/>
+          <w:lang w:val="en-US"/>
+        </w:rPr>
+        <w:t>70-19</w:t>
+      </w:r>
+      <w:r>
+        <w:rPr>
+          <w:rFonts w:cstheme="minorHAnsi"/>
+          <w:color w:val="1F4E79" w:themeColor="accent1" w:themeShade="80"/>
+          <w:sz w:val="36"/>
+          <w:szCs w:val="36"/>
+          <w:lang w:val="en-US"/>
+        </w:rPr>
+        <w:t xml:space="preserve">80:s </w:t>
+      </w:r>
+      <w:r>
+        <w:rPr>
+          <w:rFonts w:cstheme="minorHAnsi"/>
+          <w:color w:val="1F4E79" w:themeColor="accent1" w:themeShade="80"/>
+          <w:sz w:val="36"/>
+          <w:szCs w:val="36"/>
+          <w:lang w:val="en-US"/>
+        </w:rPr>
+        <w:t xml:space="preserve">in </w:t>
+      </w:r>
+      <w:r>
+        <w:rPr>
+          <w:rFonts w:cstheme="minorHAnsi"/>
+          <w:color w:val="1F4E79" w:themeColor="accent1" w:themeShade="80"/>
+          <w:sz w:val="36"/>
+          <w:szCs w:val="36"/>
+          <w:lang w:val="en-US"/>
+        </w:rPr>
+        <w:t>Finland too</w:t>
+      </w:r>
+      <w:r>
+        <w:rPr>
+          <w:rFonts w:cstheme="minorHAnsi"/>
+          <w:color w:val="1F4E79" w:themeColor="accent1" w:themeShade="80"/>
+          <w:sz w:val="36"/>
+          <w:szCs w:val="36"/>
+          <w:lang w:val="en-US"/>
+        </w:rPr>
+        <w:t xml:space="preserve">, e.g. between banks or main logistics streams, big money businesses: </w:t>
+      </w:r>
+      <w:r>
+        <w:rPr>
+          <w:rFonts w:cstheme="minorHAnsi"/>
+          <w:color w:val="1F4E79" w:themeColor="accent1" w:themeShade="80"/>
+          <w:sz w:val="36"/>
+          <w:szCs w:val="36"/>
+          <w:lang w:val="en-US"/>
+        </w:rPr>
+        <w:t>OVT)</w:t>
+      </w:r>
+      <w:r>
+        <w:rPr>
+          <w:rFonts w:cstheme="minorHAnsi"/>
+          <w:b/>
+          <w:bCs/>
+          <w:color w:val="1F4E79" w:themeColor="accent1" w:themeShade="80"/>
+          <w:sz w:val="36"/>
+          <w:szCs w:val="36"/>
+          <w:lang w:val="en-US"/>
+        </w:rPr>
+        <w:t xml:space="preserve"> </w:t>
+      </w:r>
+      <w:r>
+        <w:rPr>
+          <w:rFonts w:cstheme="minorHAnsi"/>
+          <w:b/>
+          <w:bCs/>
+          <w:color w:val="1F4E79" w:themeColor="accent1" w:themeShade="80"/>
+          <w:sz w:val="36"/>
+          <w:szCs w:val="36"/>
+          <w:lang w:val="en-US"/>
+        </w:rPr>
+        <w:br/>
+      </w:r>
+      <w:r>
+        <w:rPr>
+          <w:rFonts w:cstheme="minorHAnsi"/>
+          <w:b/>
+          <w:bCs/>
+          <w:color w:val="1F4E79" w:themeColor="accent1" w:themeShade="80"/>
+          <w:sz w:val="36"/>
+          <w:szCs w:val="36"/>
+          <w:lang w:val="en-US"/>
+        </w:rPr>
+        <w:br/>
+      </w:r>
+      <w:r>
+        <w:rPr>
+          <w:rFonts w:cstheme="minorHAnsi"/>
+          <w:b/>
+          <w:bCs/>
+          <w:color w:val="1F4E79" w:themeColor="accent1" w:themeShade="80"/>
+          <w:sz w:val="36"/>
+          <w:szCs w:val="36"/>
+          <w:lang w:val="en-US"/>
+        </w:rPr>
+        <w:t>What Are</w:t>
+      </w:r>
+      <w:r>
+        <w:rPr>
+          <w:rFonts w:cstheme="minorHAnsi"/>
+          <w:b/>
+          <w:bCs/>
+          <w:color w:val="1F4E79" w:themeColor="accent1" w:themeShade="80"/>
+          <w:sz w:val="36"/>
+          <w:szCs w:val="36"/>
+          <w:lang w:val="en-US"/>
+        </w:rPr>
+        <w:t xml:space="preserve"> </w:t>
+      </w:r>
+      <w:r>
+        <w:rPr>
+          <w:rFonts w:cstheme="minorHAnsi"/>
+          <w:b/>
+          <w:bCs/>
+          <w:color w:val="1F4E79" w:themeColor="accent1" w:themeShade="80"/>
+          <w:sz w:val="36"/>
+          <w:szCs w:val="36"/>
+          <w:lang w:val="en-US"/>
+        </w:rPr>
+        <w:t>Web Services?</w:t>
+      </w:r>
+      <w:r>
+        <w:rPr>
+          <w:rFonts w:cstheme="minorHAnsi"/>
+          <w:b/>
+          <w:bCs/>
+          <w:color w:val="1F4E79" w:themeColor="accent1" w:themeShade="80"/>
+          <w:sz w:val="36"/>
+          <w:szCs w:val="36"/>
+          <w:lang w:val="en-US"/>
+        </w:rPr>
+        <w:br/>
+      </w:r>
+      <w:r>
+        <w:rPr>
+          <w:rFonts w:cstheme="minorHAnsi"/>
           <w:b/>
           <w:bCs/>
           <w:color w:val="1F4E79" w:themeColor="accent1" w:themeShade="80"/>
@@ -39,29 +223,7 @@
           <w:szCs w:val="30"/>
           <w:lang w:val="en-US"/>
         </w:rPr>
-        <w:t xml:space="preserve">Java EE 6 Tutorial, </w:t>
-      </w:r>
-      <w:r>
-        <w:rPr>
-          <w:rFonts w:cstheme="minorHAnsi"/>
-          <w:bCs/>
-          <w:color w:val="1F4E79" w:themeColor="accent1" w:themeShade="80"/>
-          <w:sz w:val="30"/>
-          <w:szCs w:val="30"/>
-          <w:lang w:val="en-US"/>
-        </w:rPr>
-        <w:t xml:space="preserve">Oracle corporation, </w:t>
-      </w:r>
-      <w:r>
-        <w:rPr>
-          <w:rFonts w:cstheme="minorHAnsi"/>
-          <w:bCs/>
-          <w:color w:val="1F4E79" w:themeColor="accent1" w:themeShade="80"/>
-          <w:sz w:val="30"/>
-          <w:szCs w:val="30"/>
-          <w:lang w:val="en-US"/>
-        </w:rPr>
-        <w:t>2013</w:t>
+        <w:t>Java EE 6 Tutorial, Oracle corporation, 2013</w:t>
       </w:r>
       <w:r>
         <w:rPr>
@@ -82,6 +244,7 @@
         <w:autoSpaceDN w:val="0"/>
         <w:adjustRightInd w:val="0"/>
         <w:spacing w:after="0" w:line="240" w:lineRule="auto"/>
+        <w:jc w:val="left"/>
         <w:rPr>
           <w:rFonts w:cstheme="minorHAnsi"/>
           <w:bCs/>
@@ -123,6 +286,18 @@
         <w:autoSpaceDN w:val="0"/>
         <w:adjustRightInd w:val="0"/>
         <w:spacing w:after="0" w:line="240" w:lineRule="auto"/>
+        <w:jc w:val="left"/>
+        <w:rPr>
+          <w:rFonts w:cstheme="minorHAnsi"/>
+          <w:b/>
+          <w:bCs/>
+          <w:color w:val="1F4E79" w:themeColor="accent1" w:themeShade="80"/>
+          <w:sz w:val="36"/>
+          <w:szCs w:val="36"/>
+          <w:lang w:val="en-US"/>
+        </w:rPr>
+      </w:pPr>
+      <w:r>
         <w:rPr>
           <w:rFonts w:cstheme="minorHAnsi"/>
           <w:bCs/>
@@ -131,60 +306,8 @@
           <w:szCs w:val="30"/>
           <w:lang w:val="en-US"/>
         </w:rPr>
-      </w:pPr>
-      <w:r>
-        <w:rPr>
-          <w:rFonts w:cstheme="minorHAnsi"/>
-          <w:bCs/>
-          <w:color w:val="1F4E79" w:themeColor="accent1" w:themeShade="80"/>
-          <w:sz w:val="30"/>
-          <w:szCs w:val="30"/>
-          <w:lang w:val="en-US"/>
-        </w:rPr>
-        <w:t>p</w:t>
-      </w:r>
-      <w:r>
-        <w:rPr>
-          <w:rFonts w:cstheme="minorHAnsi"/>
-          <w:bCs/>
-          <w:color w:val="1F4E79" w:themeColor="accent1" w:themeShade="80"/>
-          <w:sz w:val="30"/>
-          <w:szCs w:val="30"/>
-          <w:lang w:val="en-US"/>
-        </w:rPr>
-        <w:t>ages</w:t>
-      </w:r>
-      <w:r>
-        <w:rPr>
-          <w:rFonts w:cstheme="minorHAnsi"/>
-          <w:bCs/>
-          <w:color w:val="1F4E79" w:themeColor="accent1" w:themeShade="80"/>
-          <w:sz w:val="30"/>
-          <w:szCs w:val="30"/>
-          <w:lang w:val="en-US"/>
-        </w:rPr>
-        <w:t xml:space="preserve"> 363-365</w:t>
-      </w:r>
-      <w:r>
-        <w:rPr>
-          <w:rFonts w:cstheme="minorHAnsi"/>
-          <w:bCs/>
-          <w:color w:val="1F4E79" w:themeColor="accent1" w:themeShade="80"/>
-          <w:sz w:val="30"/>
-          <w:szCs w:val="30"/>
-          <w:lang w:val="en-US"/>
-        </w:rPr>
-        <w:t>:</w:t>
-      </w:r>
-    </w:p>
-    <w:p>
-      <w:pPr>
-        <w:rPr>
-          <w:rFonts w:cstheme="minorHAnsi"/>
-          <w:color w:val="1F4E79" w:themeColor="accent1" w:themeShade="80"/>
-          <w:lang w:val="en-US"/>
-        </w:rPr>
-      </w:pPr>
+        <w:t>pages 363-365:</w:t>
+      </w:r>
     </w:p>
     <w:p>
       <w:pPr>
@@ -194,50 +317,203 @@
         <w:spacing w:after="0" w:line="240" w:lineRule="auto"/>
         <w:rPr>
           <w:rFonts w:cstheme="minorHAnsi"/>
-          <w:b/>
-          <w:bCs/>
-          <w:color w:val="1F4E79" w:themeColor="accent1" w:themeShade="80"/>
-          <w:sz w:val="36"/>
-          <w:szCs w:val="36"/>
-          <w:lang w:val="en-US"/>
-        </w:rPr>
-      </w:pPr>
-      <w:r>
-        <w:rPr>
-          <w:rFonts w:cstheme="minorHAnsi"/>
-          <w:b/>
-          <w:bCs/>
-          <w:color w:val="1F4E79" w:themeColor="accent1" w:themeShade="80"/>
-          <w:sz w:val="36"/>
-          <w:szCs w:val="36"/>
-          <w:lang w:val="en-US"/>
-        </w:rPr>
-        <w:t>What Are</w:t>
-      </w:r>
-      <w:r>
-        <w:rPr>
-          <w:rFonts w:cstheme="minorHAnsi"/>
-          <w:b/>
-          <w:bCs/>
-          <w:color w:val="1F4E79" w:themeColor="accent1" w:themeShade="80"/>
-          <w:sz w:val="36"/>
-          <w:szCs w:val="36"/>
-          <w:lang w:val="en-US"/>
-        </w:rPr>
-        <w:t xml:space="preserve"> </w:t>
-      </w:r>
-      <w:r>
-        <w:rPr>
-          <w:rFonts w:cstheme="minorHAnsi"/>
-          <w:b/>
-          <w:bCs/>
-          <w:color w:val="1F4E79" w:themeColor="accent1" w:themeShade="80"/>
-          <w:sz w:val="36"/>
-          <w:szCs w:val="36"/>
-          <w:lang w:val="en-US"/>
-        </w:rPr>
-        <w:t>Web Services?</w:t>
-      </w:r>
+          <w:color w:val="1F4E79" w:themeColor="accent1" w:themeShade="80"/>
+          <w:sz w:val="20"/>
+          <w:szCs w:val="20"/>
+          <w:lang w:val="en-US"/>
+        </w:rPr>
+      </w:pPr>
+      <w:r>
+        <w:rPr>
+          <w:rFonts w:cstheme="minorHAnsi"/>
+          <w:i/>
+          <w:iCs/>
+          <w:color w:val="1F4E79" w:themeColor="accent1" w:themeShade="80"/>
+          <w:sz w:val="20"/>
+          <w:szCs w:val="20"/>
+          <w:lang w:val="en-US"/>
+        </w:rPr>
+        <w:t xml:space="preserve">Web services </w:t>
+      </w:r>
+      <w:r>
+        <w:rPr>
+          <w:rFonts w:cstheme="minorHAnsi"/>
+          <w:color w:val="1F4E79" w:themeColor="accent1" w:themeShade="80"/>
+          <w:sz w:val="20"/>
+          <w:szCs w:val="20"/>
+          <w:lang w:val="en-US"/>
+        </w:rPr>
+        <w:t>are client and server applications that communicate over the World Wide Web’s (WWW)</w:t>
+      </w:r>
+      <w:r>
+        <w:rPr>
+          <w:rFonts w:cstheme="minorHAnsi"/>
+          <w:color w:val="1F4E79" w:themeColor="accent1" w:themeShade="80"/>
+          <w:sz w:val="20"/>
+          <w:szCs w:val="20"/>
+          <w:lang w:val="en-US"/>
+        </w:rPr>
+        <w:t xml:space="preserve"> </w:t>
+      </w:r>
+      <w:r>
+        <w:rPr>
+          <w:rFonts w:cstheme="minorHAnsi"/>
+          <w:color w:val="1F4E79" w:themeColor="accent1" w:themeShade="80"/>
+          <w:sz w:val="20"/>
+          <w:szCs w:val="20"/>
+          <w:lang w:val="en-US"/>
+        </w:rPr>
+        <w:t>Hyper</w:t>
+      </w:r>
+      <w:r>
+        <w:rPr>
+          <w:rFonts w:cstheme="minorHAnsi"/>
+          <w:color w:val="1F4E79" w:themeColor="accent1" w:themeShade="80"/>
+          <w:sz w:val="20"/>
+          <w:szCs w:val="20"/>
+          <w:lang w:val="en-US"/>
+        </w:rPr>
+        <w:t xml:space="preserve"> </w:t>
+      </w:r>
+      <w:r>
+        <w:rPr>
+          <w:rFonts w:cstheme="minorHAnsi"/>
+          <w:color w:val="1F4E79" w:themeColor="accent1" w:themeShade="80"/>
+          <w:sz w:val="20"/>
+          <w:szCs w:val="20"/>
+          <w:lang w:val="en-US"/>
+        </w:rPr>
+        <w:t>Text Transfer Protocol (HTTP). As described by the World Wide Web</w:t>
+      </w:r>
+      <w:r>
+        <w:rPr>
+          <w:rFonts w:cstheme="minorHAnsi"/>
+          <w:color w:val="1F4E79" w:themeColor="accent1" w:themeShade="80"/>
+          <w:sz w:val="20"/>
+          <w:szCs w:val="20"/>
+          <w:lang w:val="en-US"/>
+        </w:rPr>
+        <w:t xml:space="preserve"> </w:t>
+      </w:r>
+      <w:r>
+        <w:rPr>
+          <w:rFonts w:cstheme="minorHAnsi"/>
+          <w:color w:val="1F4E79" w:themeColor="accent1" w:themeShade="80"/>
+          <w:sz w:val="20"/>
+          <w:szCs w:val="20"/>
+          <w:lang w:val="en-US"/>
+        </w:rPr>
+        <w:t>Consortium (W3C), web services provide a standard means of interoperating between software</w:t>
+      </w:r>
+      <w:r>
+        <w:rPr>
+          <w:rFonts w:cstheme="minorHAnsi"/>
+          <w:color w:val="1F4E79" w:themeColor="accent1" w:themeShade="80"/>
+          <w:sz w:val="20"/>
+          <w:szCs w:val="20"/>
+          <w:lang w:val="en-US"/>
+        </w:rPr>
+        <w:t xml:space="preserve"> </w:t>
+      </w:r>
+      <w:r>
+        <w:rPr>
+          <w:rFonts w:cstheme="minorHAnsi"/>
+          <w:color w:val="1F4E79" w:themeColor="accent1" w:themeShade="80"/>
+          <w:sz w:val="20"/>
+          <w:szCs w:val="20"/>
+          <w:lang w:val="en-US"/>
+        </w:rPr>
+        <w:t>applications running on a variety of platforms and frameworks. Web services are characterized</w:t>
+      </w:r>
+      <w:r>
+        <w:rPr>
+          <w:rFonts w:cstheme="minorHAnsi"/>
+          <w:color w:val="1F4E79" w:themeColor="accent1" w:themeShade="80"/>
+          <w:sz w:val="20"/>
+          <w:szCs w:val="20"/>
+          <w:lang w:val="en-US"/>
+        </w:rPr>
+        <w:t xml:space="preserve"> </w:t>
+      </w:r>
+      <w:r>
+        <w:rPr>
+          <w:rFonts w:cstheme="minorHAnsi"/>
+          <w:color w:val="1F4E79" w:themeColor="accent1" w:themeShade="80"/>
+          <w:sz w:val="20"/>
+          <w:szCs w:val="20"/>
+          <w:lang w:val="en-US"/>
+        </w:rPr>
+        <w:t>by their great interoperability and extensibility, as well as their machine-processable</w:t>
+      </w:r>
+      <w:r>
+        <w:rPr>
+          <w:rFonts w:cstheme="minorHAnsi"/>
+          <w:color w:val="1F4E79" w:themeColor="accent1" w:themeShade="80"/>
+          <w:sz w:val="20"/>
+          <w:szCs w:val="20"/>
+          <w:lang w:val="en-US"/>
+        </w:rPr>
+        <w:t xml:space="preserve"> </w:t>
+      </w:r>
+      <w:r>
+        <w:rPr>
+          <w:rFonts w:cstheme="minorHAnsi"/>
+          <w:color w:val="1F4E79" w:themeColor="accent1" w:themeShade="80"/>
+          <w:sz w:val="20"/>
+          <w:szCs w:val="20"/>
+          <w:lang w:val="en-US"/>
+        </w:rPr>
+        <w:t>descriptions, thanks to the use of XML. Web services can be combined in a loosely coupled way</w:t>
+      </w:r>
+      <w:r>
+        <w:rPr>
+          <w:rFonts w:cstheme="minorHAnsi"/>
+          <w:color w:val="1F4E79" w:themeColor="accent1" w:themeShade="80"/>
+          <w:sz w:val="20"/>
+          <w:szCs w:val="20"/>
+          <w:lang w:val="en-US"/>
+        </w:rPr>
+        <w:t xml:space="preserve"> </w:t>
+      </w:r>
+      <w:r>
+        <w:rPr>
+          <w:rFonts w:cstheme="minorHAnsi"/>
+          <w:color w:val="1F4E79" w:themeColor="accent1" w:themeShade="80"/>
+          <w:sz w:val="20"/>
+          <w:szCs w:val="20"/>
+          <w:lang w:val="en-US"/>
+        </w:rPr>
+        <w:t>to achieve complex operations. Programs providing simple services can interact with each other</w:t>
+      </w:r>
+      <w:r>
+        <w:rPr>
+          <w:rFonts w:cstheme="minorHAnsi"/>
+          <w:color w:val="1F4E79" w:themeColor="accent1" w:themeShade="80"/>
+          <w:sz w:val="20"/>
+          <w:szCs w:val="20"/>
+          <w:lang w:val="en-US"/>
+        </w:rPr>
+        <w:t xml:space="preserve"> </w:t>
+      </w:r>
+      <w:r>
+        <w:rPr>
+          <w:rFonts w:cstheme="minorHAnsi"/>
+          <w:color w:val="1F4E79" w:themeColor="accent1" w:themeShade="80"/>
+          <w:sz w:val="20"/>
+          <w:szCs w:val="20"/>
+          <w:lang w:val="en-US"/>
+        </w:rPr>
+        <w:t>to deliver sophisticated added-value services.</w:t>
+      </w:r>
+    </w:p>
+    <w:p>
+      <w:pPr>
+        <w:rPr>
+          <w:rFonts w:cstheme="minorHAnsi"/>
+          <w:color w:val="1F4E79" w:themeColor="accent1" w:themeShade="80"/>
+          <w:lang w:val="en-US"/>
+        </w:rPr>
+      </w:pPr>
     </w:p>
     <w:p>
       <w:pPr>
@@ -247,203 +523,50 @@
         <w:spacing w:after="0" w:line="240" w:lineRule="auto"/>
         <w:rPr>
           <w:rFonts w:cstheme="minorHAnsi"/>
-          <w:color w:val="1F4E79" w:themeColor="accent1" w:themeShade="80"/>
-          <w:sz w:val="20"/>
-          <w:szCs w:val="20"/>
-          <w:lang w:val="en-US"/>
-        </w:rPr>
-      </w:pPr>
-      <w:r>
-        <w:rPr>
-          <w:rFonts w:cstheme="minorHAnsi"/>
-          <w:i/>
-          <w:iCs/>
-          <w:color w:val="1F4E79" w:themeColor="accent1" w:themeShade="80"/>
-          <w:sz w:val="20"/>
-          <w:szCs w:val="20"/>
-          <w:lang w:val="en-US"/>
-        </w:rPr>
-        <w:t xml:space="preserve">Web services </w:t>
-      </w:r>
-      <w:r>
-        <w:rPr>
-          <w:rFonts w:cstheme="minorHAnsi"/>
-          <w:color w:val="1F4E79" w:themeColor="accent1" w:themeShade="80"/>
-          <w:sz w:val="20"/>
-          <w:szCs w:val="20"/>
-          <w:lang w:val="en-US"/>
-        </w:rPr>
-        <w:t>are client and server applications that communicate over the World Wide Web’s (WWW)</w:t>
-      </w:r>
-      <w:r>
-        <w:rPr>
-          <w:rFonts w:cstheme="minorHAnsi"/>
-          <w:color w:val="1F4E79" w:themeColor="accent1" w:themeShade="80"/>
-          <w:sz w:val="20"/>
-          <w:szCs w:val="20"/>
-          <w:lang w:val="en-US"/>
-        </w:rPr>
-        <w:t xml:space="preserve"> </w:t>
-      </w:r>
-      <w:r>
-        <w:rPr>
-          <w:rFonts w:cstheme="minorHAnsi"/>
-          <w:color w:val="1F4E79" w:themeColor="accent1" w:themeShade="80"/>
-          <w:sz w:val="20"/>
-          <w:szCs w:val="20"/>
-          <w:lang w:val="en-US"/>
-        </w:rPr>
-        <w:t>Hyper</w:t>
-      </w:r>
-      <w:r>
-        <w:rPr>
-          <w:rFonts w:cstheme="minorHAnsi"/>
-          <w:color w:val="1F4E79" w:themeColor="accent1" w:themeShade="80"/>
-          <w:sz w:val="20"/>
-          <w:szCs w:val="20"/>
-          <w:lang w:val="en-US"/>
-        </w:rPr>
-        <w:t xml:space="preserve"> </w:t>
-      </w:r>
-      <w:r>
-        <w:rPr>
-          <w:rFonts w:cstheme="minorHAnsi"/>
-          <w:color w:val="1F4E79" w:themeColor="accent1" w:themeShade="80"/>
-          <w:sz w:val="20"/>
-          <w:szCs w:val="20"/>
-          <w:lang w:val="en-US"/>
-        </w:rPr>
-        <w:t>Text Transfer Protocol (HTTP). As described by the World Wide Web</w:t>
-      </w:r>
-      <w:r>
-        <w:rPr>
-          <w:rFonts w:cstheme="minorHAnsi"/>
-          <w:color w:val="1F4E79" w:themeColor="accent1" w:themeShade="80"/>
-          <w:sz w:val="20"/>
-          <w:szCs w:val="20"/>
-          <w:lang w:val="en-US"/>
-        </w:rPr>
-        <w:t xml:space="preserve"> </w:t>
-      </w:r>
-      <w:r>
-        <w:rPr>
-          <w:rFonts w:cstheme="minorHAnsi"/>
-          <w:color w:val="1F4E79" w:themeColor="accent1" w:themeShade="80"/>
-          <w:sz w:val="20"/>
-          <w:szCs w:val="20"/>
-          <w:lang w:val="en-US"/>
-        </w:rPr>
-        <w:t>Consortium (W3C), web services provide a standard means of interoperating between software</w:t>
-      </w:r>
-      <w:r>
-        <w:rPr>
-          <w:rFonts w:cstheme="minorHAnsi"/>
-          <w:color w:val="1F4E79" w:themeColor="accent1" w:themeShade="80"/>
-          <w:sz w:val="20"/>
-          <w:szCs w:val="20"/>
-          <w:lang w:val="en-US"/>
-        </w:rPr>
-        <w:t xml:space="preserve"> </w:t>
-      </w:r>
-      <w:r>
-        <w:rPr>
-          <w:rFonts w:cstheme="minorHAnsi"/>
-          <w:color w:val="1F4E79" w:themeColor="accent1" w:themeShade="80"/>
-          <w:sz w:val="20"/>
-          <w:szCs w:val="20"/>
-          <w:lang w:val="en-US"/>
-        </w:rPr>
-        <w:t>applications running on a variety of platforms and frameworks. Web services are characterized</w:t>
-      </w:r>
-      <w:r>
-        <w:rPr>
-          <w:rFonts w:cstheme="minorHAnsi"/>
-          <w:color w:val="1F4E79" w:themeColor="accent1" w:themeShade="80"/>
-          <w:sz w:val="20"/>
-          <w:szCs w:val="20"/>
-          <w:lang w:val="en-US"/>
-        </w:rPr>
-        <w:t xml:space="preserve"> </w:t>
-      </w:r>
-      <w:r>
-        <w:rPr>
-          <w:rFonts w:cstheme="minorHAnsi"/>
-          <w:color w:val="1F4E79" w:themeColor="accent1" w:themeShade="80"/>
-          <w:sz w:val="20"/>
-          <w:szCs w:val="20"/>
-          <w:lang w:val="en-US"/>
-        </w:rPr>
-        <w:t>by their great interoperability and extensibility, as well as their machine-processable</w:t>
-      </w:r>
-      <w:r>
-        <w:rPr>
-          <w:rFonts w:cstheme="minorHAnsi"/>
-          <w:color w:val="1F4E79" w:themeColor="accent1" w:themeShade="80"/>
-          <w:sz w:val="20"/>
-          <w:szCs w:val="20"/>
-          <w:lang w:val="en-US"/>
-        </w:rPr>
-        <w:t xml:space="preserve"> </w:t>
-      </w:r>
-      <w:r>
-        <w:rPr>
-          <w:rFonts w:cstheme="minorHAnsi"/>
-          <w:color w:val="1F4E79" w:themeColor="accent1" w:themeShade="80"/>
-          <w:sz w:val="20"/>
-          <w:szCs w:val="20"/>
-          <w:lang w:val="en-US"/>
-        </w:rPr>
-        <w:t>descriptions, thanks to the use of XML. Web services can be combined in a loosely coupled way</w:t>
-      </w:r>
-      <w:r>
-        <w:rPr>
-          <w:rFonts w:cstheme="minorHAnsi"/>
-          <w:color w:val="1F4E79" w:themeColor="accent1" w:themeShade="80"/>
-          <w:sz w:val="20"/>
-          <w:szCs w:val="20"/>
-          <w:lang w:val="en-US"/>
-        </w:rPr>
-        <w:t xml:space="preserve"> </w:t>
-      </w:r>
-      <w:r>
-        <w:rPr>
-          <w:rFonts w:cstheme="minorHAnsi"/>
-          <w:color w:val="1F4E79" w:themeColor="accent1" w:themeShade="80"/>
-          <w:sz w:val="20"/>
-          <w:szCs w:val="20"/>
-          <w:lang w:val="en-US"/>
-        </w:rPr>
-        <w:t>to achieve complex operations. Programs providing simple services can interact with each other</w:t>
-      </w:r>
-      <w:r>
-        <w:rPr>
-          <w:rFonts w:cstheme="minorHAnsi"/>
-          <w:color w:val="1F4E79" w:themeColor="accent1" w:themeShade="80"/>
-          <w:sz w:val="20"/>
-          <w:szCs w:val="20"/>
-          <w:lang w:val="en-US"/>
-        </w:rPr>
-        <w:t xml:space="preserve"> </w:t>
-      </w:r>
-      <w:r>
-        <w:rPr>
-          <w:rFonts w:cstheme="minorHAnsi"/>
-          <w:color w:val="1F4E79" w:themeColor="accent1" w:themeShade="80"/>
-          <w:sz w:val="20"/>
-          <w:szCs w:val="20"/>
-          <w:lang w:val="en-US"/>
-        </w:rPr>
-        <w:t>to deliver sophisticated added-value services.</w:t>
-      </w:r>
-    </w:p>
-    <w:p>
-      <w:pPr>
-        <w:rPr>
-          <w:rFonts w:cstheme="minorHAnsi"/>
-          <w:color w:val="1F4E79" w:themeColor="accent1" w:themeShade="80"/>
-          <w:lang w:val="en-US"/>
-        </w:rPr>
-      </w:pPr>
+          <w:b/>
+          <w:bCs/>
+          <w:color w:val="1F4E79" w:themeColor="accent1" w:themeShade="80"/>
+          <w:sz w:val="36"/>
+          <w:szCs w:val="36"/>
+          <w:lang w:val="en-US"/>
+        </w:rPr>
+      </w:pPr>
+      <w:r>
+        <w:rPr>
+          <w:rFonts w:cstheme="minorHAnsi"/>
+          <w:b/>
+          <w:bCs/>
+          <w:color w:val="1F4E79" w:themeColor="accent1" w:themeShade="80"/>
+          <w:sz w:val="36"/>
+          <w:szCs w:val="36"/>
+          <w:lang w:val="en-US"/>
+        </w:rPr>
+        <w:t>Types of</w:t>
+      </w:r>
+      <w:r>
+        <w:rPr>
+          <w:rFonts w:cstheme="minorHAnsi"/>
+          <w:b/>
+          <w:bCs/>
+          <w:color w:val="1F4E79" w:themeColor="accent1" w:themeShade="80"/>
+          <w:sz w:val="36"/>
+          <w:szCs w:val="36"/>
+          <w:lang w:val="en-US"/>
+        </w:rPr>
+        <w:t xml:space="preserve"> </w:t>
+      </w:r>
+      <w:r>
+        <w:rPr>
+          <w:rFonts w:cstheme="minorHAnsi"/>
+          <w:b/>
+          <w:bCs/>
+          <w:color w:val="1F4E79" w:themeColor="accent1" w:themeShade="80"/>
+          <w:sz w:val="36"/>
+          <w:szCs w:val="36"/>
+          <w:lang w:val="en-US"/>
+        </w:rPr>
+        <w:t>Web Services</w:t>
+      </w:r>
     </w:p>
     <w:p>
       <w:pPr>
@@ -453,49 +576,81 @@
         <w:spacing w:after="0" w:line="240" w:lineRule="auto"/>
         <w:rPr>
           <w:rFonts w:cstheme="minorHAnsi"/>
-          <w:b/>
-          <w:bCs/>
-          <w:color w:val="1F4E79" w:themeColor="accent1" w:themeShade="80"/>
-          <w:sz w:val="36"/>
-          <w:szCs w:val="36"/>
-          <w:lang w:val="en-US"/>
-        </w:rPr>
-      </w:pPr>
-      <w:r>
-        <w:rPr>
-          <w:rFonts w:cstheme="minorHAnsi"/>
-          <w:b/>
-          <w:bCs/>
-          <w:color w:val="1F4E79" w:themeColor="accent1" w:themeShade="80"/>
-          <w:sz w:val="36"/>
-          <w:szCs w:val="36"/>
-          <w:lang w:val="en-US"/>
-        </w:rPr>
-        <w:t>Types of</w:t>
-      </w:r>
-      <w:r>
-        <w:rPr>
-          <w:rFonts w:cstheme="minorHAnsi"/>
-          <w:b/>
-          <w:bCs/>
-          <w:color w:val="1F4E79" w:themeColor="accent1" w:themeShade="80"/>
-          <w:sz w:val="36"/>
-          <w:szCs w:val="36"/>
-          <w:lang w:val="en-US"/>
-        </w:rPr>
-        <w:t xml:space="preserve"> </w:t>
-      </w:r>
-      <w:r>
-        <w:rPr>
-          <w:rFonts w:cstheme="minorHAnsi"/>
-          <w:b/>
-          <w:bCs/>
-          <w:color w:val="1F4E79" w:themeColor="accent1" w:themeShade="80"/>
-          <w:sz w:val="36"/>
-          <w:szCs w:val="36"/>
-          <w:lang w:val="en-US"/>
-        </w:rPr>
-        <w:t>Web Services</w:t>
+          <w:color w:val="1F4E79" w:themeColor="accent1" w:themeShade="80"/>
+          <w:sz w:val="20"/>
+          <w:szCs w:val="20"/>
+          <w:lang w:val="en-US"/>
+        </w:rPr>
+      </w:pPr>
+      <w:r>
+        <w:rPr>
+          <w:rFonts w:cstheme="minorHAnsi"/>
+          <w:color w:val="1F4E79" w:themeColor="accent1" w:themeShade="80"/>
+          <w:sz w:val="20"/>
+          <w:szCs w:val="20"/>
+          <w:lang w:val="en-US"/>
+        </w:rPr>
+        <w:t>On the conceptual level, a service is a software component provided through a</w:t>
+      </w:r>
+      <w:r>
+        <w:rPr>
+          <w:rFonts w:cstheme="minorHAnsi"/>
+          <w:color w:val="1F4E79" w:themeColor="accent1" w:themeShade="80"/>
+          <w:sz w:val="20"/>
+          <w:szCs w:val="20"/>
+          <w:lang w:val="en-US"/>
+        </w:rPr>
+        <w:t xml:space="preserve"> </w:t>
+      </w:r>
+      <w:r>
+        <w:rPr>
+          <w:rFonts w:cstheme="minorHAnsi"/>
+          <w:color w:val="1F4E79" w:themeColor="accent1" w:themeShade="80"/>
+          <w:sz w:val="20"/>
+          <w:szCs w:val="20"/>
+          <w:lang w:val="en-US"/>
+        </w:rPr>
+        <w:t>network-accessible endpoint. The service consumer and provider use messages to exchange</w:t>
+      </w:r>
+      <w:r>
+        <w:rPr>
+          <w:rFonts w:cstheme="minorHAnsi"/>
+          <w:color w:val="1F4E79" w:themeColor="accent1" w:themeShade="80"/>
+          <w:sz w:val="20"/>
+          <w:szCs w:val="20"/>
+          <w:lang w:val="en-US"/>
+        </w:rPr>
+        <w:t xml:space="preserve"> </w:t>
+      </w:r>
+      <w:r>
+        <w:rPr>
+          <w:rFonts w:cstheme="minorHAnsi"/>
+          <w:color w:val="1F4E79" w:themeColor="accent1" w:themeShade="80"/>
+          <w:sz w:val="20"/>
+          <w:szCs w:val="20"/>
+          <w:lang w:val="en-US"/>
+        </w:rPr>
+        <w:t>invocation request and response information in the form of self-containing documents that</w:t>
+      </w:r>
+      <w:r>
+        <w:rPr>
+          <w:rFonts w:cstheme="minorHAnsi"/>
+          <w:color w:val="1F4E79" w:themeColor="accent1" w:themeShade="80"/>
+          <w:sz w:val="20"/>
+          <w:szCs w:val="20"/>
+          <w:lang w:val="en-US"/>
+        </w:rPr>
+        <w:t xml:space="preserve"> </w:t>
+      </w:r>
+      <w:r>
+        <w:rPr>
+          <w:rFonts w:cstheme="minorHAnsi"/>
+          <w:color w:val="1F4E79" w:themeColor="accent1" w:themeShade="80"/>
+          <w:sz w:val="20"/>
+          <w:szCs w:val="20"/>
+          <w:lang w:val="en-US"/>
+        </w:rPr>
+        <w:t>make very few assumptions about the technological capabilities of the receiver.</w:t>
       </w:r>
     </w:p>
     <w:p>
@@ -507,81 +662,11 @@
         <w:rPr>
           <w:rFonts w:cstheme="minorHAnsi"/>
           <w:color w:val="1F4E79" w:themeColor="accent1" w:themeShade="80"/>
-          <w:sz w:val="20"/>
-          <w:szCs w:val="20"/>
-          <w:lang w:val="en-US"/>
-        </w:rPr>
-      </w:pPr>
-      <w:r>
-        <w:rPr>
-          <w:rFonts w:cstheme="minorHAnsi"/>
-          <w:color w:val="1F4E79" w:themeColor="accent1" w:themeShade="80"/>
-          <w:sz w:val="20"/>
-          <w:szCs w:val="20"/>
-          <w:lang w:val="en-US"/>
-        </w:rPr>
-        <w:t>On the conceptual level, a service is a software component provided through a</w:t>
-      </w:r>
-      <w:r>
-        <w:rPr>
-          <w:rFonts w:cstheme="minorHAnsi"/>
-          <w:color w:val="1F4E79" w:themeColor="accent1" w:themeShade="80"/>
-          <w:sz w:val="20"/>
-          <w:szCs w:val="20"/>
-          <w:lang w:val="en-US"/>
-        </w:rPr>
-        <w:t xml:space="preserve"> </w:t>
-      </w:r>
-      <w:r>
-        <w:rPr>
-          <w:rFonts w:cstheme="minorHAnsi"/>
-          <w:color w:val="1F4E79" w:themeColor="accent1" w:themeShade="80"/>
-          <w:sz w:val="20"/>
-          <w:szCs w:val="20"/>
-          <w:lang w:val="en-US"/>
-        </w:rPr>
-        <w:t>network-accessible endpoint. The service consumer and provider use messages to exchange</w:t>
-      </w:r>
-      <w:r>
-        <w:rPr>
-          <w:rFonts w:cstheme="minorHAnsi"/>
-          <w:color w:val="1F4E79" w:themeColor="accent1" w:themeShade="80"/>
-          <w:sz w:val="20"/>
-          <w:szCs w:val="20"/>
-          <w:lang w:val="en-US"/>
-        </w:rPr>
-        <w:t xml:space="preserve"> </w:t>
-      </w:r>
-      <w:r>
-        <w:rPr>
-          <w:rFonts w:cstheme="minorHAnsi"/>
-          <w:color w:val="1F4E79" w:themeColor="accent1" w:themeShade="80"/>
-          <w:sz w:val="20"/>
-          <w:szCs w:val="20"/>
-          <w:lang w:val="en-US"/>
-        </w:rPr>
-        <w:t>invocation request and response information in the form of self-containing documents that</w:t>
-      </w:r>
-      <w:r>
-        <w:rPr>
-          <w:rFonts w:cstheme="minorHAnsi"/>
-          <w:color w:val="1F4E79" w:themeColor="accent1" w:themeShade="80"/>
-          <w:sz w:val="20"/>
-          <w:szCs w:val="20"/>
-          <w:lang w:val="en-US"/>
-        </w:rPr>
-        <w:t xml:space="preserve"> </w:t>
-      </w:r>
-      <w:r>
-        <w:rPr>
-          <w:rFonts w:cstheme="minorHAnsi"/>
-          <w:color w:val="1F4E79" w:themeColor="accent1" w:themeShade="80"/>
-          <w:sz w:val="20"/>
-          <w:szCs w:val="20"/>
-          <w:lang w:val="en-US"/>
-        </w:rPr>
-        <w:t>make very few assumptions about the technological capabilities of the receiver.</w:t>
-      </w:r>
+          <w:sz w:val="16"/>
+          <w:szCs w:val="16"/>
+          <w:lang w:val="en-US"/>
+        </w:rPr>
+      </w:pPr>
     </w:p>
     <w:p>
       <w:pPr>
@@ -592,8 +677,67 @@
         <w:rPr>
           <w:rFonts w:cstheme="minorHAnsi"/>
           <w:color w:val="1F4E79" w:themeColor="accent1" w:themeShade="80"/>
-          <w:sz w:val="16"/>
-          <w:szCs w:val="16"/>
+          <w:sz w:val="20"/>
+          <w:szCs w:val="20"/>
+          <w:lang w:val="en-US"/>
+        </w:rPr>
+      </w:pPr>
+      <w:r>
+        <w:rPr>
+          <w:rFonts w:cstheme="minorHAnsi"/>
+          <w:color w:val="1F4E79" w:themeColor="accent1" w:themeShade="80"/>
+          <w:sz w:val="20"/>
+          <w:szCs w:val="20"/>
+          <w:lang w:val="en-US"/>
+        </w:rPr>
+        <w:t>On a technical level, web services can be implemented in various ways. The two types of web</w:t>
+      </w:r>
+      <w:r>
+        <w:rPr>
+          <w:rFonts w:cstheme="minorHAnsi"/>
+          <w:color w:val="1F4E79" w:themeColor="accent1" w:themeShade="80"/>
+          <w:sz w:val="20"/>
+          <w:szCs w:val="20"/>
+          <w:lang w:val="en-US"/>
+        </w:rPr>
+        <w:t xml:space="preserve"> </w:t>
+      </w:r>
+      <w:r>
+        <w:rPr>
+          <w:rFonts w:cstheme="minorHAnsi"/>
+          <w:color w:val="1F4E79" w:themeColor="accent1" w:themeShade="80"/>
+          <w:sz w:val="20"/>
+          <w:szCs w:val="20"/>
+          <w:lang w:val="en-US"/>
+        </w:rPr>
+        <w:t>services discussed in this section can be distinguished as “big” web services and “RESTful” web</w:t>
+      </w:r>
+      <w:r>
+        <w:rPr>
+          <w:rFonts w:cstheme="minorHAnsi"/>
+          <w:color w:val="1F4E79" w:themeColor="accent1" w:themeShade="80"/>
+          <w:sz w:val="20"/>
+          <w:szCs w:val="20"/>
+          <w:lang w:val="en-US"/>
+        </w:rPr>
+        <w:t xml:space="preserve"> </w:t>
+      </w:r>
+      <w:r>
+        <w:rPr>
+          <w:rFonts w:cstheme="minorHAnsi"/>
+          <w:color w:val="1F4E79" w:themeColor="accent1" w:themeShade="80"/>
+          <w:sz w:val="20"/>
+          <w:szCs w:val="20"/>
+          <w:lang w:val="en-US"/>
+        </w:rPr>
+        <w:t>services.</w:t>
+      </w:r>
+    </w:p>
+    <w:p>
+      <w:pPr>
+        <w:rPr>
+          <w:rFonts w:cstheme="minorHAnsi"/>
+          <w:color w:val="1F4E79" w:themeColor="accent1" w:themeShade="80"/>
           <w:lang w:val="en-US"/>
         </w:rPr>
       </w:pPr>
@@ -606,71 +750,50 @@
         <w:spacing w:after="0" w:line="240" w:lineRule="auto"/>
         <w:rPr>
           <w:rFonts w:cstheme="minorHAnsi"/>
-          <w:color w:val="1F4E79" w:themeColor="accent1" w:themeShade="80"/>
-          <w:sz w:val="20"/>
-          <w:szCs w:val="20"/>
-          <w:lang w:val="en-US"/>
-        </w:rPr>
-      </w:pPr>
-      <w:r>
-        <w:rPr>
-          <w:rFonts w:cstheme="minorHAnsi"/>
-          <w:color w:val="1F4E79" w:themeColor="accent1" w:themeShade="80"/>
-          <w:sz w:val="20"/>
-          <w:szCs w:val="20"/>
-          <w:lang w:val="en-US"/>
-        </w:rPr>
-        <w:t>On a technical level, web services can be implemented in various ways. The two types of web</w:t>
-      </w:r>
-      <w:r>
-        <w:rPr>
-          <w:rFonts w:cstheme="minorHAnsi"/>
-          <w:color w:val="1F4E79" w:themeColor="accent1" w:themeShade="80"/>
-          <w:sz w:val="20"/>
-          <w:szCs w:val="20"/>
-          <w:lang w:val="en-US"/>
-        </w:rPr>
-        <w:t xml:space="preserve"> </w:t>
-      </w:r>
-      <w:r>
-        <w:rPr>
-          <w:rFonts w:cstheme="minorHAnsi"/>
-          <w:color w:val="1F4E79" w:themeColor="accent1" w:themeShade="80"/>
-          <w:sz w:val="20"/>
-          <w:szCs w:val="20"/>
-          <w:lang w:val="en-US"/>
-        </w:rPr>
-        <w:t>services discussed in this section can be distinguished as “big” web services and “RESTful” web</w:t>
-      </w:r>
-      <w:r>
-        <w:rPr>
-          <w:rFonts w:cstheme="minorHAnsi"/>
-          <w:color w:val="1F4E79" w:themeColor="accent1" w:themeShade="80"/>
-          <w:sz w:val="20"/>
-          <w:szCs w:val="20"/>
-          <w:lang w:val="en-US"/>
-        </w:rPr>
-        <w:t xml:space="preserve"> </w:t>
-      </w:r>
-      <w:r>
-        <w:rPr>
-          <w:rFonts w:cstheme="minorHAnsi"/>
-          <w:color w:val="1F4E79" w:themeColor="accent1" w:themeShade="80"/>
-          <w:sz w:val="20"/>
-          <w:szCs w:val="20"/>
-          <w:lang w:val="en-US"/>
-        </w:rPr>
-        <w:t>services.</w:t>
-      </w:r>
-    </w:p>
-    <w:p>
-      <w:pPr>
-        <w:rPr>
-          <w:rFonts w:cstheme="minorHAnsi"/>
-          <w:color w:val="1F4E79" w:themeColor="accent1" w:themeShade="80"/>
-          <w:lang w:val="en-US"/>
-        </w:rPr>
-      </w:pPr>
+          <w:b/>
+          <w:bCs/>
+          <w:color w:val="1F4E79" w:themeColor="accent1" w:themeShade="80"/>
+          <w:sz w:val="34"/>
+          <w:szCs w:val="34"/>
+          <w:lang w:val="en-US"/>
+        </w:rPr>
+      </w:pPr>
+      <w:r>
+        <w:rPr>
+          <w:rFonts w:cstheme="minorHAnsi"/>
+          <w:b/>
+          <w:bCs/>
+          <w:color w:val="1F4E79" w:themeColor="accent1" w:themeShade="80"/>
+          <w:sz w:val="34"/>
+          <w:szCs w:val="34"/>
+          <w:lang w:val="en-US"/>
+        </w:rPr>
+        <w:t>“Big”</w:t>
+      </w:r>
+      <w:r>
+        <w:rPr>
+          <w:rFonts w:cstheme="minorHAnsi"/>
+          <w:b/>
+          <w:bCs/>
+          <w:color w:val="1F4E79" w:themeColor="accent1" w:themeShade="80"/>
+          <w:sz w:val="34"/>
+          <w:szCs w:val="34"/>
+          <w:lang w:val="en-US"/>
+        </w:rPr>
+        <w:t xml:space="preserve"> </w:t>
+      </w:r>
+      <w:r>
+        <w:rPr>
+          <w:rFonts w:cstheme="minorHAnsi"/>
+          <w:b/>
+          <w:bCs/>
+          <w:color w:val="1F4E79" w:themeColor="accent1" w:themeShade="80"/>
+          <w:sz w:val="34"/>
+          <w:szCs w:val="34"/>
+          <w:lang w:val="en-US"/>
+        </w:rPr>
+        <w:t>Web Services</w:t>
+      </w:r>
     </w:p>
     <w:p>
       <w:pPr>
@@ -680,59 +803,6 @@
         <w:spacing w:after="0" w:line="240" w:lineRule="auto"/>
         <w:rPr>
           <w:rFonts w:cstheme="minorHAnsi"/>
-          <w:b/>
-          <w:bCs/>
-          <w:color w:val="1F4E79" w:themeColor="accent1" w:themeShade="80"/>
-          <w:sz w:val="34"/>
-          <w:szCs w:val="34"/>
-          <w:lang w:val="en-US"/>
-        </w:rPr>
-      </w:pPr>
-      <w:r>
-        <w:rPr>
-          <w:rFonts w:cstheme="minorHAnsi"/>
-          <w:b/>
-          <w:bCs/>
-          <w:color w:val="1F4E79" w:themeColor="accent1" w:themeShade="80"/>
-          <w:sz w:val="34"/>
-          <w:szCs w:val="34"/>
-          <w:lang w:val="en-US"/>
-        </w:rPr>
-        <w:t>“Big”</w:t>
-      </w:r>
-      <w:r>
-        <w:rPr>
-          <w:rFonts w:cstheme="minorHAnsi"/>
-          <w:b/>
-          <w:bCs/>
-          <w:color w:val="1F4E79" w:themeColor="accent1" w:themeShade="80"/>
-          <w:sz w:val="34"/>
-          <w:szCs w:val="34"/>
-          <w:lang w:val="en-US"/>
-        </w:rPr>
-        <w:t xml:space="preserve"> </w:t>
-      </w:r>
-      <w:r>
-        <w:rPr>
-          <w:rFonts w:cstheme="minorHAnsi"/>
-          <w:b/>
-          <w:bCs/>
-          <w:color w:val="1F4E79" w:themeColor="accent1" w:themeShade="80"/>
-          <w:sz w:val="34"/>
-          <w:szCs w:val="34"/>
-          <w:lang w:val="en-US"/>
-        </w:rPr>
-        <w:t>Web Services</w:t>
-      </w:r>
-    </w:p>
-    <w:p>
-      <w:pPr>
-        <w:autoSpaceDE w:val="0"/>
-        <w:autoSpaceDN w:val="0"/>
-        <w:adjustRightInd w:val="0"/>
-        <w:spacing w:after="0" w:line="240" w:lineRule="auto"/>
-        <w:rPr>
-          <w:rFonts w:cstheme="minorHAnsi"/>
           <w:color w:val="1F4E79" w:themeColor="accent1" w:themeShade="80"/>
           <w:sz w:val="20"/>
           <w:szCs w:val="20"/>
@@ -767,7 +837,27 @@
           <w:szCs w:val="20"/>
           <w:lang w:val="en-US"/>
         </w:rPr>
-        <w:t>follow the Simple Object Access Protocol (SOAP) standard, an XML language defining a</w:t>
+        <w:t>follow the Simple Object Access Protocol (SOAP) standard</w:t>
+      </w:r>
+      <w:r>
+        <w:rPr>
+          <w:rFonts w:cstheme="minorHAnsi"/>
+          <w:color w:val="1F4E79" w:themeColor="accent1" w:themeShade="80"/>
+          <w:sz w:val="20"/>
+          <w:szCs w:val="20"/>
+          <w:lang w:val="en-US"/>
+        </w:rPr>
+        <w:t xml:space="preserve"> (1998)</w:t>
+      </w:r>
+      <w:r>
+        <w:rPr>
+          <w:rFonts w:cstheme="minorHAnsi"/>
+          <w:color w:val="1F4E79" w:themeColor="accent1" w:themeShade="80"/>
+          <w:sz w:val="20"/>
+          <w:szCs w:val="20"/>
+          <w:lang w:val="en-US"/>
+        </w:rPr>
+        <w:t>, an XML language defining a</w:t>
       </w:r>
       <w:r>
         <w:rPr>
@@ -1349,10 +1439,73 @@
     </w:p>
     <w:p>
       <w:pPr>
+        <w:jc w:val="left"/>
+        <w:rPr>
+          <w:rFonts w:cstheme="minorHAnsi"/>
+          <w:b/>
+          <w:bCs/>
+          <w:color w:val="1F4E79" w:themeColor="accent1" w:themeShade="80"/>
+          <w:sz w:val="34"/>
+          <w:szCs w:val="34"/>
+          <w:lang w:val="en-US"/>
+        </w:rPr>
+      </w:pPr>
+      <w:r>
+        <w:rPr>
+          <w:rFonts w:cstheme="minorHAnsi"/>
+          <w:b/>
+          <w:bCs/>
+          <w:color w:val="1F4E79" w:themeColor="accent1" w:themeShade="80"/>
+          <w:sz w:val="34"/>
+          <w:szCs w:val="34"/>
+          <w:lang w:val="en-US"/>
+        </w:rPr>
+        <w:t>Microservices (2005-2007-2011-2012)</w:t>
+      </w:r>
+      <w:r>
+        <w:rPr>
+          <w:rFonts w:cstheme="minorHAnsi"/>
+          <w:b/>
+          <w:bCs/>
+          <w:color w:val="1F4E79" w:themeColor="accent1" w:themeShade="80"/>
+          <w:sz w:val="34"/>
+          <w:szCs w:val="34"/>
+          <w:lang w:val="en-US"/>
+        </w:rPr>
+        <w:br/>
+      </w:r>
+      <w:hyperlink r:id="rId6" w:history="1">
+        <w:r>
+          <w:rPr>
+            <w:rStyle w:val="Hyperlink"/>
+            <w:rFonts w:cstheme="minorHAnsi"/>
+            <w:sz w:val="34"/>
+            <w:szCs w:val="34"/>
+            <w:lang w:val="en-US"/>
+          </w:rPr>
+          <w:t>https://en.wikipedia.org/wiki/Microservices</w:t>
+        </w:r>
+      </w:hyperlink>
+      <w:r>
+        <w:rPr>
+          <w:rFonts w:cstheme="minorHAnsi"/>
+          <w:b/>
+          <w:bCs/>
+          <w:color w:val="1F4E79" w:themeColor="accent1" w:themeShade="80"/>
+          <w:sz w:val="34"/>
+          <w:szCs w:val="34"/>
+          <w:lang w:val="en-US"/>
+        </w:rPr>
+        <w:t xml:space="preserve"> </w:t>
+      </w:r>
+    </w:p>
+    <w:p>
+      <w:pPr>
         <w:autoSpaceDE w:val="0"/>
         <w:autoSpaceDN w:val="0"/>
         <w:adjustRightInd w:val="0"/>
         <w:spacing w:after="0" w:line="240" w:lineRule="auto"/>
+        <w:jc w:val="left"/>
         <w:rPr>
           <w:rFonts w:cstheme="minorHAnsi"/>
           <w:b/>
@@ -1363,6 +1516,42 @@
           <w:lang w:val="en-US"/>
         </w:rPr>
       </w:pPr>
+      <w:r>
+        <w:rPr>
+          <w:rFonts w:cstheme="minorHAnsi"/>
+          <w:b/>
+          <w:bCs/>
+          <w:color w:val="385623" w:themeColor="accent6" w:themeShade="80"/>
+          <w:sz w:val="30"/>
+          <w:szCs w:val="30"/>
+          <w:lang w:val="en-US"/>
+        </w:rPr>
+        <w:lastRenderedPageBreak/>
+        <w:t>Source:</w:t>
+      </w:r>
+      <w:r>
+        <w:rPr>
+          <w:rFonts w:cstheme="minorHAnsi"/>
+          <w:bCs/>
+          <w:color w:val="385623" w:themeColor="accent6" w:themeShade="80"/>
+          <w:sz w:val="30"/>
+          <w:szCs w:val="30"/>
+          <w:lang w:val="en-US"/>
+        </w:rPr>
+        <w:t xml:space="preserve"> same Java EE 6 tutorial</w:t>
+      </w:r>
+      <w:r>
+        <w:rPr>
+          <w:rFonts w:cstheme="minorHAnsi"/>
+          <w:b/>
+          <w:bCs/>
+          <w:color w:val="1F4E79" w:themeColor="accent1" w:themeShade="80"/>
+          <w:sz w:val="34"/>
+          <w:szCs w:val="34"/>
+          <w:lang w:val="en-US"/>
+        </w:rPr>
+        <w:br/>
+      </w:r>
       <w:r>
         <w:rPr>
           <w:rFonts w:cstheme="minorHAnsi"/>
@@ -1642,7 +1831,6 @@
           <w:szCs w:val="20"/>
           <w:lang w:val="en-US"/>
         </w:rPr>
-        <w:lastRenderedPageBreak/>
         <w:t>Because RESTful web services use existing well-known W3C and Internet Engineering Task</w:t>
       </w:r>
       <w:r>
@@ -2520,6 +2708,32 @@
     </w:p>
     <w:p>
       <w:pPr>
+        <w:jc w:val="left"/>
+        <w:rPr>
+          <w:rFonts w:cstheme="minorHAnsi"/>
+          <w:b/>
+          <w:bCs/>
+          <w:color w:val="385623" w:themeColor="accent6" w:themeShade="80"/>
+          <w:sz w:val="30"/>
+          <w:szCs w:val="30"/>
+          <w:lang w:val="en-US"/>
+        </w:rPr>
+      </w:pPr>
+      <w:r>
+        <w:rPr>
+          <w:rFonts w:cstheme="minorHAnsi"/>
+          <w:b/>
+          <w:bCs/>
+          <w:color w:val="385623" w:themeColor="accent6" w:themeShade="80"/>
+          <w:sz w:val="30"/>
+          <w:szCs w:val="30"/>
+          <w:lang w:val="en-US"/>
+        </w:rPr>
+        <w:br w:type="page"/>
+      </w:r>
+    </w:p>
+    <w:p>
+      <w:pPr>
         <w:autoSpaceDE w:val="0"/>
         <w:autoSpaceDN w:val="0"/>
         <w:adjustRightInd w:val="0"/>
@@ -2543,6 +2757,7 @@
           <w:szCs w:val="30"/>
           <w:lang w:val="en-US"/>
         </w:rPr>
+        <w:lastRenderedPageBreak/>
         <w:t>Source:</w:t>
       </w:r>
       <w:r>
@@ -3197,7 +3412,6 @@
           <w:szCs w:val="20"/>
           <w:lang w:val="en-US"/>
         </w:rPr>
-        <w:lastRenderedPageBreak/>
         <w:t>Self-descriptive messages</w:t>
       </w:r>
       <w:r>
@@ -3600,6 +3814,17 @@
         </w:rPr>
         <w:t>“Enterprise Service Bus”</w:t>
       </w:r>
+      <w:r>
+        <w:rPr>
+          <w:rFonts w:eastAsia="Times New Roman" w:cstheme="minorHAnsi"/>
+          <w:b/>
+          <w:bCs/>
+          <w:i/>
+          <w:szCs w:val="36"/>
+          <w:lang w:val="en-US" w:eastAsia="fi-FI"/>
+        </w:rPr>
+        <w:t xml:space="preserve">         A bit extra and old topic</w:t>
+      </w:r>
     </w:p>
     <w:p>
       <w:pPr>
@@ -3611,7 +3836,7 @@
           <w:lang w:val="en-US" w:eastAsia="fi-FI"/>
         </w:rPr>
       </w:pPr>
-      <w:hyperlink r:id="rId6" w:history="1">
+      <w:hyperlink r:id="rId7" w:history="1">
         <w:r>
           <w:rPr>
             <w:rStyle w:val="Hyperlink"/>
@@ -3637,7 +3862,7 @@
         </w:rPr>
         <w:br/>
       </w:r>
-      <w:hyperlink r:id="rId7" w:anchor="ESB_as_software" w:history="1">
+      <w:hyperlink r:id="rId8" w:anchor="ESB_as_software" w:history="1">
         <w:r>
           <w:rPr>
             <w:rStyle w:val="Hyperlink"/>
@@ -3778,7 +4003,7 @@
         </w:rPr>
         <w:t xml:space="preserve">A more complete overview can also be found in the </w:t>
       </w:r>
-      <w:hyperlink r:id="rId8" w:tooltip="Comparison of business integration software" w:history="1">
+      <w:hyperlink r:id="rId9" w:tooltip="Comparison of business integration software" w:history="1">
         <w:r>
           <w:rPr>
             <w:rFonts w:eastAsia="Times New Roman" w:cstheme="minorHAnsi"/>
@@ -3839,7 +4064,7 @@
           <w:lang w:val="en-US" w:eastAsia="fi-FI"/>
         </w:rPr>
       </w:pPr>
-      <w:hyperlink r:id="rId9" w:tooltip="IBM WebSphere Message Broker" w:history="1">
+      <w:hyperlink r:id="rId10" w:tooltip="IBM WebSphere Message Broker" w:history="1">
         <w:r>
           <w:rPr>
             <w:rFonts w:eastAsia="Times New Roman" w:cstheme="minorHAnsi"/>
@@ -3876,7 +4101,7 @@
           <w:lang w:eastAsia="fi-FI"/>
         </w:rPr>
       </w:pPr>
-      <w:hyperlink r:id="rId10" w:tooltip="IBM WebSphere ESB" w:history="1">
+      <w:hyperlink r:id="rId11" w:tooltip="IBM WebSphere ESB" w:history="1">
         <w:r>
           <w:rPr>
             <w:rFonts w:eastAsia="Times New Roman" w:cstheme="minorHAnsi"/>
@@ -3904,8 +4129,7 @@
           <w:lang w:eastAsia="fi-FI"/>
         </w:rPr>
       </w:pPr>
-      <w:hyperlink r:id="rId11" w:tooltip="InterSystems" w:history="1">
-        <w:proofErr w:type="spellStart"/>
+      <w:hyperlink r:id="rId12" w:tooltip="InterSystems" w:history="1">
         <w:r>
           <w:rPr>
             <w:rFonts w:eastAsia="Times New Roman" w:cstheme="minorHAnsi"/>
@@ -3917,7 +4141,6 @@
           </w:rPr>
           <w:t>InterSystems</w:t>
         </w:r>
-        <w:proofErr w:type="spellEnd"/>
       </w:hyperlink>
       <w:r>
         <w:rPr>
@@ -3943,8 +4166,7 @@
           <w:lang w:eastAsia="fi-FI"/>
         </w:rPr>
       </w:pPr>
-      <w:hyperlink r:id="rId12" w:tooltip="Information Builders" w:history="1">
-        <w:proofErr w:type="spellStart"/>
+      <w:hyperlink r:id="rId13" w:tooltip="Information Builders" w:history="1">
         <w:r>
           <w:rPr>
             <w:rFonts w:eastAsia="Times New Roman" w:cstheme="minorHAnsi"/>
@@ -3956,7 +4178,6 @@
           </w:rPr>
           <w:t>Information_Builders</w:t>
         </w:r>
-        <w:proofErr w:type="spellEnd"/>
       </w:hyperlink>
       <w:r>
         <w:rPr>
@@ -3965,39 +4186,8 @@
           <w:szCs w:val="24"/>
           <w:lang w:eastAsia="fi-FI"/>
         </w:rPr>
-        <w:t xml:space="preserve"> </w:t>
-      </w:r>
-      <w:proofErr w:type="spellStart"/>
-      <w:r>
-        <w:rPr>
-          <w:rFonts w:eastAsia="Times New Roman" w:cstheme="minorHAnsi"/>
-          <w:sz w:val="16"/>
-          <w:szCs w:val="24"/>
-          <w:lang w:eastAsia="fi-FI"/>
-        </w:rPr>
-        <w:t>iWay</w:t>
-      </w:r>
-      <w:proofErr w:type="spellEnd"/>
-      <w:r>
-        <w:rPr>
-          <w:rFonts w:eastAsia="Times New Roman" w:cstheme="minorHAnsi"/>
-          <w:sz w:val="16"/>
-          <w:szCs w:val="24"/>
-          <w:lang w:eastAsia="fi-FI"/>
-        </w:rPr>
-        <w:t xml:space="preserve"> Service </w:t>
-      </w:r>
-      <w:proofErr w:type="spellStart"/>
-      <w:r>
-        <w:rPr>
-          <w:rFonts w:eastAsia="Times New Roman" w:cstheme="minorHAnsi"/>
-          <w:sz w:val="16"/>
-          <w:szCs w:val="24"/>
-          <w:lang w:eastAsia="fi-FI"/>
-        </w:rPr>
-        <w:t>Manager</w:t>
-      </w:r>
-      <w:proofErr w:type="spellEnd"/>
+        <w:t xml:space="preserve"> iWay Service Manager</w:t>
+      </w:r>
     </w:p>
     <w:p>
       <w:pPr>
@@ -4013,7 +4203,7 @@
           <w:lang w:eastAsia="fi-FI"/>
         </w:rPr>
       </w:pPr>
-      <w:hyperlink r:id="rId13" w:tooltip="Microsoft BizTalk Server" w:history="1">
+      <w:hyperlink r:id="rId14" w:tooltip="Microsoft BizTalk Server" w:history="1">
         <w:r>
           <w:rPr>
             <w:rFonts w:eastAsia="Times New Roman" w:cstheme="minorHAnsi"/>
@@ -4041,8 +4231,7 @@
           <w:lang w:eastAsia="fi-FI"/>
         </w:rPr>
       </w:pPr>
-      <w:hyperlink r:id="rId14" w:tooltip="Mule (software)" w:history="1">
-        <w:proofErr w:type="spellStart"/>
+      <w:hyperlink r:id="rId15" w:tooltip="Mule (software)" w:history="1">
         <w:r>
           <w:rPr>
             <w:rFonts w:eastAsia="Times New Roman" w:cstheme="minorHAnsi"/>
@@ -4054,7 +4243,6 @@
           </w:rPr>
           <w:t>Mule</w:t>
         </w:r>
-        <w:proofErr w:type="spellEnd"/>
       </w:hyperlink>
       <w:r>
         <w:rPr>
@@ -4080,7 +4268,7 @@
           <w:lang w:eastAsia="fi-FI"/>
         </w:rPr>
       </w:pPr>
-      <w:hyperlink r:id="rId15" w:tooltip="Oracle Enterprise Service Bus" w:history="1">
+      <w:hyperlink r:id="rId16" w:tooltip="Oracle Enterprise Service Bus" w:history="1">
         <w:r>
           <w:rPr>
             <w:rFonts w:eastAsia="Times New Roman" w:cstheme="minorHAnsi"/>
@@ -4090,21 +4278,8 @@
             <w:u w:val="single"/>
             <w:lang w:eastAsia="fi-FI"/>
           </w:rPr>
-          <w:t xml:space="preserve">Oracle Enterprise Service </w:t>
+          <w:t>Oracle Enterprise Service Bus</w:t>
         </w:r>
-        <w:proofErr w:type="spellStart"/>
-        <w:r>
-          <w:rPr>
-            <w:rFonts w:eastAsia="Times New Roman" w:cstheme="minorHAnsi"/>
-            <w:color w:val="0000FF"/>
-            <w:sz w:val="16"/>
-            <w:szCs w:val="24"/>
-            <w:u w:val="single"/>
-            <w:lang w:eastAsia="fi-FI"/>
-          </w:rPr>
-          <w:t>Bus</w:t>
-        </w:r>
-        <w:proofErr w:type="spellEnd"/>
       </w:hyperlink>
     </w:p>
     <w:p>
@@ -4121,7 +4296,7 @@
           <w:lang w:val="en-US" w:eastAsia="fi-FI"/>
         </w:rPr>
       </w:pPr>
-      <w:hyperlink r:id="rId16" w:tooltip="Progress Software" w:history="1">
+      <w:hyperlink r:id="rId17" w:tooltip="Progress Software" w:history="1">
         <w:r>
           <w:rPr>
             <w:rFonts w:eastAsia="Times New Roman" w:cstheme="minorHAnsi"/>
@@ -4143,7 +4318,7 @@
         </w:rPr>
         <w:t xml:space="preserve"> Sonic ESB (acquired by </w:t>
       </w:r>
-      <w:hyperlink r:id="rId17" w:tooltip="Trilogy (company)" w:history="1">
+      <w:hyperlink r:id="rId18" w:tooltip="Trilogy (company)" w:history="1">
         <w:r>
           <w:rPr>
             <w:rFonts w:eastAsia="Times New Roman" w:cstheme="minorHAnsi"/>
@@ -4180,7 +4355,7 @@
           <w:lang w:eastAsia="fi-FI"/>
         </w:rPr>
       </w:pPr>
-      <w:hyperlink r:id="rId18" w:tooltip="SAP Process Integration" w:history="1">
+      <w:hyperlink r:id="rId19" w:tooltip="SAP Process Integration" w:history="1">
         <w:r>
           <w:rPr>
             <w:rFonts w:eastAsia="Times New Roman" w:cstheme="minorHAnsi"/>
@@ -4190,45 +4365,8 @@
             <w:u w:val="single"/>
             <w:lang w:eastAsia="fi-FI"/>
           </w:rPr>
-          <w:t xml:space="preserve">SAP </w:t>
+          <w:t>SAP Process Integration</w:t>
         </w:r>
-        <w:proofErr w:type="spellStart"/>
-        <w:r>
-          <w:rPr>
-            <w:rFonts w:eastAsia="Times New Roman" w:cstheme="minorHAnsi"/>
-            <w:color w:val="0000FF"/>
-            <w:sz w:val="16"/>
-            <w:szCs w:val="24"/>
-            <w:u w:val="single"/>
-            <w:lang w:eastAsia="fi-FI"/>
-          </w:rPr>
-          <w:t>Process</w:t>
-        </w:r>
-        <w:proofErr w:type="spellEnd"/>
-        <w:r>
-          <w:rPr>
-            <w:rFonts w:eastAsia="Times New Roman" w:cstheme="minorHAnsi"/>
-            <w:color w:val="0000FF"/>
-            <w:sz w:val="16"/>
-            <w:szCs w:val="24"/>
-            <w:u w:val="single"/>
-            <w:lang w:eastAsia="fi-FI"/>
-          </w:rPr>
-          <w:t xml:space="preserve"> </w:t>
-        </w:r>
-        <w:proofErr w:type="spellStart"/>
-        <w:r>
-          <w:rPr>
-            <w:rFonts w:eastAsia="Times New Roman" w:cstheme="minorHAnsi"/>
-            <w:color w:val="0000FF"/>
-            <w:sz w:val="16"/>
-            <w:szCs w:val="24"/>
-            <w:u w:val="single"/>
-            <w:lang w:eastAsia="fi-FI"/>
-          </w:rPr>
-          <w:t>Integration</w:t>
-        </w:r>
-        <w:proofErr w:type="spellEnd"/>
       </w:hyperlink>
     </w:p>
     <w:p>
@@ -4245,8 +4383,7 @@
           <w:lang w:eastAsia="fi-FI"/>
         </w:rPr>
       </w:pPr>
-      <w:hyperlink r:id="rId19" w:tooltip="Talend" w:history="1">
-        <w:proofErr w:type="spellStart"/>
+      <w:hyperlink r:id="rId20" w:tooltip="Talend" w:history="1">
         <w:r>
           <w:rPr>
             <w:rFonts w:eastAsia="Times New Roman" w:cstheme="minorHAnsi"/>
@@ -4258,7 +4395,6 @@
           </w:rPr>
           <w:t>Talend</w:t>
         </w:r>
-        <w:proofErr w:type="spellEnd"/>
       </w:hyperlink>
       <w:r>
         <w:rPr>
@@ -4267,27 +4403,7 @@
           <w:szCs w:val="24"/>
           <w:lang w:eastAsia="fi-FI"/>
         </w:rPr>
-        <w:t xml:space="preserve"> </w:t>
-      </w:r>
-      <w:proofErr w:type="spellStart"/>
-      <w:r>
-        <w:rPr>
-          <w:rFonts w:eastAsia="Times New Roman" w:cstheme="minorHAnsi"/>
-          <w:sz w:val="16"/>
-          <w:szCs w:val="24"/>
-          <w:lang w:eastAsia="fi-FI"/>
-        </w:rPr>
-        <w:t>enterprise</w:t>
-      </w:r>
-      <w:proofErr w:type="spellEnd"/>
-      <w:r>
-        <w:rPr>
-          <w:rFonts w:eastAsia="Times New Roman" w:cstheme="minorHAnsi"/>
-          <w:sz w:val="16"/>
-          <w:szCs w:val="24"/>
-          <w:lang w:eastAsia="fi-FI"/>
-        </w:rPr>
-        <w:t xml:space="preserve"> ESB</w:t>
+        <w:t xml:space="preserve"> enterprise ESB</w:t>
       </w:r>
     </w:p>
     <w:p>
@@ -4304,7 +4420,7 @@
           <w:lang w:eastAsia="fi-FI"/>
         </w:rPr>
       </w:pPr>
-      <w:hyperlink r:id="rId20" w:tooltip="TIBCO Software" w:history="1">
+      <w:hyperlink r:id="rId21" w:tooltip="TIBCO Software" w:history="1">
         <w:r>
           <w:rPr>
             <w:rFonts w:eastAsia="Times New Roman" w:cstheme="minorHAnsi"/>
@@ -4324,39 +4440,8 @@
           <w:szCs w:val="24"/>
           <w:lang w:eastAsia="fi-FI"/>
         </w:rPr>
-        <w:t xml:space="preserve"> </w:t>
-      </w:r>
-      <w:proofErr w:type="spellStart"/>
-      <w:r>
-        <w:rPr>
-          <w:rFonts w:eastAsia="Times New Roman" w:cstheme="minorHAnsi"/>
-          <w:sz w:val="16"/>
-          <w:szCs w:val="24"/>
-          <w:lang w:eastAsia="fi-FI"/>
-        </w:rPr>
-        <w:t>ActiveMatrix</w:t>
-      </w:r>
-      <w:proofErr w:type="spellEnd"/>
-      <w:r>
-        <w:rPr>
-          <w:rFonts w:eastAsia="Times New Roman" w:cstheme="minorHAnsi"/>
-          <w:sz w:val="16"/>
-          <w:szCs w:val="24"/>
-          <w:lang w:eastAsia="fi-FI"/>
-        </w:rPr>
-        <w:t xml:space="preserve"> </w:t>
-      </w:r>
-      <w:proofErr w:type="spellStart"/>
-      <w:r>
-        <w:rPr>
-          <w:rFonts w:eastAsia="Times New Roman" w:cstheme="minorHAnsi"/>
-          <w:sz w:val="16"/>
-          <w:szCs w:val="24"/>
-          <w:lang w:eastAsia="fi-FI"/>
-        </w:rPr>
-        <w:t>BusinessWorks</w:t>
-      </w:r>
-      <w:proofErr w:type="spellEnd"/>
+        <w:t xml:space="preserve"> ActiveMatrix BusinessWorks</w:t>
+      </w:r>
     </w:p>
     <w:p>
       <w:pPr>
@@ -4372,8 +4457,7 @@
           <w:lang w:val="en-US" w:eastAsia="fi-FI"/>
         </w:rPr>
       </w:pPr>
-      <w:hyperlink r:id="rId21" w:tooltip="WebMethods" w:history="1">
-        <w:proofErr w:type="spellStart"/>
+      <w:hyperlink r:id="rId22" w:tooltip="WebMethods" w:history="1">
         <w:r>
           <w:rPr>
             <w:rFonts w:eastAsia="Times New Roman" w:cstheme="minorHAnsi"/>
@@ -4385,7 +4469,6 @@
           </w:rPr>
           <w:t>webMethods</w:t>
         </w:r>
-        <w:proofErr w:type="spellEnd"/>
       </w:hyperlink>
       <w:r>
         <w:rPr>
@@ -4396,7 +4479,7 @@
         </w:rPr>
         <w:t xml:space="preserve"> enterprise service bus (acquired by </w:t>
       </w:r>
-      <w:hyperlink r:id="rId22" w:tooltip="Software AG" w:history="1">
+      <w:hyperlink r:id="rId23" w:tooltip="Software AG" w:history="1">
         <w:r>
           <w:rPr>
             <w:rFonts w:eastAsia="Times New Roman" w:cstheme="minorHAnsi"/>
@@ -4433,7 +4516,7 @@
           <w:lang w:eastAsia="fi-FI"/>
         </w:rPr>
       </w:pPr>
-      <w:hyperlink r:id="rId23" w:tooltip="Windows Azure" w:history="1">
+      <w:hyperlink r:id="rId24" w:tooltip="Windows Azure" w:history="1">
         <w:r>
           <w:rPr>
             <w:rFonts w:eastAsia="Times New Roman" w:cstheme="minorHAnsi"/>
@@ -4443,9 +4526,34 @@
             <w:u w:val="single"/>
             <w:lang w:eastAsia="fi-FI"/>
           </w:rPr>
-          <w:t xml:space="preserve">Windows </w:t>
+          <w:t>Windows Azure</w:t>
         </w:r>
-        <w:proofErr w:type="spellStart"/>
+      </w:hyperlink>
+      <w:r>
+        <w:rPr>
+          <w:rFonts w:eastAsia="Times New Roman" w:cstheme="minorHAnsi"/>
+          <w:sz w:val="16"/>
+          <w:szCs w:val="24"/>
+          <w:lang w:eastAsia="fi-FI"/>
+        </w:rPr>
+        <w:t xml:space="preserve"> Service Bus</w:t>
+      </w:r>
+    </w:p>
+    <w:p>
+      <w:pPr>
+        <w:numPr>
+          <w:ilvl w:val="1"/>
+          <w:numId w:val="1"/>
+        </w:numPr>
+        <w:spacing w:before="100" w:beforeAutospacing="1" w:after="100" w:afterAutospacing="1" w:line="240" w:lineRule="auto"/>
+        <w:rPr>
+          <w:rFonts w:eastAsia="Times New Roman" w:cstheme="minorHAnsi"/>
+          <w:sz w:val="16"/>
+          <w:szCs w:val="24"/>
+          <w:lang w:eastAsia="fi-FI"/>
+        </w:rPr>
+      </w:pPr>
+      <w:hyperlink r:id="rId25" w:tooltip="Sonic ESB" w:history="1">
         <w:r>
           <w:rPr>
             <w:rFonts w:eastAsia="Times New Roman" w:cstheme="minorHAnsi"/>
@@ -4455,9 +4563,8 @@
             <w:u w:val="single"/>
             <w:lang w:eastAsia="fi-FI"/>
           </w:rPr>
-          <w:t>Azure</w:t>
+          <w:t>Sonic ESB</w:t>
         </w:r>
-        <w:proofErr w:type="spellEnd"/>
       </w:hyperlink>
       <w:r>
         <w:rPr>
@@ -4466,36 +4573,24 @@
           <w:szCs w:val="24"/>
           <w:lang w:eastAsia="fi-FI"/>
         </w:rPr>
-        <w:t xml:space="preserve"> Service </w:t>
-      </w:r>
-      <w:proofErr w:type="spellStart"/>
-      <w:r>
+        <w:t xml:space="preserve"> from Aurea</w:t>
+      </w:r>
+    </w:p>
+    <w:p>
+      <w:pPr>
+        <w:numPr>
+          <w:ilvl w:val="0"/>
+          <w:numId w:val="2"/>
+        </w:numPr>
+        <w:spacing w:before="100" w:beforeAutospacing="1" w:after="100" w:afterAutospacing="1" w:line="240" w:lineRule="auto"/>
         <w:rPr>
           <w:rFonts w:eastAsia="Times New Roman" w:cstheme="minorHAnsi"/>
           <w:sz w:val="16"/>
           <w:szCs w:val="24"/>
           <w:lang w:eastAsia="fi-FI"/>
         </w:rPr>
-        <w:t>Bus</w:t>
-      </w:r>
-      <w:proofErr w:type="spellEnd"/>
-    </w:p>
-    <w:p>
-      <w:pPr>
-        <w:numPr>
-          <w:ilvl w:val="1"/>
-          <w:numId w:val="1"/>
-        </w:numPr>
-        <w:spacing w:before="100" w:beforeAutospacing="1" w:after="100" w:afterAutospacing="1" w:line="240" w:lineRule="auto"/>
-        <w:rPr>
-          <w:rFonts w:eastAsia="Times New Roman" w:cstheme="minorHAnsi"/>
-          <w:sz w:val="16"/>
-          <w:szCs w:val="24"/>
-          <w:lang w:eastAsia="fi-FI"/>
-        </w:rPr>
-      </w:pPr>
-      <w:hyperlink r:id="rId24" w:tooltip="Sonic ESB" w:history="1">
-        <w:proofErr w:type="spellStart"/>
+      </w:pPr>
+      <w:hyperlink r:id="rId26" w:tooltip="Open-source software" w:history="1">
         <w:r>
           <w:rPr>
             <w:rFonts w:eastAsia="Times New Roman" w:cstheme="minorHAnsi"/>
@@ -4505,9 +4600,34 @@
             <w:u w:val="single"/>
             <w:lang w:eastAsia="fi-FI"/>
           </w:rPr>
-          <w:t>Sonic</w:t>
+          <w:t>Open-source software</w:t>
         </w:r>
-        <w:proofErr w:type="spellEnd"/>
+      </w:hyperlink>
+      <w:r>
+        <w:rPr>
+          <w:rFonts w:eastAsia="Times New Roman" w:cstheme="minorHAnsi"/>
+          <w:sz w:val="16"/>
+          <w:szCs w:val="24"/>
+          <w:lang w:eastAsia="fi-FI"/>
+        </w:rPr>
+        <w:t xml:space="preserve"> </w:t>
+      </w:r>
+    </w:p>
+    <w:p>
+      <w:pPr>
+        <w:numPr>
+          <w:ilvl w:val="1"/>
+          <w:numId w:val="2"/>
+        </w:numPr>
+        <w:spacing w:before="100" w:beforeAutospacing="1" w:after="100" w:afterAutospacing="1" w:line="240" w:lineRule="auto"/>
+        <w:rPr>
+          <w:rFonts w:eastAsia="Times New Roman" w:cstheme="minorHAnsi"/>
+          <w:sz w:val="16"/>
+          <w:szCs w:val="24"/>
+          <w:lang w:eastAsia="fi-FI"/>
+        </w:rPr>
+      </w:pPr>
+      <w:hyperlink r:id="rId27" w:tooltip="Apache Camel" w:history="1">
         <w:r>
           <w:rPr>
             <w:rFonts w:eastAsia="Times New Roman" w:cstheme="minorHAnsi"/>
@@ -4517,65 +4637,25 @@
             <w:u w:val="single"/>
             <w:lang w:eastAsia="fi-FI"/>
           </w:rPr>
-          <w:t xml:space="preserve"> ESB</w:t>
+          <w:t>Apache Camel</w:t>
         </w:r>
       </w:hyperlink>
-      <w:r>
+    </w:p>
+    <w:p>
+      <w:pPr>
+        <w:numPr>
+          <w:ilvl w:val="1"/>
+          <w:numId w:val="2"/>
+        </w:numPr>
+        <w:spacing w:before="100" w:beforeAutospacing="1" w:after="100" w:afterAutospacing="1" w:line="240" w:lineRule="auto"/>
         <w:rPr>
           <w:rFonts w:eastAsia="Times New Roman" w:cstheme="minorHAnsi"/>
           <w:sz w:val="16"/>
           <w:szCs w:val="24"/>
           <w:lang w:eastAsia="fi-FI"/>
         </w:rPr>
-        <w:t xml:space="preserve"> </w:t>
-      </w:r>
-      <w:proofErr w:type="spellStart"/>
-      <w:r>
-        <w:rPr>
-          <w:rFonts w:eastAsia="Times New Roman" w:cstheme="minorHAnsi"/>
-          <w:sz w:val="16"/>
-          <w:szCs w:val="24"/>
-          <w:lang w:eastAsia="fi-FI"/>
-        </w:rPr>
-        <w:t>from</w:t>
-      </w:r>
-      <w:proofErr w:type="spellEnd"/>
-      <w:r>
-        <w:rPr>
-          <w:rFonts w:eastAsia="Times New Roman" w:cstheme="minorHAnsi"/>
-          <w:sz w:val="16"/>
-          <w:szCs w:val="24"/>
-          <w:lang w:eastAsia="fi-FI"/>
-        </w:rPr>
-        <w:t xml:space="preserve"> </w:t>
-      </w:r>
-      <w:proofErr w:type="spellStart"/>
-      <w:r>
-        <w:rPr>
-          <w:rFonts w:eastAsia="Times New Roman" w:cstheme="minorHAnsi"/>
-          <w:sz w:val="16"/>
-          <w:szCs w:val="24"/>
-          <w:lang w:eastAsia="fi-FI"/>
-        </w:rPr>
-        <w:t>Aurea</w:t>
-      </w:r>
-      <w:proofErr w:type="spellEnd"/>
-    </w:p>
-    <w:p>
-      <w:pPr>
-        <w:numPr>
-          <w:ilvl w:val="0"/>
-          <w:numId w:val="2"/>
-        </w:numPr>
-        <w:spacing w:before="100" w:beforeAutospacing="1" w:after="100" w:afterAutospacing="1" w:line="240" w:lineRule="auto"/>
-        <w:rPr>
-          <w:rFonts w:eastAsia="Times New Roman" w:cstheme="minorHAnsi"/>
-          <w:sz w:val="16"/>
-          <w:szCs w:val="24"/>
-          <w:lang w:eastAsia="fi-FI"/>
-        </w:rPr>
-      </w:pPr>
-      <w:hyperlink r:id="rId25" w:tooltip="Open-source software" w:history="1">
+      </w:pPr>
+      <w:hyperlink r:id="rId28" w:tooltip="Apache ServiceMix" w:history="1">
         <w:r>
           <w:rPr>
             <w:rFonts w:eastAsia="Times New Roman" w:cstheme="minorHAnsi"/>
@@ -4585,9 +4665,25 @@
             <w:u w:val="single"/>
             <w:lang w:eastAsia="fi-FI"/>
           </w:rPr>
-          <w:t>Open-</w:t>
+          <w:t>Apache ServiceMix</w:t>
         </w:r>
-        <w:proofErr w:type="spellStart"/>
+      </w:hyperlink>
+    </w:p>
+    <w:p>
+      <w:pPr>
+        <w:numPr>
+          <w:ilvl w:val="1"/>
+          <w:numId w:val="2"/>
+        </w:numPr>
+        <w:spacing w:before="100" w:beforeAutospacing="1" w:after="100" w:afterAutospacing="1" w:line="240" w:lineRule="auto"/>
+        <w:rPr>
+          <w:rFonts w:eastAsia="Times New Roman" w:cstheme="minorHAnsi"/>
+          <w:sz w:val="16"/>
+          <w:szCs w:val="24"/>
+          <w:lang w:eastAsia="fi-FI"/>
+        </w:rPr>
+      </w:pPr>
+      <w:hyperlink r:id="rId29" w:tooltip="Apache Synapse" w:history="1">
         <w:r>
           <w:rPr>
             <w:rFonts w:eastAsia="Times New Roman" w:cstheme="minorHAnsi"/>
@@ -4597,9 +4693,25 @@
             <w:u w:val="single"/>
             <w:lang w:eastAsia="fi-FI"/>
           </w:rPr>
-          <w:t>source</w:t>
+          <w:t>Apache Synapse</w:t>
         </w:r>
-        <w:proofErr w:type="spellEnd"/>
+      </w:hyperlink>
+    </w:p>
+    <w:p>
+      <w:pPr>
+        <w:numPr>
+          <w:ilvl w:val="1"/>
+          <w:numId w:val="2"/>
+        </w:numPr>
+        <w:spacing w:before="100" w:beforeAutospacing="1" w:after="100" w:afterAutospacing="1" w:line="240" w:lineRule="auto"/>
+        <w:rPr>
+          <w:rFonts w:eastAsia="Times New Roman" w:cstheme="minorHAnsi"/>
+          <w:sz w:val="16"/>
+          <w:szCs w:val="24"/>
+          <w:lang w:eastAsia="fi-FI"/>
+        </w:rPr>
+      </w:pPr>
+      <w:hyperlink r:id="rId30" w:tooltip="Fuse ESB" w:history="1">
         <w:r>
           <w:rPr>
             <w:rFonts w:eastAsia="Times New Roman" w:cstheme="minorHAnsi"/>
@@ -4609,7 +4721,7 @@
             <w:u w:val="single"/>
             <w:lang w:eastAsia="fi-FI"/>
           </w:rPr>
-          <w:t xml:space="preserve"> software</w:t>
+          <w:t>Fuse ESB</w:t>
         </w:r>
       </w:hyperlink>
       <w:r>
@@ -4619,24 +4731,9 @@
           <w:szCs w:val="24"/>
           <w:lang w:eastAsia="fi-FI"/>
         </w:rPr>
-        <w:t xml:space="preserve"> </w:t>
-      </w:r>
-    </w:p>
-    <w:p>
-      <w:pPr>
-        <w:numPr>
-          <w:ilvl w:val="1"/>
-          <w:numId w:val="2"/>
-        </w:numPr>
-        <w:spacing w:before="100" w:beforeAutospacing="1" w:after="100" w:afterAutospacing="1" w:line="240" w:lineRule="auto"/>
-        <w:rPr>
-          <w:rFonts w:eastAsia="Times New Roman" w:cstheme="minorHAnsi"/>
-          <w:sz w:val="16"/>
-          <w:szCs w:val="24"/>
-          <w:lang w:eastAsia="fi-FI"/>
-        </w:rPr>
-      </w:pPr>
-      <w:hyperlink r:id="rId26" w:tooltip="Apache Camel" w:history="1">
+        <w:t xml:space="preserve"> from </w:t>
+      </w:r>
+      <w:hyperlink r:id="rId31" w:tooltip="Red Hat" w:history="1">
         <w:r>
           <w:rPr>
             <w:rFonts w:eastAsia="Times New Roman" w:cstheme="minorHAnsi"/>
@@ -4646,9 +4743,25 @@
             <w:u w:val="single"/>
             <w:lang w:eastAsia="fi-FI"/>
           </w:rPr>
-          <w:t xml:space="preserve">Apache </w:t>
+          <w:t>Red Hat</w:t>
         </w:r>
-        <w:proofErr w:type="spellStart"/>
+      </w:hyperlink>
+    </w:p>
+    <w:p>
+      <w:pPr>
+        <w:numPr>
+          <w:ilvl w:val="1"/>
+          <w:numId w:val="2"/>
+        </w:numPr>
+        <w:spacing w:before="100" w:beforeAutospacing="1" w:after="100" w:afterAutospacing="1" w:line="240" w:lineRule="auto"/>
+        <w:rPr>
+          <w:rFonts w:eastAsia="Times New Roman" w:cstheme="minorHAnsi"/>
+          <w:sz w:val="16"/>
+          <w:szCs w:val="24"/>
+          <w:lang w:eastAsia="fi-FI"/>
+        </w:rPr>
+      </w:pPr>
+      <w:hyperlink r:id="rId32" w:anchor="Enterprise_Service_Bus_%28ESB%29" w:tooltip="JBoss Enterprise SOA Platform" w:history="1">
         <w:r>
           <w:rPr>
             <w:rFonts w:eastAsia="Times New Roman" w:cstheme="minorHAnsi"/>
@@ -4658,9 +4771,8 @@
             <w:u w:val="single"/>
             <w:lang w:eastAsia="fi-FI"/>
           </w:rPr>
-          <w:t>Camel</w:t>
+          <w:t>JBoss ESB</w:t>
         </w:r>
-        <w:proofErr w:type="spellEnd"/>
       </w:hyperlink>
     </w:p>
     <w:p>
@@ -4677,227 +4789,7 @@
           <w:lang w:eastAsia="fi-FI"/>
         </w:rPr>
       </w:pPr>
-      <w:hyperlink r:id="rId27" w:tooltip="Apache ServiceMix" w:history="1">
-        <w:r>
-          <w:rPr>
-            <w:rFonts w:eastAsia="Times New Roman" w:cstheme="minorHAnsi"/>
-            <w:color w:val="0000FF"/>
-            <w:sz w:val="16"/>
-            <w:szCs w:val="24"/>
-            <w:u w:val="single"/>
-            <w:lang w:eastAsia="fi-FI"/>
-          </w:rPr>
-          <w:t xml:space="preserve">Apache </w:t>
-        </w:r>
-        <w:proofErr w:type="spellStart"/>
-        <w:r>
-          <w:rPr>
-            <w:rFonts w:eastAsia="Times New Roman" w:cstheme="minorHAnsi"/>
-            <w:color w:val="0000FF"/>
-            <w:sz w:val="16"/>
-            <w:szCs w:val="24"/>
-            <w:u w:val="single"/>
-            <w:lang w:eastAsia="fi-FI"/>
-          </w:rPr>
-          <w:t>ServiceMix</w:t>
-        </w:r>
-        <w:proofErr w:type="spellEnd"/>
-      </w:hyperlink>
-    </w:p>
-    <w:p>
-      <w:pPr>
-        <w:numPr>
-          <w:ilvl w:val="1"/>
-          <w:numId w:val="2"/>
-        </w:numPr>
-        <w:spacing w:before="100" w:beforeAutospacing="1" w:after="100" w:afterAutospacing="1" w:line="240" w:lineRule="auto"/>
-        <w:rPr>
-          <w:rFonts w:eastAsia="Times New Roman" w:cstheme="minorHAnsi"/>
-          <w:sz w:val="16"/>
-          <w:szCs w:val="24"/>
-          <w:lang w:eastAsia="fi-FI"/>
-        </w:rPr>
-      </w:pPr>
-      <w:hyperlink r:id="rId28" w:tooltip="Apache Synapse" w:history="1">
-        <w:r>
-          <w:rPr>
-            <w:rFonts w:eastAsia="Times New Roman" w:cstheme="minorHAnsi"/>
-            <w:color w:val="0000FF"/>
-            <w:sz w:val="16"/>
-            <w:szCs w:val="24"/>
-            <w:u w:val="single"/>
-            <w:lang w:eastAsia="fi-FI"/>
-          </w:rPr>
-          <w:t xml:space="preserve">Apache </w:t>
-        </w:r>
-        <w:proofErr w:type="spellStart"/>
-        <w:r>
-          <w:rPr>
-            <w:rFonts w:eastAsia="Times New Roman" w:cstheme="minorHAnsi"/>
-            <w:color w:val="0000FF"/>
-            <w:sz w:val="16"/>
-            <w:szCs w:val="24"/>
-            <w:u w:val="single"/>
-            <w:lang w:eastAsia="fi-FI"/>
-          </w:rPr>
-          <w:t>Synapse</w:t>
-        </w:r>
-        <w:proofErr w:type="spellEnd"/>
-      </w:hyperlink>
-    </w:p>
-    <w:p>
-      <w:pPr>
-        <w:numPr>
-          <w:ilvl w:val="1"/>
-          <w:numId w:val="2"/>
-        </w:numPr>
-        <w:spacing w:before="100" w:beforeAutospacing="1" w:after="100" w:afterAutospacing="1" w:line="240" w:lineRule="auto"/>
-        <w:rPr>
-          <w:rFonts w:eastAsia="Times New Roman" w:cstheme="minorHAnsi"/>
-          <w:sz w:val="16"/>
-          <w:szCs w:val="24"/>
-          <w:lang w:eastAsia="fi-FI"/>
-        </w:rPr>
-      </w:pPr>
-      <w:hyperlink r:id="rId29" w:tooltip="Fuse ESB" w:history="1">
-        <w:proofErr w:type="spellStart"/>
-        <w:r>
-          <w:rPr>
-            <w:rFonts w:eastAsia="Times New Roman" w:cstheme="minorHAnsi"/>
-            <w:color w:val="0000FF"/>
-            <w:sz w:val="16"/>
-            <w:szCs w:val="24"/>
-            <w:u w:val="single"/>
-            <w:lang w:eastAsia="fi-FI"/>
-          </w:rPr>
-          <w:t>Fuse</w:t>
-        </w:r>
-        <w:proofErr w:type="spellEnd"/>
-        <w:r>
-          <w:rPr>
-            <w:rFonts w:eastAsia="Times New Roman" w:cstheme="minorHAnsi"/>
-            <w:color w:val="0000FF"/>
-            <w:sz w:val="16"/>
-            <w:szCs w:val="24"/>
-            <w:u w:val="single"/>
-            <w:lang w:eastAsia="fi-FI"/>
-          </w:rPr>
-          <w:t xml:space="preserve"> ESB</w:t>
-        </w:r>
-      </w:hyperlink>
-      <w:r>
-        <w:rPr>
-          <w:rFonts w:eastAsia="Times New Roman" w:cstheme="minorHAnsi"/>
-          <w:sz w:val="16"/>
-          <w:szCs w:val="24"/>
-          <w:lang w:eastAsia="fi-FI"/>
-        </w:rPr>
-        <w:t xml:space="preserve"> </w:t>
-      </w:r>
-      <w:proofErr w:type="spellStart"/>
-      <w:r>
-        <w:rPr>
-          <w:rFonts w:eastAsia="Times New Roman" w:cstheme="minorHAnsi"/>
-          <w:sz w:val="16"/>
-          <w:szCs w:val="24"/>
-          <w:lang w:eastAsia="fi-FI"/>
-        </w:rPr>
-        <w:t>from</w:t>
-      </w:r>
-      <w:proofErr w:type="spellEnd"/>
-      <w:r>
-        <w:rPr>
-          <w:rFonts w:eastAsia="Times New Roman" w:cstheme="minorHAnsi"/>
-          <w:sz w:val="16"/>
-          <w:szCs w:val="24"/>
-          <w:lang w:eastAsia="fi-FI"/>
-        </w:rPr>
-        <w:t xml:space="preserve"> </w:t>
-      </w:r>
-      <w:hyperlink r:id="rId30" w:tooltip="Red Hat" w:history="1">
-        <w:r>
-          <w:rPr>
-            <w:rFonts w:eastAsia="Times New Roman" w:cstheme="minorHAnsi"/>
-            <w:color w:val="0000FF"/>
-            <w:sz w:val="16"/>
-            <w:szCs w:val="24"/>
-            <w:u w:val="single"/>
-            <w:lang w:eastAsia="fi-FI"/>
-          </w:rPr>
-          <w:t xml:space="preserve">Red </w:t>
-        </w:r>
-        <w:proofErr w:type="spellStart"/>
-        <w:r>
-          <w:rPr>
-            <w:rFonts w:eastAsia="Times New Roman" w:cstheme="minorHAnsi"/>
-            <w:color w:val="0000FF"/>
-            <w:sz w:val="16"/>
-            <w:szCs w:val="24"/>
-            <w:u w:val="single"/>
-            <w:lang w:eastAsia="fi-FI"/>
-          </w:rPr>
-          <w:t>Hat</w:t>
-        </w:r>
-        <w:proofErr w:type="spellEnd"/>
-      </w:hyperlink>
-    </w:p>
-    <w:p>
-      <w:pPr>
-        <w:numPr>
-          <w:ilvl w:val="1"/>
-          <w:numId w:val="2"/>
-        </w:numPr>
-        <w:spacing w:before="100" w:beforeAutospacing="1" w:after="100" w:afterAutospacing="1" w:line="240" w:lineRule="auto"/>
-        <w:rPr>
-          <w:rFonts w:eastAsia="Times New Roman" w:cstheme="minorHAnsi"/>
-          <w:sz w:val="16"/>
-          <w:szCs w:val="24"/>
-          <w:lang w:eastAsia="fi-FI"/>
-        </w:rPr>
-      </w:pPr>
-      <w:hyperlink r:id="rId31" w:anchor="Enterprise_Service_Bus_%28ESB%29" w:tooltip="JBoss Enterprise SOA Platform" w:history="1">
-        <w:proofErr w:type="spellStart"/>
-        <w:r>
-          <w:rPr>
-            <w:rFonts w:eastAsia="Times New Roman" w:cstheme="minorHAnsi"/>
-            <w:color w:val="0000FF"/>
-            <w:sz w:val="16"/>
-            <w:szCs w:val="24"/>
-            <w:u w:val="single"/>
-            <w:lang w:eastAsia="fi-FI"/>
-          </w:rPr>
-          <w:t>JBoss</w:t>
-        </w:r>
-        <w:proofErr w:type="spellEnd"/>
-        <w:r>
-          <w:rPr>
-            <w:rFonts w:eastAsia="Times New Roman" w:cstheme="minorHAnsi"/>
-            <w:color w:val="0000FF"/>
-            <w:sz w:val="16"/>
-            <w:szCs w:val="24"/>
-            <w:u w:val="single"/>
-            <w:lang w:eastAsia="fi-FI"/>
-          </w:rPr>
-          <w:t xml:space="preserve"> ESB</w:t>
-        </w:r>
-      </w:hyperlink>
-    </w:p>
-    <w:p>
-      <w:pPr>
-        <w:numPr>
-          <w:ilvl w:val="1"/>
-          <w:numId w:val="2"/>
-        </w:numPr>
-        <w:spacing w:before="100" w:beforeAutospacing="1" w:after="100" w:afterAutospacing="1" w:line="240" w:lineRule="auto"/>
-        <w:rPr>
-          <w:rFonts w:eastAsia="Times New Roman" w:cstheme="minorHAnsi"/>
-          <w:sz w:val="16"/>
-          <w:szCs w:val="24"/>
-          <w:lang w:eastAsia="fi-FI"/>
-        </w:rPr>
-      </w:pPr>
-      <w:hyperlink r:id="rId32" w:tooltip="NetKernel" w:history="1">
-        <w:proofErr w:type="spellStart"/>
+      <w:hyperlink r:id="rId33" w:tooltip="NetKernel" w:history="1">
         <w:r>
           <w:rPr>
             <w:rFonts w:eastAsia="Times New Roman" w:cstheme="minorHAnsi"/>
@@ -4909,7 +4801,6 @@
           </w:rPr>
           <w:t>NetKernel</w:t>
         </w:r>
-        <w:proofErr w:type="spellEnd"/>
       </w:hyperlink>
     </w:p>
     <w:p>
@@ -4926,7 +4817,7 @@
           <w:lang w:eastAsia="fi-FI"/>
         </w:rPr>
       </w:pPr>
-      <w:hyperlink r:id="rId33" w:tooltip="Open ESB" w:history="1">
+      <w:hyperlink r:id="rId34" w:tooltip="Open ESB" w:history="1">
         <w:r>
           <w:rPr>
             <w:rFonts w:eastAsia="Times New Roman" w:cstheme="minorHAnsi"/>
@@ -4954,8 +4845,7 @@
           <w:lang w:eastAsia="fi-FI"/>
         </w:rPr>
       </w:pPr>
-      <w:hyperlink r:id="rId34" w:tooltip="Petals ESB" w:history="1">
-        <w:proofErr w:type="spellStart"/>
+      <w:hyperlink r:id="rId35" w:tooltip="Petals ESB" w:history="1">
         <w:r>
           <w:rPr>
             <w:rFonts w:eastAsia="Times New Roman" w:cstheme="minorHAnsi"/>
@@ -4965,9 +4855,25 @@
             <w:u w:val="single"/>
             <w:lang w:eastAsia="fi-FI"/>
           </w:rPr>
-          <w:t>Petals</w:t>
+          <w:t>Petals ESB</w:t>
         </w:r>
-        <w:proofErr w:type="spellEnd"/>
+      </w:hyperlink>
+    </w:p>
+    <w:p>
+      <w:pPr>
+        <w:numPr>
+          <w:ilvl w:val="1"/>
+          <w:numId w:val="2"/>
+        </w:numPr>
+        <w:spacing w:before="100" w:beforeAutospacing="1" w:after="100" w:afterAutospacing="1" w:line="240" w:lineRule="auto"/>
+        <w:rPr>
+          <w:rFonts w:eastAsia="Times New Roman" w:cstheme="minorHAnsi"/>
+          <w:sz w:val="16"/>
+          <w:szCs w:val="24"/>
+          <w:lang w:eastAsia="fi-FI"/>
+        </w:rPr>
+      </w:pPr>
+      <w:hyperlink r:id="rId36" w:tooltip="Spring Integration" w:history="1">
         <w:r>
           <w:rPr>
             <w:rFonts w:eastAsia="Times New Roman" w:cstheme="minorHAnsi"/>
@@ -4977,7 +4883,7 @@
             <w:u w:val="single"/>
             <w:lang w:eastAsia="fi-FI"/>
           </w:rPr>
-          <w:t xml:space="preserve"> ESB</w:t>
+          <w:t>Spring Integration</w:t>
         </w:r>
       </w:hyperlink>
     </w:p>
@@ -4995,8 +4901,7 @@
           <w:lang w:eastAsia="fi-FI"/>
         </w:rPr>
       </w:pPr>
-      <w:hyperlink r:id="rId35" w:tooltip="Spring Integration" w:history="1">
-        <w:proofErr w:type="spellStart"/>
+      <w:hyperlink r:id="rId37" w:tooltip="Talend" w:history="1">
         <w:r>
           <w:rPr>
             <w:rFonts w:eastAsia="Times New Roman" w:cstheme="minorHAnsi"/>
@@ -5006,33 +4911,8 @@
             <w:u w:val="single"/>
             <w:lang w:eastAsia="fi-FI"/>
           </w:rPr>
-          <w:t>Spring</w:t>
+          <w:t>Talend Open Studio for ESB</w:t>
         </w:r>
-        <w:proofErr w:type="spellEnd"/>
-        <w:r>
-          <w:rPr>
-            <w:rFonts w:eastAsia="Times New Roman" w:cstheme="minorHAnsi"/>
-            <w:color w:val="0000FF"/>
-            <w:sz w:val="16"/>
-            <w:szCs w:val="24"/>
-            <w:u w:val="single"/>
-            <w:lang w:eastAsia="fi-FI"/>
-          </w:rPr>
-          <w:t xml:space="preserve"> </w:t>
-        </w:r>
-        <w:proofErr w:type="spellStart"/>
-        <w:r>
-          <w:rPr>
-            <w:rFonts w:eastAsia="Times New Roman" w:cstheme="minorHAnsi"/>
-            <w:color w:val="0000FF"/>
-            <w:sz w:val="16"/>
-            <w:szCs w:val="24"/>
-            <w:u w:val="single"/>
-            <w:lang w:eastAsia="fi-FI"/>
-          </w:rPr>
-          <w:t>Integration</w:t>
-        </w:r>
-        <w:proofErr w:type="spellEnd"/>
       </w:hyperlink>
     </w:p>
     <w:p>
@@ -5049,49 +4929,7 @@
           <w:lang w:eastAsia="fi-FI"/>
         </w:rPr>
       </w:pPr>
-      <w:hyperlink r:id="rId36" w:tooltip="Talend" w:history="1">
-        <w:proofErr w:type="spellStart"/>
-        <w:r>
-          <w:rPr>
-            <w:rFonts w:eastAsia="Times New Roman" w:cstheme="minorHAnsi"/>
-            <w:color w:val="0000FF"/>
-            <w:sz w:val="16"/>
-            <w:szCs w:val="24"/>
-            <w:u w:val="single"/>
-            <w:lang w:eastAsia="fi-FI"/>
-          </w:rPr>
-          <w:t>Talend</w:t>
-        </w:r>
-        <w:proofErr w:type="spellEnd"/>
-        <w:r>
-          <w:rPr>
-            <w:rFonts w:eastAsia="Times New Roman" w:cstheme="minorHAnsi"/>
-            <w:color w:val="0000FF"/>
-            <w:sz w:val="16"/>
-            <w:szCs w:val="24"/>
-            <w:u w:val="single"/>
-            <w:lang w:eastAsia="fi-FI"/>
-          </w:rPr>
-          <w:t xml:space="preserve"> Open Studio for ESB</w:t>
-        </w:r>
-      </w:hyperlink>
-    </w:p>
-    <w:p>
-      <w:pPr>
-        <w:numPr>
-          <w:ilvl w:val="1"/>
-          <w:numId w:val="2"/>
-        </w:numPr>
-        <w:spacing w:before="100" w:beforeAutospacing="1" w:after="100" w:afterAutospacing="1" w:line="240" w:lineRule="auto"/>
-        <w:rPr>
-          <w:rFonts w:eastAsia="Times New Roman" w:cstheme="minorHAnsi"/>
-          <w:sz w:val="16"/>
-          <w:szCs w:val="24"/>
-          <w:lang w:eastAsia="fi-FI"/>
-        </w:rPr>
-      </w:pPr>
-      <w:hyperlink r:id="rId37" w:tooltip="UltraESB" w:history="1">
-        <w:proofErr w:type="spellStart"/>
+      <w:hyperlink r:id="rId38" w:tooltip="UltraESB" w:history="1">
         <w:r>
           <w:rPr>
             <w:rFonts w:eastAsia="Times New Roman" w:cstheme="minorHAnsi"/>
@@ -5103,7 +4941,6 @@
           </w:rPr>
           <w:t>UltraESB</w:t>
         </w:r>
-        <w:proofErr w:type="spellEnd"/>
       </w:hyperlink>
     </w:p>
     <w:p>
@@ -5120,7 +4957,7 @@
           <w:lang w:eastAsia="fi-FI"/>
         </w:rPr>
       </w:pPr>
-      <w:hyperlink r:id="rId38" w:tooltip="WSO2 ESB" w:history="1">
+      <w:hyperlink r:id="rId39" w:tooltip="WSO2 ESB" w:history="1">
         <w:r>
           <w:rPr>
             <w:rFonts w:eastAsia="Times New Roman" w:cstheme="minorHAnsi"/>
@@ -5136,6 +4973,7 @@
     </w:p>
     <w:p>
       <w:pPr>
+        <w:jc w:val="left"/>
         <w:rPr>
           <w:sz w:val="36"/>
           <w:lang w:val="en-US" w:eastAsia="fi-FI"/>
@@ -5146,6 +4984,22 @@
           <w:sz w:val="36"/>
           <w:lang w:val="en-US" w:eastAsia="fi-FI"/>
         </w:rPr>
+        <w:br w:type="page"/>
+      </w:r>
+    </w:p>
+    <w:p>
+      <w:pPr>
+        <w:rPr>
+          <w:sz w:val="36"/>
+          <w:lang w:val="en-US" w:eastAsia="fi-FI"/>
+        </w:rPr>
+      </w:pPr>
+      <w:r>
+        <w:rPr>
+          <w:sz w:val="36"/>
+          <w:lang w:val="en-US" w:eastAsia="fi-FI"/>
+        </w:rPr>
+        <w:lastRenderedPageBreak/>
         <w:t>Juhani’s</w:t>
       </w:r>
       <w:r>
@@ -5368,35 +5222,7 @@
         <w:rPr>
           <w:lang w:val="en-US" w:eastAsia="fi-FI"/>
         </w:rPr>
-        <w:t>, so just 2</w:t>
-      </w:r>
-      <w:proofErr w:type="gramStart"/>
-      <w:r>
-        <w:rPr>
-          <w:lang w:val="en-US" w:eastAsia="fi-FI"/>
-        </w:rPr>
-        <w:t xml:space="preserve">. </w:t>
-      </w:r>
-      <w:proofErr w:type="gramEnd"/>
-      <w:r>
-        <w:rPr>
-          <w:lang w:val="en-US" w:eastAsia="fi-FI"/>
-        </w:rPr>
-        <w:t>is enough, if you know the correct package id needed for the 2</w:t>
-      </w:r>
-      <w:proofErr w:type="gramStart"/>
-      <w:r>
-        <w:rPr>
-          <w:lang w:val="en-US" w:eastAsia="fi-FI"/>
-        </w:rPr>
-        <w:t xml:space="preserve">. </w:t>
-      </w:r>
-      <w:proofErr w:type="gramEnd"/>
-      <w:r>
-        <w:rPr>
-          <w:lang w:val="en-US" w:eastAsia="fi-FI"/>
-        </w:rPr>
-        <w:t>request</w:t>
+        <w:t>, so just 2. is enough, if you know the correct package id needed for the 2. request</w:t>
       </w:r>
       <w:r>
         <w:rPr>
@@ -5502,7 +5328,7 @@
         </w:rPr>
         <w:t xml:space="preserve"> URI      </w:t>
       </w:r>
-      <w:hyperlink r:id="rId39" w:history="1">
+      <w:hyperlink r:id="rId40" w:history="1">
         <w:r>
           <w:rPr>
             <w:rStyle w:val="Hyperlink"/>
@@ -5679,55 +5505,13 @@
         <w:rPr>
           <w:lang w:val="en-US" w:eastAsia="fi-FI"/>
         </w:rPr>
-        <w:t xml:space="preserve"> (</w:t>
-      </w:r>
-      <w:proofErr w:type="gramStart"/>
-      <w:r>
-        <w:rPr>
-          <w:lang w:val="en-US" w:eastAsia="fi-FI"/>
-        </w:rPr>
-        <w:t>GET)</w:t>
-      </w:r>
-      <w:r>
-        <w:rPr>
-          <w:lang w:val="en-US" w:eastAsia="fi-FI"/>
-        </w:rPr>
-        <w:t xml:space="preserve">   </w:t>
-      </w:r>
-      <w:proofErr w:type="gramEnd"/>
-      <w:r>
-        <w:rPr>
-          <w:lang w:val="en-US" w:eastAsia="fi-FI"/>
-        </w:rPr>
-        <w:t>?</w:t>
-      </w:r>
-      <w:proofErr w:type="spellStart"/>
-      <w:r>
-        <w:rPr>
-          <w:lang w:val="en-US" w:eastAsia="fi-FI"/>
-        </w:rPr>
-        <w:t>queryString</w:t>
-      </w:r>
-      <w:proofErr w:type="spellEnd"/>
-      <w:r>
-        <w:rPr>
-          <w:lang w:val="en-US" w:eastAsia="fi-FI"/>
-        </w:rPr>
-        <w:t>=</w:t>
-      </w:r>
-      <w:proofErr w:type="spellStart"/>
-      <w:r>
-        <w:rPr>
-          <w:lang w:val="en-US" w:eastAsia="fi-FI"/>
-        </w:rPr>
-        <w:t>nokia&amp;order</w:t>
-      </w:r>
-      <w:proofErr w:type="spellEnd"/>
-      <w:r>
-        <w:rPr>
-          <w:lang w:val="en-US" w:eastAsia="fi-FI"/>
-        </w:rPr>
-        <w:t>=date</w:t>
+        <w:t xml:space="preserve"> (GET)</w:t>
+      </w:r>
+      <w:r>
+        <w:rPr>
+          <w:lang w:val="en-US" w:eastAsia="fi-FI"/>
+        </w:rPr>
+        <w:t xml:space="preserve">   ?queryString=nokia&amp;order=date</w:t>
       </w:r>
     </w:p>
     <w:p>
@@ -5836,7 +5620,6 @@
           <w:b/>
           <w:lang w:val="en-US" w:eastAsia="fi-FI"/>
         </w:rPr>
-        <w:lastRenderedPageBreak/>
         <w:t>Do not assume</w:t>
       </w:r>
       <w:r>
@@ -5900,7 +5683,6 @@
         </w:rPr>
         <w:t xml:space="preserve">, </w:t>
       </w:r>
-      <w:proofErr w:type="gramStart"/>
       <w:r>
         <w:rPr>
           <w:b/>
@@ -5912,14 +5694,7 @@
         <w:rPr>
           <w:lang w:val="en-US" w:eastAsia="fi-FI"/>
         </w:rPr>
-        <w:t xml:space="preserve">  (</w:t>
-      </w:r>
-      <w:proofErr w:type="gramEnd"/>
-      <w:r>
-        <w:rPr>
-          <w:lang w:val="en-US" w:eastAsia="fi-FI"/>
-        </w:rPr>
-        <w:t xml:space="preserve">these </w:t>
+        <w:t xml:space="preserve">  (these </w:t>
       </w:r>
       <w:r>
         <w:rPr>
@@ -6038,21 +5813,7 @@
         <w:rPr>
           <w:lang w:val="en-US" w:eastAsia="fi-FI"/>
         </w:rPr>
-        <w:t xml:space="preserve"> </w:t>
-      </w:r>
-      <w:proofErr w:type="gramStart"/>
-      <w:r>
-        <w:rPr>
-          <w:lang w:val="en-US" w:eastAsia="fi-FI"/>
-        </w:rPr>
-        <w:t xml:space="preserve">   (</w:t>
-      </w:r>
-      <w:proofErr w:type="gramEnd"/>
-      <w:r>
-        <w:rPr>
-          <w:lang w:val="en-US" w:eastAsia="fi-FI"/>
-        </w:rPr>
-        <w:t>DELETE or GET)</w:t>
+        <w:t xml:space="preserve">    (DELETE or GET)</w:t>
       </w:r>
       <w:r>
         <w:rPr>
@@ -6256,8 +6017,6 @@
         </w:rPr>
         <w:t xml:space="preserve">one </w:t>
       </w:r>
-      <w:bookmarkStart w:id="0" w:name="_GoBack"/>
-      <w:bookmarkEnd w:id="0"/>
       <w:r>
         <w:rPr>
           <w:lang w:val="en-US" w:eastAsia="fi-FI"/>
@@ -6271,7 +6030,7 @@
         </w:rPr>
         <w:t xml:space="preserve"> </w:t>
       </w:r>
-      <w:hyperlink r:id="rId40" w:history="1">
+      <w:hyperlink r:id="rId41" w:history="1">
         <w:r>
           <w:rPr>
             <w:rStyle w:val="Hyperlink"/>
@@ -6288,6 +6047,348 @@
         </w:rPr>
         <w:t xml:space="preserve"> </w:t>
       </w:r>
+    </w:p>
+    <w:p>
+      <w:pPr>
+        <w:rPr>
+          <w:sz w:val="36"/>
+          <w:lang w:val="en-US" w:eastAsia="fi-FI"/>
+        </w:rPr>
+      </w:pPr>
+      <w:r>
+        <w:rPr>
+          <w:sz w:val="36"/>
+          <w:lang w:val="en-US" w:eastAsia="fi-FI"/>
+        </w:rPr>
+        <w:t>How</w:t>
+      </w:r>
+      <w:r>
+        <w:rPr>
+          <w:sz w:val="36"/>
+          <w:lang w:val="en-US" w:eastAsia="fi-FI"/>
+        </w:rPr>
+        <w:t xml:space="preserve"> the</w:t>
+      </w:r>
+      <w:r>
+        <w:rPr>
+          <w:sz w:val="36"/>
+          <w:lang w:val="en-US" w:eastAsia="fi-FI"/>
+        </w:rPr>
+        <w:t xml:space="preserve"> GraphQL differs from the traditional REST API way</w:t>
+      </w:r>
+    </w:p>
+    <w:p>
+      <w:pPr>
+        <w:pStyle w:val="ListParagraph"/>
+        <w:numPr>
+          <w:ilvl w:val="0"/>
+          <w:numId w:val="6"/>
+        </w:numPr>
+        <w:rPr>
+          <w:bCs/>
+          <w:lang w:val="en-US" w:eastAsia="fi-FI"/>
+        </w:rPr>
+      </w:pPr>
+      <w:r>
+        <w:rPr>
+          <w:bCs/>
+          <w:lang w:val="en-US" w:eastAsia="fi-FI"/>
+        </w:rPr>
+        <w:t>In GrapQL</w:t>
+      </w:r>
+      <w:r>
+        <w:rPr>
+          <w:bCs/>
+          <w:lang w:val="en-US" w:eastAsia="fi-FI"/>
+        </w:rPr>
+        <w:t xml:space="preserve"> the same service endpoint can be used to fetch a variety of data, as part of the </w:t>
+      </w:r>
+      <w:r>
+        <w:rPr>
+          <w:bCs/>
+          <w:lang w:val="en-US" w:eastAsia="fi-FI"/>
+        </w:rPr>
+        <w:t>POST data</w:t>
+      </w:r>
+      <w:r>
+        <w:rPr>
+          <w:bCs/>
+          <w:lang w:val="en-US" w:eastAsia="fi-FI"/>
+        </w:rPr>
+        <w:t xml:space="preserve"> can be a query that is written the way we want to have data from the backend</w:t>
+      </w:r>
+    </w:p>
+    <w:p>
+      <w:pPr>
+        <w:pStyle w:val="ListParagraph"/>
+        <w:numPr>
+          <w:ilvl w:val="0"/>
+          <w:numId w:val="6"/>
+        </w:numPr>
+        <w:rPr>
+          <w:bCs/>
+          <w:lang w:val="en-US" w:eastAsia="fi-FI"/>
+        </w:rPr>
+      </w:pPr>
+      <w:r>
+        <w:rPr>
+          <w:bCs/>
+          <w:lang w:val="en-US" w:eastAsia="fi-FI"/>
+        </w:rPr>
+        <w:t>(</w:t>
+      </w:r>
+      <w:r>
+        <w:rPr>
+          <w:bCs/>
+          <w:lang w:val="en-US" w:eastAsia="fi-FI"/>
+        </w:rPr>
+        <w:t>(</w:t>
+      </w:r>
+      <w:r>
+        <w:rPr>
+          <w:bCs/>
+          <w:lang w:val="en-US" w:eastAsia="fi-FI"/>
+        </w:rPr>
+        <w:t xml:space="preserve">Older REST API can of course also have “somewhat varying queries” but you have to write the parsing of the URI into </w:t>
+      </w:r>
+      <w:r>
+        <w:rPr>
+          <w:bCs/>
+          <w:lang w:val="en-US" w:eastAsia="fi-FI"/>
+        </w:rPr>
+        <w:t xml:space="preserve">different </w:t>
+      </w:r>
+      <w:r>
+        <w:rPr>
+          <w:bCs/>
+          <w:lang w:val="en-US" w:eastAsia="fi-FI"/>
+        </w:rPr>
+        <w:t xml:space="preserve">queries yourself, e.g. in your JavaScript code. That </w:t>
+      </w:r>
+      <w:r>
+        <w:rPr>
+          <w:bCs/>
+          <w:lang w:val="en-US" w:eastAsia="fi-FI"/>
+        </w:rPr>
+        <w:t xml:space="preserve">would </w:t>
+      </w:r>
+      <w:r>
+        <w:rPr>
+          <w:bCs/>
+          <w:lang w:val="en-US" w:eastAsia="fi-FI"/>
+        </w:rPr>
+        <w:t>mean you need to change the service to support more varying queries in the same REST API endpoint.</w:t>
+      </w:r>
+      <w:r>
+        <w:rPr>
+          <w:bCs/>
+          <w:lang w:val="en-US" w:eastAsia="fi-FI"/>
+        </w:rPr>
+        <w:t>))</w:t>
+      </w:r>
+      <w:r>
+        <w:rPr>
+          <w:bCs/>
+          <w:lang w:val="en-US" w:eastAsia="fi-FI"/>
+        </w:rPr>
+        <w:t xml:space="preserve"> </w:t>
+      </w:r>
+    </w:p>
+    <w:p>
+      <w:pPr>
+        <w:pStyle w:val="ListParagraph"/>
+        <w:numPr>
+          <w:ilvl w:val="0"/>
+          <w:numId w:val="6"/>
+        </w:numPr>
+        <w:rPr>
+          <w:bCs/>
+          <w:lang w:val="en-US" w:eastAsia="fi-FI"/>
+        </w:rPr>
+      </w:pPr>
+      <w:r>
+        <w:rPr>
+          <w:bCs/>
+          <w:lang w:val="en-US" w:eastAsia="fi-FI"/>
+        </w:rPr>
+        <w:t xml:space="preserve">In GraphQL services, the query language takes care about the dynamic nature of the request. Thus in GraphQL you can use same endpoint for multiple frontend needs and purposes by altering the GraphQL query parts of the </w:t>
+      </w:r>
+      <w:r>
+        <w:rPr>
+          <w:bCs/>
+          <w:lang w:val="en-US" w:eastAsia="fi-FI"/>
+        </w:rPr>
+        <w:t>request</w:t>
+      </w:r>
+      <w:r>
+        <w:rPr>
+          <w:bCs/>
+          <w:lang w:val="en-US" w:eastAsia="fi-FI"/>
+        </w:rPr>
+        <w:t xml:space="preserve"> without changing the backend code!</w:t>
+      </w:r>
+      <w:r>
+        <w:rPr>
+          <w:bCs/>
+          <w:lang w:val="en-US" w:eastAsia="fi-FI"/>
+        </w:rPr>
+        <w:t xml:space="preserve"> </w:t>
+      </w:r>
+    </w:p>
+    <w:p>
+      <w:pPr>
+        <w:pStyle w:val="ListParagraph"/>
+        <w:numPr>
+          <w:ilvl w:val="0"/>
+          <w:numId w:val="6"/>
+        </w:numPr>
+        <w:rPr>
+          <w:bCs/>
+          <w:lang w:val="en-US" w:eastAsia="fi-FI"/>
+        </w:rPr>
+      </w:pPr>
+      <w:r>
+        <w:rPr>
+          <w:bCs/>
+          <w:lang w:val="en-US" w:eastAsia="fi-FI"/>
+        </w:rPr>
+        <w:t>The GraphQL backend will use libraries etc. able to automatically translate the query into database understood query or queries.</w:t>
+      </w:r>
+    </w:p>
+    <w:p>
+      <w:pPr>
+        <w:jc w:val="left"/>
+        <w:rPr>
+          <w:sz w:val="36"/>
+          <w:lang w:val="en-US" w:eastAsia="fi-FI"/>
+        </w:rPr>
+      </w:pPr>
+      <w:r>
+        <w:rPr>
+          <w:sz w:val="36"/>
+          <w:lang w:val="en-US" w:eastAsia="fi-FI"/>
+        </w:rPr>
+        <w:br w:type="page"/>
+      </w:r>
+    </w:p>
+    <w:p>
+      <w:pPr>
+        <w:jc w:val="left"/>
+        <w:rPr>
+          <w:bCs/>
+          <w:lang w:val="en-US" w:eastAsia="fi-FI"/>
+        </w:rPr>
+      </w:pPr>
+      <w:r>
+        <w:rPr>
+          <w:sz w:val="36"/>
+          <w:lang w:val="en-US" w:eastAsia="fi-FI"/>
+        </w:rPr>
+        <w:lastRenderedPageBreak/>
+        <w:t>Serverless functions</w:t>
+      </w:r>
+      <w:r>
+        <w:rPr>
+          <w:sz w:val="36"/>
+          <w:lang w:val="en-US" w:eastAsia="fi-FI"/>
+        </w:rPr>
+        <w:br/>
+      </w:r>
+      <w:hyperlink r:id="rId42" w:history="1">
+        <w:r>
+          <w:rPr>
+            <w:rStyle w:val="Hyperlink"/>
+            <w:bCs/>
+            <w:lang w:val="en-US" w:eastAsia="fi-FI"/>
+          </w:rPr>
+          <w:t>https://en.wikipedia.org/wiki/Serverless_computing</w:t>
+        </w:r>
+      </w:hyperlink>
+    </w:p>
+    <w:p>
+      <w:pPr>
+        <w:pStyle w:val="ListParagraph"/>
+        <w:numPr>
+          <w:ilvl w:val="0"/>
+          <w:numId w:val="7"/>
+        </w:numPr>
+        <w:jc w:val="left"/>
+        <w:rPr>
+          <w:bCs/>
+          <w:lang w:val="en-US" w:eastAsia="fi-FI"/>
+        </w:rPr>
+      </w:pPr>
+      <w:r>
+        <w:rPr>
+          <w:bCs/>
+          <w:lang w:val="en-US" w:eastAsia="fi-FI"/>
+        </w:rPr>
+        <w:t>The cloud provider will dynamically create the needed backend server environment for the service.</w:t>
+      </w:r>
+    </w:p>
+    <w:p>
+      <w:pPr>
+        <w:pStyle w:val="ListParagraph"/>
+        <w:numPr>
+          <w:ilvl w:val="0"/>
+          <w:numId w:val="7"/>
+        </w:numPr>
+        <w:jc w:val="left"/>
+        <w:rPr>
+          <w:bCs/>
+          <w:lang w:val="en-US" w:eastAsia="fi-FI"/>
+        </w:rPr>
+      </w:pPr>
+      <w:r>
+        <w:rPr>
+          <w:bCs/>
+          <w:lang w:val="en-US" w:eastAsia="fi-FI"/>
+        </w:rPr>
+        <w:t xml:space="preserve">Thus service is the main focus of the backend code writer, and the needed resources come from the </w:t>
+      </w:r>
+      <w:r>
+        <w:rPr>
+          <w:bCs/>
+          <w:lang w:val="en-US" w:eastAsia="fi-FI"/>
+        </w:rPr>
+        <w:t>cloud service provider, usually by clicking around in a web portal wizards, setting up the dependencies that the service would need, when/if it runs</w:t>
+      </w:r>
+      <w:r>
+        <w:rPr>
+          <w:bCs/>
+          <w:lang w:val="en-US" w:eastAsia="fi-FI"/>
+        </w:rPr>
+        <w:t>.</w:t>
+      </w:r>
+    </w:p>
+    <w:p>
+      <w:pPr>
+        <w:pStyle w:val="ListParagraph"/>
+        <w:numPr>
+          <w:ilvl w:val="0"/>
+          <w:numId w:val="7"/>
+        </w:numPr>
+        <w:jc w:val="left"/>
+        <w:rPr>
+          <w:bCs/>
+          <w:lang w:val="en-US" w:eastAsia="fi-FI"/>
+        </w:rPr>
+      </w:pPr>
+      <w:r>
+        <w:rPr>
+          <w:bCs/>
+          <w:lang w:val="en-US" w:eastAsia="fi-FI"/>
+        </w:rPr>
+        <w:t>This is of course nice for the cloud provider (MS Azure, AWS, GCP, …) as the customers’ backend servers need not be running or have a state. They can manage and optimize the resource use with actual need basis.</w:t>
+      </w:r>
+    </w:p>
+    <w:p>
+      <w:pPr>
+        <w:rPr>
+          <w:bCs/>
+          <w:lang w:val="en-US" w:eastAsia="fi-FI"/>
+        </w:rPr>
+      </w:pPr>
     </w:p>
     <w:sectPr>
       <w:pgSz w:w="11906" w:h="16838"/>
@@ -6300,8 +6401,121 @@
 </file>
 
 <file path=word/numbering.xml><?xml version="1.0" encoding="utf-8"?>
-<w:numbering xmlns:wpc="http://schemas.microsoft.com/office/word/2010/wordprocessingCanvas" xmlns:cx="http://schemas.microsoft.com/office/drawing/2014/chartex" xmlns:cx1="http://schemas.microsoft.com/office/drawing/2015/9/8/chartex" xmlns:cx2="http://schemas.microsoft.com/office/drawing/2015/10/21/chartex" xmlns:cx3="http://schemas.microsoft.com/office/drawing/2016/5/9/chartex" xmlns:cx4="http://schemas.microsoft.com/office/drawing/2016/5/10/chartex" xmlns:cx5="http://schemas.microsoft.com/office/drawing/2016/5/11/chartex" xmlns:cx6="http://schemas.microsoft.com/office/drawing/2016/5/12/chartex" xmlns:cx7="http://schemas.microsoft.com/office/drawing/2016/5/13/chartex" xmlns:cx8="http://schemas.microsoft.com/office/drawing/2016/5/14/chartex" xmlns:mc="http://schemas.openxmlformats.org/markup-compatibility/2006" xmlns:aink="http://schemas.microsoft.com/office/drawing/2016/ink" xmlns:am3d="http://schemas.microsoft.com/office/drawing/2017/model3d" xmlns:o="urn:schemas-microsoft-com:office:office" xmlns:r="http://schemas.openxmlformats.org/officeDocument/2006/relationships" xmlns:m="http://schemas.openxmlformats.org/officeDocument/2006/math" xmlns:v="urn:schemas-microsoft-com:vml" xmlns:wp14="http://schemas.microsoft.com/office/word/2010/wordprocessingDrawing" xmlns:wp="http://schemas.openxmlformats.org/drawingml/2006/wordprocessingDrawing" xmlns:w10="urn:schemas-microsoft-com:office:word" xmlns:w="http://schemas.openxmlformats.org/wordprocessingml/2006/main" xmlns:w14="http://schemas.microsoft.com/office/word/2010/wordml" xmlns:w15="http://schemas.microsoft.com/office/word/2012/wordml" xmlns:w16cid="http://schemas.microsoft.com/office/word/2016/wordml/cid" xmlns:w16se="http://schemas.microsoft.com/office/word/2015/wordml/symex" xmlns:wpg="http://schemas.microsoft.com/office/word/2010/wordprocessingGroup" xmlns:wpi="http://schemas.microsoft.com/office/word/2010/wordprocessingInk" xmlns:wne="http://schemas.microsoft.com/office/word/2006/wordml" xmlns:wps="http://schemas.microsoft.com/office/word/2010/wordprocessingShape" mc:Ignorable="w14 w15 w16se w16cid wp14">
+<w:numbering xmlns:wpc="http://schemas.microsoft.com/office/word/2010/wordprocessingCanvas" xmlns:cx="http://schemas.microsoft.com/office/drawing/2014/chartex" xmlns:cx1="http://schemas.microsoft.com/office/drawing/2015/9/8/chartex" xmlns:cx2="http://schemas.microsoft.com/office/drawing/2015/10/21/chartex" xmlns:cx3="http://schemas.microsoft.com/office/drawing/2016/5/9/chartex" xmlns:cx4="http://schemas.microsoft.com/office/drawing/2016/5/10/chartex" xmlns:cx5="http://schemas.microsoft.com/office/drawing/2016/5/11/chartex" xmlns:cx6="http://schemas.microsoft.com/office/drawing/2016/5/12/chartex" xmlns:cx7="http://schemas.microsoft.com/office/drawing/2016/5/13/chartex" xmlns:cx8="http://schemas.microsoft.com/office/drawing/2016/5/14/chartex" xmlns:mc="http://schemas.openxmlformats.org/markup-compatibility/2006" xmlns:aink="http://schemas.microsoft.com/office/drawing/2016/ink" xmlns:am3d="http://schemas.microsoft.com/office/drawing/2017/model3d" xmlns:o="urn:schemas-microsoft-com:office:office" xmlns:r="http://schemas.openxmlformats.org/officeDocument/2006/relationships" xmlns:m="http://schemas.openxmlformats.org/officeDocument/2006/math" xmlns:v="urn:schemas-microsoft-com:vml" xmlns:wp14="http://schemas.microsoft.com/office/word/2010/wordprocessingDrawing" xmlns:wp="http://schemas.openxmlformats.org/drawingml/2006/wordprocessingDrawing" xmlns:w10="urn:schemas-microsoft-com:office:word" xmlns:w="http://schemas.openxmlformats.org/wordprocessingml/2006/main" xmlns:w14="http://schemas.microsoft.com/office/word/2010/wordml" xmlns:w15="http://schemas.microsoft.com/office/word/2012/wordml" xmlns:w16cex="http://schemas.microsoft.com/office/word/2018/wordml/cex" xmlns:w16cid="http://schemas.microsoft.com/office/word/2016/wordml/cid" xmlns:w16="http://schemas.microsoft.com/office/word/2018/wordml" xmlns:w16se="http://schemas.microsoft.com/office/word/2015/wordml/symex" xmlns:wpg="http://schemas.microsoft.com/office/word/2010/wordprocessingGroup" xmlns:wpi="http://schemas.microsoft.com/office/word/2010/wordprocessingInk" xmlns:wne="http://schemas.microsoft.com/office/word/2006/wordml" xmlns:wps="http://schemas.microsoft.com/office/word/2010/wordprocessingShape" mc:Ignorable="w14 w15 w16se w16cid w16 w16cex wp14">
   <w:abstractNum w:abstractNumId="0" w15:restartNumberingAfterBreak="0">
+    <w:nsid w:val="15F75F93"/>
+    <w:multiLevelType w:val="hybridMultilevel"/>
+    <w:tmpl w:val="AE988932"/>
+    <w:lvl w:ilvl="0" w:tplc="20000001">
+      <w:start w:val="1"/>
+      <w:numFmt w:val="bullet"/>
+      <w:lvlText w:val=""/>
+      <w:lvlJc w:val="left"/>
+      <w:pPr>
+        <w:ind w:left="720" w:hanging="360"/>
+      </w:pPr>
+      <w:rPr>
+        <w:rFonts w:ascii="Symbol" w:hAnsi="Symbol" w:hint="default"/>
+      </w:rPr>
+    </w:lvl>
+    <w:lvl w:ilvl="1" w:tplc="20000003" w:tentative="1">
+      <w:start w:val="1"/>
+      <w:numFmt w:val="bullet"/>
+      <w:lvlText w:val="o"/>
+      <w:lvlJc w:val="left"/>
+      <w:pPr>
+        <w:ind w:left="1440" w:hanging="360"/>
+      </w:pPr>
+      <w:rPr>
+        <w:rFonts w:ascii="Courier New" w:hAnsi="Courier New" w:cs="Courier New" w:hint="default"/>
+      </w:rPr>
+    </w:lvl>
+    <w:lvl w:ilvl="2" w:tplc="20000005" w:tentative="1">
+      <w:start w:val="1"/>
+      <w:numFmt w:val="bullet"/>
+      <w:lvlText w:val=""/>
+      <w:lvlJc w:val="left"/>
+      <w:pPr>
+        <w:ind w:left="2160" w:hanging="360"/>
+      </w:pPr>
+      <w:rPr>
+        <w:rFonts w:ascii="Wingdings" w:hAnsi="Wingdings" w:hint="default"/>
+      </w:rPr>
+    </w:lvl>
+    <w:lvl w:ilvl="3" w:tplc="20000001" w:tentative="1">
+      <w:start w:val="1"/>
+      <w:numFmt w:val="bullet"/>
+      <w:lvlText w:val=""/>
+      <w:lvlJc w:val="left"/>
+      <w:pPr>
+        <w:ind w:left="2880" w:hanging="360"/>
+      </w:pPr>
+      <w:rPr>
+        <w:rFonts w:ascii="Symbol" w:hAnsi="Symbol" w:hint="default"/>
+      </w:rPr>
+    </w:lvl>
+    <w:lvl w:ilvl="4" w:tplc="20000003" w:tentative="1">
+      <w:start w:val="1"/>
+      <w:numFmt w:val="bullet"/>
+      <w:lvlText w:val="o"/>
+      <w:lvlJc w:val="left"/>
+      <w:pPr>
+        <w:ind w:left="3600" w:hanging="360"/>
+      </w:pPr>
+      <w:rPr>
+        <w:rFonts w:ascii="Courier New" w:hAnsi="Courier New" w:cs="Courier New" w:hint="default"/>
+      </w:rPr>
+    </w:lvl>
+    <w:lvl w:ilvl="5" w:tplc="20000005" w:tentative="1">
+      <w:start w:val="1"/>
+      <w:numFmt w:val="bullet"/>
+      <w:lvlText w:val=""/>
+      <w:lvlJc w:val="left"/>
+      <w:pPr>
+        <w:ind w:left="4320" w:hanging="360"/>
+      </w:pPr>
+      <w:rPr>
+        <w:rFonts w:ascii="Wingdings" w:hAnsi="Wingdings" w:hint="default"/>
+      </w:rPr>
+    </w:lvl>
+    <w:lvl w:ilvl="6" w:tplc="20000001" w:tentative="1">
+      <w:start w:val="1"/>
+      <w:numFmt w:val="bullet"/>
+      <w:lvlText w:val=""/>
+      <w:lvlJc w:val="left"/>
+      <w:pPr>
+        <w:ind w:left="5040" w:hanging="360"/>
+      </w:pPr>
+      <w:rPr>
+        <w:rFonts w:ascii="Symbol" w:hAnsi="Symbol" w:hint="default"/>
+      </w:rPr>
+    </w:lvl>
+    <w:lvl w:ilvl="7" w:tplc="20000003" w:tentative="1">
+      <w:start w:val="1"/>
+      <w:numFmt w:val="bullet"/>
+      <w:lvlText w:val="o"/>
+      <w:lvlJc w:val="left"/>
+      <w:pPr>
+        <w:ind w:left="5760" w:hanging="360"/>
+      </w:pPr>
+      <w:rPr>
+        <w:rFonts w:ascii="Courier New" w:hAnsi="Courier New" w:cs="Courier New" w:hint="default"/>
+      </w:rPr>
+    </w:lvl>
+    <w:lvl w:ilvl="8" w:tplc="20000005" w:tentative="1">
+      <w:start w:val="1"/>
+      <w:numFmt w:val="bullet"/>
+      <w:lvlText w:val=""/>
+      <w:lvlJc w:val="left"/>
+      <w:pPr>
+        <w:ind w:left="6480" w:hanging="360"/>
+      </w:pPr>
+      <w:rPr>
+        <w:rFonts w:ascii="Wingdings" w:hAnsi="Wingdings" w:hint="default"/>
+      </w:rPr>
+    </w:lvl>
+  </w:abstractNum>
+  <w:abstractNum w:abstractNumId="1" w15:restartNumberingAfterBreak="0">
     <w:nsid w:val="383E6210"/>
     <w:multiLevelType w:val="hybridMultilevel"/>
     <w:tmpl w:val="76A4138E"/>
@@ -6414,7 +6628,7 @@
       </w:rPr>
     </w:lvl>
   </w:abstractNum>
-  <w:abstractNum w:abstractNumId="1" w15:restartNumberingAfterBreak="0">
+  <w:abstractNum w:abstractNumId="2" w15:restartNumberingAfterBreak="0">
     <w:nsid w:val="44D67FE8"/>
     <w:multiLevelType w:val="multilevel"/>
     <w:tmpl w:val="708ACE6A"/>
@@ -6563,7 +6777,7 @@
       </w:rPr>
     </w:lvl>
   </w:abstractNum>
-  <w:abstractNum w:abstractNumId="2" w15:restartNumberingAfterBreak="0">
+  <w:abstractNum w:abstractNumId="3" w15:restartNumberingAfterBreak="0">
     <w:nsid w:val="4A5D130D"/>
     <w:multiLevelType w:val="hybridMultilevel"/>
     <w:tmpl w:val="066A4A8A"/>
@@ -6676,7 +6890,7 @@
       </w:rPr>
     </w:lvl>
   </w:abstractNum>
-  <w:abstractNum w:abstractNumId="3" w15:restartNumberingAfterBreak="0">
+  <w:abstractNum w:abstractNumId="4" w15:restartNumberingAfterBreak="0">
     <w:nsid w:val="513B14A5"/>
     <w:multiLevelType w:val="multilevel"/>
     <w:tmpl w:val="52C23396"/>
@@ -6825,7 +7039,7 @@
       </w:rPr>
     </w:lvl>
   </w:abstractNum>
-  <w:abstractNum w:abstractNumId="4" w15:restartNumberingAfterBreak="0">
+  <w:abstractNum w:abstractNumId="5" w15:restartNumberingAfterBreak="0">
     <w:nsid w:val="5C8B7960"/>
     <w:multiLevelType w:val="hybridMultilevel"/>
     <w:tmpl w:val="CF80143E"/>
@@ -6938,7 +7152,7 @@
       </w:rPr>
     </w:lvl>
   </w:abstractNum>
-  <w:abstractNum w:abstractNumId="5" w15:restartNumberingAfterBreak="0">
+  <w:abstractNum w:abstractNumId="6" w15:restartNumberingAfterBreak="0">
     <w:nsid w:val="7B8A2752"/>
     <w:multiLevelType w:val="hybridMultilevel"/>
     <w:tmpl w:val="4A48178A"/>
@@ -7052,28 +7266,31 @@
     </w:lvl>
   </w:abstractNum>
   <w:num w:numId="1">
+    <w:abstractNumId w:val="4"/>
+  </w:num>
+  <w:num w:numId="2">
+    <w:abstractNumId w:val="2"/>
+  </w:num>
+  <w:num w:numId="3">
+    <w:abstractNumId w:val="6"/>
+  </w:num>
+  <w:num w:numId="4">
+    <w:abstractNumId w:val="5"/>
+  </w:num>
+  <w:num w:numId="5">
     <w:abstractNumId w:val="3"/>
   </w:num>
-  <w:num w:numId="2">
+  <w:num w:numId="6">
     <w:abstractNumId w:val="1"/>
   </w:num>
-  <w:num w:numId="3">
-    <w:abstractNumId w:val="5"/>
-  </w:num>
-  <w:num w:numId="4">
-    <w:abstractNumId w:val="4"/>
-  </w:num>
-  <w:num w:numId="5">
-    <w:abstractNumId w:val="2"/>
-  </w:num>
-  <w:num w:numId="6">
+  <w:num w:numId="7">
     <w:abstractNumId w:val="0"/>
   </w:num>
 </w:numbering>
 </file>
 
 <file path=word/styles.xml><?xml version="1.0" encoding="utf-8"?>
-<w:styles xmlns:mc="http://schemas.openxmlformats.org/markup-compatibility/2006" xmlns:r="http://schemas.openxmlformats.org/officeDocument/2006/relationships" xmlns:w="http://schemas.openxmlformats.org/wordprocessingml/2006/main" xmlns:w14="http://schemas.microsoft.com/office/word/2010/wordml" xmlns:w15="http://schemas.microsoft.com/office/word/2012/wordml" xmlns:w16cid="http://schemas.microsoft.com/office/word/2016/wordml/cid" xmlns:w16se="http://schemas.microsoft.com/office/word/2015/wordml/symex" mc:Ignorable="w14 w15 w16se w16cid">
+<w:styles xmlns:mc="http://schemas.openxmlformats.org/markup-compatibility/2006" xmlns:r="http://schemas.openxmlformats.org/officeDocument/2006/relationships" xmlns:w="http://schemas.openxmlformats.org/wordprocessingml/2006/main" xmlns:w14="http://schemas.microsoft.com/office/word/2010/wordml" xmlns:w15="http://schemas.microsoft.com/office/word/2012/wordml" xmlns:w16cex="http://schemas.microsoft.com/office/word/2018/wordml/cex" xmlns:w16cid="http://schemas.microsoft.com/office/word/2016/wordml/cid" xmlns:w16="http://schemas.microsoft.com/office/word/2018/wordml" xmlns:w16se="http://schemas.microsoft.com/office/word/2015/wordml/symex" mc:Ignorable="w14 w15 w16se w16cid w16 w16cex">
   <w:docDefaults>
     <w:rPrDefault>
       <w:rPr>
@@ -7089,7 +7306,7 @@
       </w:pPr>
     </w:pPrDefault>
   </w:docDefaults>
-  <w:latentStyles w:defLockedState="0" w:defUIPriority="99" w:defSemiHidden="0" w:defUnhideWhenUsed="0" w:defQFormat="0" w:count="375">
+  <w:latentStyles w:defLockedState="0" w:defUIPriority="99" w:defSemiHidden="0" w:defUnhideWhenUsed="0" w:defQFormat="0" w:count="376">
     <w:lsdException w:name="Normal" w:uiPriority="0" w:qFormat="1"/>
     <w:lsdException w:name="heading 1" w:uiPriority="9" w:qFormat="1"/>
     <w:lsdException w:name="heading 2" w:semiHidden="1" w:uiPriority="9" w:unhideWhenUsed="1" w:qFormat="1"/>
@@ -7238,11 +7455,11 @@
     <w:lsdException w:name="Table Elegant" w:semiHidden="1" w:unhideWhenUsed="1"/>
     <w:lsdException w:name="Table Professional" w:semiHidden="1" w:unhideWhenUsed="1"/>
     <w:lsdException w:name="Table Subtle 1" w:semiHidden="1" w:unhideWhenUsed="1"/>
+    <w:lsdException w:name="Table Subtle 2" w:semiHidden="1" w:unhideWhenUsed="1"/>
     <w:lsdException w:name="Table Web 1" w:semiHidden="1" w:unhideWhenUsed="1"/>
     <w:lsdException w:name="Table Web 2" w:semiHidden="1" w:unhideWhenUsed="1"/>
     <w:lsdException w:name="Balloon Text" w:semiHidden="1" w:unhideWhenUsed="1"/>
     <w:lsdException w:name="Table Grid" w:uiPriority="39"/>
-    <w:lsdException w:name="Table Theme" w:semiHidden="1" w:unhideWhenUsed="1"/>
     <w:lsdException w:name="Placeholder Text" w:semiHidden="1"/>
     <w:lsdException w:name="No Spacing" w:uiPriority="1" w:qFormat="1"/>
     <w:lsdException w:name="Light Shading" w:uiPriority="60"/>
@@ -7462,6 +7679,7 @@
     <w:lsdException w:name="Smart Hyperlink" w:semiHidden="1" w:unhideWhenUsed="1"/>
     <w:lsdException w:name="Hashtag" w:semiHidden="1" w:unhideWhenUsed="1"/>
     <w:lsdException w:name="Unresolved Mention" w:semiHidden="1" w:unhideWhenUsed="1"/>
+    <w:lsdException w:name="Smart Link" w:semiHidden="1" w:unhideWhenUsed="1"/>
   </w:latentStyles>
   <w:style w:type="paragraph" w:default="1" w:styleId="Normal">
     <w:name w:val="Normal"/>

</xml_diff>

<commit_message>
Readability and Frontend exam marks to the Full-stack reading annotation doc
</commit_message>
<xml_diff>
--- a/REST_Api_services/WhatAreWebServices_SOA_SOAP_RESTful.docx
+++ b/REST_Api_services/WhatAreWebServices_SOA_SOAP_RESTful.docx
@@ -1,6 +1,6 @@
 
 <file path=word/document.xml><?xml version="1.0" encoding="utf-8"?>
-<w:document xmlns:wpc="http://schemas.microsoft.com/office/word/2010/wordprocessingCanvas" xmlns:cx="http://schemas.microsoft.com/office/drawing/2014/chartex" xmlns:cx1="http://schemas.microsoft.com/office/drawing/2015/9/8/chartex" xmlns:cx2="http://schemas.microsoft.com/office/drawing/2015/10/21/chartex" xmlns:cx3="http://schemas.microsoft.com/office/drawing/2016/5/9/chartex" xmlns:cx4="http://schemas.microsoft.com/office/drawing/2016/5/10/chartex" xmlns:cx5="http://schemas.microsoft.com/office/drawing/2016/5/11/chartex" xmlns:cx6="http://schemas.microsoft.com/office/drawing/2016/5/12/chartex" xmlns:cx7="http://schemas.microsoft.com/office/drawing/2016/5/13/chartex" xmlns:cx8="http://schemas.microsoft.com/office/drawing/2016/5/14/chartex" xmlns:mc="http://schemas.openxmlformats.org/markup-compatibility/2006" xmlns:aink="http://schemas.microsoft.com/office/drawing/2016/ink" xmlns:am3d="http://schemas.microsoft.com/office/drawing/2017/model3d" xmlns:o="urn:schemas-microsoft-com:office:office" xmlns:r="http://schemas.openxmlformats.org/officeDocument/2006/relationships" xmlns:m="http://schemas.openxmlformats.org/officeDocument/2006/math" xmlns:v="urn:schemas-microsoft-com:vml" xmlns:wp14="http://schemas.microsoft.com/office/word/2010/wordprocessingDrawing" xmlns:wp="http://schemas.openxmlformats.org/drawingml/2006/wordprocessingDrawing" xmlns:w10="urn:schemas-microsoft-com:office:word" xmlns:w="http://schemas.openxmlformats.org/wordprocessingml/2006/main" xmlns:w14="http://schemas.microsoft.com/office/word/2010/wordml" xmlns:w15="http://schemas.microsoft.com/office/word/2012/wordml" xmlns:w16cex="http://schemas.microsoft.com/office/word/2018/wordml/cex" xmlns:w16cid="http://schemas.microsoft.com/office/word/2016/wordml/cid" xmlns:w16="http://schemas.microsoft.com/office/word/2018/wordml" xmlns:w16se="http://schemas.microsoft.com/office/word/2015/wordml/symex" xmlns:wpg="http://schemas.microsoft.com/office/word/2010/wordprocessingGroup" xmlns:wpi="http://schemas.microsoft.com/office/word/2010/wordprocessingInk" xmlns:wne="http://schemas.microsoft.com/office/word/2006/wordml" xmlns:wps="http://schemas.microsoft.com/office/word/2010/wordprocessingShape" mc:Ignorable="w14 w15 w16se w16cid w16 w16cex wp14">
+<w:document xmlns:wpc="http://schemas.microsoft.com/office/word/2010/wordprocessingCanvas" xmlns:cx="http://schemas.microsoft.com/office/drawing/2014/chartex" xmlns:cx1="http://schemas.microsoft.com/office/drawing/2015/9/8/chartex" xmlns:cx2="http://schemas.microsoft.com/office/drawing/2015/10/21/chartex" xmlns:cx3="http://schemas.microsoft.com/office/drawing/2016/5/9/chartex" xmlns:cx4="http://schemas.microsoft.com/office/drawing/2016/5/10/chartex" xmlns:cx5="http://schemas.microsoft.com/office/drawing/2016/5/11/chartex" xmlns:cx6="http://schemas.microsoft.com/office/drawing/2016/5/12/chartex" xmlns:cx7="http://schemas.microsoft.com/office/drawing/2016/5/13/chartex" xmlns:cx8="http://schemas.microsoft.com/office/drawing/2016/5/14/chartex" xmlns:mc="http://schemas.openxmlformats.org/markup-compatibility/2006" xmlns:aink="http://schemas.microsoft.com/office/drawing/2016/ink" xmlns:am3d="http://schemas.microsoft.com/office/drawing/2017/model3d" xmlns:o="urn:schemas-microsoft-com:office:office" xmlns:r="http://schemas.openxmlformats.org/officeDocument/2006/relationships" xmlns:m="http://schemas.openxmlformats.org/officeDocument/2006/math" xmlns:v="urn:schemas-microsoft-com:vml" xmlns:wp14="http://schemas.microsoft.com/office/word/2010/wordprocessingDrawing" xmlns:wp="http://schemas.openxmlformats.org/drawingml/2006/wordprocessingDrawing" xmlns:w10="urn:schemas-microsoft-com:office:word" xmlns:w="http://schemas.openxmlformats.org/wordprocessingml/2006/main" xmlns:w14="http://schemas.microsoft.com/office/word/2010/wordml" xmlns:w15="http://schemas.microsoft.com/office/word/2012/wordml" xmlns:w16cid="http://schemas.microsoft.com/office/word/2016/wordml/cid" xmlns:w16se="http://schemas.microsoft.com/office/word/2015/wordml/symex" xmlns:wpg="http://schemas.microsoft.com/office/word/2010/wordprocessingGroup" xmlns:wpi="http://schemas.microsoft.com/office/word/2010/wordprocessingInk" xmlns:wne="http://schemas.microsoft.com/office/word/2006/wordml" xmlns:wps="http://schemas.microsoft.com/office/word/2010/wordprocessingShape" mc:Ignorable="w14 w15 w16se w16cid wp14">
   <w:body>
     <w:p>
       <w:pPr>
@@ -2680,29 +2680,7 @@
           <w:szCs w:val="20"/>
           <w:lang w:val="en-US"/>
         </w:rPr>
-        <w:t xml:space="preserve">adding to </w:t>
-      </w:r>
-      <w:proofErr w:type="gramStart"/>
-      <w:r>
-        <w:rPr>
-          <w:rFonts w:cstheme="minorHAnsi"/>
-          <w:color w:val="1F4E79" w:themeColor="accent1" w:themeShade="80"/>
-          <w:sz w:val="20"/>
-          <w:szCs w:val="20"/>
-          <w:lang w:val="en-US"/>
-        </w:rPr>
-        <w:t>something</w:t>
-      </w:r>
-      <w:proofErr w:type="gramEnd"/>
-      <w:r>
-        <w:rPr>
-          <w:rFonts w:cstheme="minorHAnsi"/>
-          <w:color w:val="1F4E79" w:themeColor="accent1" w:themeShade="80"/>
-          <w:sz w:val="20"/>
-          <w:szCs w:val="20"/>
-          <w:lang w:val="en-US"/>
-        </w:rPr>
-        <w:t xml:space="preserve"> they are already familiar with rather than having to start from scratch</w:t>
+        <w:t>adding to something they are already familiar with rather than having to start from scratch</w:t>
       </w:r>
       <w:r>
         <w:rPr>
@@ -3122,29 +3100,7 @@
           <w:szCs w:val="20"/>
           <w:lang w:val="en-US"/>
         </w:rPr>
-        <w:t xml:space="preserve">HTTP. In the REST architecture style, </w:t>
-      </w:r>
-      <w:proofErr w:type="gramStart"/>
-      <w:r>
-        <w:rPr>
-          <w:rFonts w:cstheme="minorHAnsi"/>
-          <w:color w:val="385623" w:themeColor="accent6" w:themeShade="80"/>
-          <w:sz w:val="20"/>
-          <w:szCs w:val="20"/>
-          <w:lang w:val="en-US"/>
-        </w:rPr>
-        <w:t>clients</w:t>
-      </w:r>
-      <w:proofErr w:type="gramEnd"/>
-      <w:r>
-        <w:rPr>
-          <w:rFonts w:cstheme="minorHAnsi"/>
-          <w:color w:val="385623" w:themeColor="accent6" w:themeShade="80"/>
-          <w:sz w:val="20"/>
-          <w:szCs w:val="20"/>
-          <w:lang w:val="en-US"/>
-        </w:rPr>
-        <w:t xml:space="preserve"> and servers exchange representations of resources</w:t>
+        <w:t>HTTP. In the REST architecture style, clients and servers exchange representations of resources</w:t>
       </w:r>
       <w:r>
         <w:rPr>
@@ -3804,20 +3760,8 @@
           <w:szCs w:val="20"/>
           <w:lang w:val="en-US"/>
         </w:rPr>
-        <w:t xml:space="preserve">valid future states of the </w:t>
-      </w:r>
-      <w:proofErr w:type="gramStart"/>
-      <w:r>
-        <w:rPr>
-          <w:rFonts w:cstheme="minorHAnsi"/>
-          <w:color w:val="385623" w:themeColor="accent6" w:themeShade="80"/>
-          <w:sz w:val="20"/>
-          <w:szCs w:val="20"/>
-          <w:lang w:val="en-US"/>
-        </w:rPr>
-        <w:t>interaction</w:t>
-      </w:r>
-      <w:proofErr w:type="gramEnd"/>
+        <w:t>valid future states of the interaction</w:t>
+      </w:r>
     </w:p>
     <w:p>
       <w:pPr>
@@ -5338,21 +5282,7 @@
         <w:rPr>
           <w:lang w:val="en-US" w:eastAsia="fi-FI"/>
         </w:rPr>
-        <w:t xml:space="preserve">, so just 2. is </w:t>
-      </w:r>
-      <w:proofErr w:type="gramStart"/>
-      <w:r>
-        <w:rPr>
-          <w:lang w:val="en-US" w:eastAsia="fi-FI"/>
-        </w:rPr>
-        <w:t>enough, if</w:t>
-      </w:r>
-      <w:proofErr w:type="gramEnd"/>
-      <w:r>
-        <w:rPr>
-          <w:lang w:val="en-US" w:eastAsia="fi-FI"/>
-        </w:rPr>
-        <w:t xml:space="preserve"> you know the correct package id needed for the 2. request</w:t>
+        <w:t>, so just 2. is enough, if you know the correct package id needed for the 2. request</w:t>
       </w:r>
       <w:r>
         <w:rPr>
@@ -5412,7 +5342,6 @@
         </w:rPr>
         <w:t xml:space="preserve"> </w:t>
       </w:r>
-      <w:proofErr w:type="gramStart"/>
       <w:r>
         <w:rPr>
           <w:b/>
@@ -5420,7 +5349,6 @@
         </w:rPr>
         <w:t>Request</w:t>
       </w:r>
-      <w:proofErr w:type="gramEnd"/>
     </w:p>
     <w:p>
       <w:pPr>
@@ -5721,16 +5649,8 @@
         <w:rPr>
           <w:lang w:val="en-US" w:eastAsia="fi-FI"/>
         </w:rPr>
-        <w:t xml:space="preserve">Http Request Header fields used for metadata of the request, especially </w:t>
-      </w:r>
-      <w:proofErr w:type="gramStart"/>
-      <w:r>
-        <w:rPr>
-          <w:lang w:val="en-US" w:eastAsia="fi-FI"/>
-        </w:rPr>
-        <w:t>security</w:t>
-      </w:r>
-      <w:proofErr w:type="gramEnd"/>
+        <w:t>Http Request Header fields used for metadata of the request, especially security</w:t>
+      </w:r>
     </w:p>
     <w:p>
       <w:pPr>
@@ -5765,16 +5685,8 @@
         <w:rPr>
           <w:lang w:val="en-US" w:eastAsia="fi-FI"/>
         </w:rPr>
-        <w:t xml:space="preserve">API key must be there as well, otherwise the backend could just DROP the request without serving </w:t>
-      </w:r>
-      <w:proofErr w:type="gramStart"/>
-      <w:r>
-        <w:rPr>
-          <w:lang w:val="en-US" w:eastAsia="fi-FI"/>
-        </w:rPr>
-        <w:t>it</w:t>
-      </w:r>
-      <w:proofErr w:type="gramEnd"/>
+        <w:t>API key must be there as well, otherwise the backend could just DROP the request without serving it</w:t>
+      </w:r>
     </w:p>
     <w:p>
       <w:pPr>
@@ -5791,21 +5703,7 @@
         <w:rPr>
           <w:lang w:val="en-US" w:eastAsia="fi-FI"/>
         </w:rPr>
-        <w:t xml:space="preserve">Backend doesn’t know what </w:t>
-      </w:r>
-      <w:proofErr w:type="gramStart"/>
-      <w:r>
-        <w:rPr>
-          <w:lang w:val="en-US" w:eastAsia="fi-FI"/>
-        </w:rPr>
-        <w:t>was the previous service</w:t>
-      </w:r>
-      <w:proofErr w:type="gramEnd"/>
-      <w:r>
-        <w:rPr>
-          <w:lang w:val="en-US" w:eastAsia="fi-FI"/>
-        </w:rPr>
-        <w:t xml:space="preserve"> called!</w:t>
+        <w:t>Backend doesn’t know what was the previous service called!</w:t>
       </w:r>
     </w:p>
     <w:p>
@@ -6089,35 +5987,7 @@
         <w:rPr>
           <w:lang w:val="en-US" w:eastAsia="fi-FI"/>
         </w:rPr>
-        <w:t xml:space="preserve">(Those were just examples, </w:t>
-      </w:r>
-      <w:proofErr w:type="gramStart"/>
-      <w:r>
-        <w:rPr>
-          <w:lang w:val="en-US" w:eastAsia="fi-FI"/>
-        </w:rPr>
-        <w:t>don’t</w:t>
-      </w:r>
-      <w:proofErr w:type="gramEnd"/>
-      <w:r>
-        <w:rPr>
-          <w:lang w:val="en-US" w:eastAsia="fi-FI"/>
-        </w:rPr>
-        <w:t xml:space="preserve"> use as model. </w:t>
-      </w:r>
-      <w:proofErr w:type="gramStart"/>
-      <w:r>
-        <w:rPr>
-          <w:lang w:val="en-US" w:eastAsia="fi-FI"/>
-        </w:rPr>
-        <w:t>E.g.</w:t>
-      </w:r>
-      <w:proofErr w:type="gramEnd"/>
-      <w:r>
-        <w:rPr>
-          <w:lang w:val="en-US" w:eastAsia="fi-FI"/>
-        </w:rPr>
-        <w:t xml:space="preserve"> find might actually send a JSON file with the find criteria to the back-end and the back-end would analyze the JSON and use it for the find operation)</w:t>
+        <w:t>(Those were just examples, don’t use as model. E.g. find might actually send a JSON file with the find criteria to the back-end and the back-end would analyze the JSON and use it for the find operation)</w:t>
       </w:r>
     </w:p>
     <w:p>
@@ -6202,19 +6072,11 @@
         </w:rPr>
         <w:t xml:space="preserve">, </w:t>
       </w:r>
-      <w:proofErr w:type="gramStart"/>
-      <w:r>
-        <w:rPr>
-          <w:lang w:val="en-US" w:eastAsia="fi-FI"/>
-        </w:rPr>
-        <w:t>e.g.</w:t>
-      </w:r>
-      <w:proofErr w:type="gramEnd"/>
-      <w:r>
-        <w:rPr>
-          <w:lang w:val="en-US" w:eastAsia="fi-FI"/>
-        </w:rPr>
-        <w:t xml:space="preserve"> </w:t>
+      <w:r>
+        <w:rPr>
+          <w:lang w:val="en-US" w:eastAsia="fi-FI"/>
+        </w:rPr>
+        <w:t xml:space="preserve">e.g. </w:t>
       </w:r>
       <w:r>
         <w:rPr>
@@ -6284,16 +6146,8 @@
         <w:rPr>
           <w:lang w:val="en-US" w:eastAsia="fi-FI"/>
         </w:rPr>
-        <w:t xml:space="preserve"> web services could </w:t>
-      </w:r>
-      <w:proofErr w:type="gramStart"/>
-      <w:r>
-        <w:rPr>
-          <w:lang w:val="en-US" w:eastAsia="fi-FI"/>
-        </w:rPr>
-        <w:t>be seen as</w:t>
-      </w:r>
-      <w:proofErr w:type="gramEnd"/>
+        <w:t xml:space="preserve"> web services could be seen as</w:t>
+      </w:r>
       <w:r>
         <w:rPr>
           <w:lang w:val="en-US" w:eastAsia="fi-FI"/>
@@ -6440,7 +6294,21 @@
           <w:bCs/>
           <w:lang w:val="en-US" w:eastAsia="fi-FI"/>
         </w:rPr>
-        <w:t>GrapQL</w:t>
+        <w:t>Grap</w:t>
+      </w:r>
+      <w:r>
+        <w:rPr>
+          <w:bCs/>
+          <w:lang w:val="en-US" w:eastAsia="fi-FI"/>
+        </w:rPr>
+        <w:t>h</w:t>
+      </w:r>
+      <w:r>
+        <w:rPr>
+          <w:bCs/>
+          <w:lang w:val="en-US" w:eastAsia="fi-FI"/>
+        </w:rPr>
+        <w:t>QL</w:t>
       </w:r>
       <w:proofErr w:type="spellEnd"/>
       <w:r>
@@ -6448,6 +6316,13 @@
           <w:bCs/>
           <w:lang w:val="en-US" w:eastAsia="fi-FI"/>
         </w:rPr>
+        <w:t xml:space="preserve"> backends</w:t>
+      </w:r>
+      <w:r>
+        <w:rPr>
+          <w:bCs/>
+          <w:lang w:val="en-US" w:eastAsia="fi-FI"/>
+        </w:rPr>
         <w:t xml:space="preserve"> the same service endpoint can be used to fetch a variety of data, as part of the </w:t>
       </w:r>
       <w:r>
@@ -6462,17 +6337,63 @@
           <w:bCs/>
           <w:lang w:val="en-US" w:eastAsia="fi-FI"/>
         </w:rPr>
-        <w:t xml:space="preserve"> can be a query that is written the way we want to have data from the </w:t>
-      </w:r>
-      <w:proofErr w:type="gramStart"/>
-      <w:r>
-        <w:rPr>
-          <w:bCs/>
-          <w:lang w:val="en-US" w:eastAsia="fi-FI"/>
-        </w:rPr>
-        <w:t>backend</w:t>
-      </w:r>
-      <w:proofErr w:type="gramEnd"/>
+        <w:t xml:space="preserve"> can be a query that is written the way we want to have data from the backend</w:t>
+      </w:r>
+      <w:r>
+        <w:rPr>
+          <w:bCs/>
+          <w:lang w:val="en-US" w:eastAsia="fi-FI"/>
+        </w:rPr>
+        <w:t xml:space="preserve">. The </w:t>
+      </w:r>
+      <w:r>
+        <w:rPr>
+          <w:b/>
+          <w:bCs/>
+          <w:lang w:val="en-US" w:eastAsia="fi-FI"/>
+        </w:rPr>
+        <w:t>language</w:t>
+      </w:r>
+      <w:r>
+        <w:rPr>
+          <w:bCs/>
+          <w:lang w:val="en-US" w:eastAsia="fi-FI"/>
+        </w:rPr>
+        <w:t xml:space="preserve"> the query is written in,</w:t>
+      </w:r>
+      <w:r>
+        <w:rPr>
+          <w:b/>
+          <w:bCs/>
+          <w:lang w:val="en-US" w:eastAsia="fi-FI"/>
+        </w:rPr>
+        <w:t xml:space="preserve"> is called </w:t>
+      </w:r>
+      <w:proofErr w:type="spellStart"/>
+      <w:r>
+        <w:rPr>
+          <w:b/>
+          <w:bCs/>
+          <w:i/>
+          <w:lang w:val="en-US" w:eastAsia="fi-FI"/>
+        </w:rPr>
+        <w:t>GraphQL</w:t>
+      </w:r>
+      <w:proofErr w:type="spellEnd"/>
+      <w:r>
+        <w:rPr>
+          <w:bCs/>
+          <w:lang w:val="en-US" w:eastAsia="fi-FI"/>
+        </w:rPr>
+        <w:t>.</w:t>
+      </w:r>
+      <w:r>
+        <w:rPr>
+          <w:bCs/>
+          <w:lang w:val="en-US" w:eastAsia="fi-FI"/>
+        </w:rPr>
+        <w:t xml:space="preserve"> </w:t>
+      </w:r>
     </w:p>
     <w:p>
       <w:pPr>
@@ -6498,6 +6419,86 @@
           <w:bCs/>
           <w:lang w:val="en-US" w:eastAsia="fi-FI"/>
         </w:rPr>
+        <w:t xml:space="preserve">It's not JSON, </w:t>
+      </w:r>
+      <w:r>
+        <w:rPr>
+          <w:bCs/>
+          <w:lang w:val="en-US" w:eastAsia="fi-FI"/>
+        </w:rPr>
+        <w:t>but still structured with {}</w:t>
+      </w:r>
+      <w:r>
+        <w:rPr>
+          <w:bCs/>
+          <w:lang w:val="en-US" w:eastAsia="fi-FI"/>
+        </w:rPr>
+        <w:t xml:space="preserve"> and names of objects and other </w:t>
+      </w:r>
+      <w:r>
+        <w:rPr>
+          <w:bCs/>
+          <w:lang w:val="en-US" w:eastAsia="fi-FI"/>
+        </w:rPr>
+        <w:t>fields/members</w:t>
+      </w:r>
+      <w:proofErr w:type="gramStart"/>
+      <w:r>
+        <w:rPr>
+          <w:bCs/>
+          <w:lang w:val="en-US" w:eastAsia="fi-FI"/>
+        </w:rPr>
+        <w:t xml:space="preserve">. </w:t>
+      </w:r>
+      <w:proofErr w:type="gramEnd"/>
+      <w:r>
+        <w:rPr>
+          <w:bCs/>
+          <w:lang w:val="en-US" w:eastAsia="fi-FI"/>
+        </w:rPr>
+        <w:t xml:space="preserve">And search </w:t>
+      </w:r>
+      <w:bookmarkStart w:id="0" w:name="_GoBack"/>
+      <w:bookmarkEnd w:id="0"/>
+      <w:r>
+        <w:rPr>
+          <w:bCs/>
+          <w:lang w:val="en-US" w:eastAsia="fi-FI"/>
+        </w:rPr>
+        <w:t>criteria</w:t>
+      </w:r>
+      <w:r>
+        <w:rPr>
+          <w:bCs/>
+          <w:lang w:val="en-US" w:eastAsia="fi-FI"/>
+        </w:rPr>
+        <w:t>)</w:t>
+      </w:r>
+      <w:r>
+        <w:rPr>
+          <w:bCs/>
+          <w:lang w:val="en-US" w:eastAsia="fi-FI"/>
+        </w:rPr>
+        <w:t>.</w:t>
+      </w:r>
+    </w:p>
+    <w:p>
+      <w:pPr>
+        <w:pStyle w:val="ListParagraph"/>
+        <w:numPr>
+          <w:ilvl w:val="0"/>
+          <w:numId w:val="6"/>
+        </w:numPr>
+        <w:rPr>
+          <w:bCs/>
+          <w:lang w:val="en-US" w:eastAsia="fi-FI"/>
+        </w:rPr>
+      </w:pPr>
+      <w:r>
+        <w:rPr>
+          <w:bCs/>
+          <w:lang w:val="en-US" w:eastAsia="fi-FI"/>
+        </w:rPr>
         <w:t>(</w:t>
       </w:r>
       <w:r>
@@ -6505,6 +6506,13 @@
           <w:bCs/>
           <w:lang w:val="en-US" w:eastAsia="fi-FI"/>
         </w:rPr>
+        <w:t>(</w:t>
+      </w:r>
+      <w:r>
+        <w:rPr>
+          <w:bCs/>
+          <w:lang w:val="en-US" w:eastAsia="fi-FI"/>
+        </w:rPr>
         <w:t xml:space="preserve">Older REST API can of course also have “somewhat varying queries” but you have to write the parsing of the URI into </w:t>
       </w:r>
       <w:r>
@@ -6519,23 +6527,7 @@
           <w:bCs/>
           <w:lang w:val="en-US" w:eastAsia="fi-FI"/>
         </w:rPr>
-        <w:t xml:space="preserve">queries yourself, </w:t>
-      </w:r>
-      <w:proofErr w:type="gramStart"/>
-      <w:r>
-        <w:rPr>
-          <w:bCs/>
-          <w:lang w:val="en-US" w:eastAsia="fi-FI"/>
-        </w:rPr>
-        <w:t>e.g.</w:t>
-      </w:r>
-      <w:proofErr w:type="gramEnd"/>
-      <w:r>
-        <w:rPr>
-          <w:bCs/>
-          <w:lang w:val="en-US" w:eastAsia="fi-FI"/>
-        </w:rPr>
-        <w:t xml:space="preserve"> in your JavaScript code. That </w:t>
+        <w:t xml:space="preserve">queries yourself, e.g. in your JavaScript code. That </w:t>
       </w:r>
       <w:r>
         <w:rPr>
@@ -6712,23 +6704,7 @@
           <w:bCs/>
           <w:lang w:val="en-US" w:eastAsia="fi-FI"/>
         </w:rPr>
-        <w:t xml:space="preserve"> when </w:t>
-      </w:r>
-      <w:proofErr w:type="gramStart"/>
-      <w:r>
-        <w:rPr>
-          <w:bCs/>
-          <w:lang w:val="en-US" w:eastAsia="fi-FI"/>
-        </w:rPr>
-        <w:t>it’s</w:t>
-      </w:r>
-      <w:proofErr w:type="gramEnd"/>
-      <w:r>
-        <w:rPr>
-          <w:bCs/>
-          <w:lang w:val="en-US" w:eastAsia="fi-FI"/>
-        </w:rPr>
-        <w:t xml:space="preserve"> called</w:t>
+        <w:t xml:space="preserve"> when it’s called</w:t>
       </w:r>
       <w:r>
         <w:rPr>
@@ -6850,7 +6826,7 @@
 </file>
 
 <file path=word/numbering.xml><?xml version="1.0" encoding="utf-8"?>
-<w:numbering xmlns:wpc="http://schemas.microsoft.com/office/word/2010/wordprocessingCanvas" xmlns:cx="http://schemas.microsoft.com/office/drawing/2014/chartex" xmlns:cx1="http://schemas.microsoft.com/office/drawing/2015/9/8/chartex" xmlns:cx2="http://schemas.microsoft.com/office/drawing/2015/10/21/chartex" xmlns:cx3="http://schemas.microsoft.com/office/drawing/2016/5/9/chartex" xmlns:cx4="http://schemas.microsoft.com/office/drawing/2016/5/10/chartex" xmlns:cx5="http://schemas.microsoft.com/office/drawing/2016/5/11/chartex" xmlns:cx6="http://schemas.microsoft.com/office/drawing/2016/5/12/chartex" xmlns:cx7="http://schemas.microsoft.com/office/drawing/2016/5/13/chartex" xmlns:cx8="http://schemas.microsoft.com/office/drawing/2016/5/14/chartex" xmlns:mc="http://schemas.openxmlformats.org/markup-compatibility/2006" xmlns:aink="http://schemas.microsoft.com/office/drawing/2016/ink" xmlns:am3d="http://schemas.microsoft.com/office/drawing/2017/model3d" xmlns:o="urn:schemas-microsoft-com:office:office" xmlns:r="http://schemas.openxmlformats.org/officeDocument/2006/relationships" xmlns:m="http://schemas.openxmlformats.org/officeDocument/2006/math" xmlns:v="urn:schemas-microsoft-com:vml" xmlns:wp14="http://schemas.microsoft.com/office/word/2010/wordprocessingDrawing" xmlns:wp="http://schemas.openxmlformats.org/drawingml/2006/wordprocessingDrawing" xmlns:w10="urn:schemas-microsoft-com:office:word" xmlns:w="http://schemas.openxmlformats.org/wordprocessingml/2006/main" xmlns:w14="http://schemas.microsoft.com/office/word/2010/wordml" xmlns:w15="http://schemas.microsoft.com/office/word/2012/wordml" xmlns:w16cex="http://schemas.microsoft.com/office/word/2018/wordml/cex" xmlns:w16cid="http://schemas.microsoft.com/office/word/2016/wordml/cid" xmlns:w16="http://schemas.microsoft.com/office/word/2018/wordml" xmlns:w16se="http://schemas.microsoft.com/office/word/2015/wordml/symex" xmlns:wpg="http://schemas.microsoft.com/office/word/2010/wordprocessingGroup" xmlns:wpi="http://schemas.microsoft.com/office/word/2010/wordprocessingInk" xmlns:wne="http://schemas.microsoft.com/office/word/2006/wordml" xmlns:wps="http://schemas.microsoft.com/office/word/2010/wordprocessingShape" mc:Ignorable="w14 w15 w16se w16cid w16 w16cex wp14">
+<w:numbering xmlns:wpc="http://schemas.microsoft.com/office/word/2010/wordprocessingCanvas" xmlns:cx="http://schemas.microsoft.com/office/drawing/2014/chartex" xmlns:cx1="http://schemas.microsoft.com/office/drawing/2015/9/8/chartex" xmlns:cx2="http://schemas.microsoft.com/office/drawing/2015/10/21/chartex" xmlns:cx3="http://schemas.microsoft.com/office/drawing/2016/5/9/chartex" xmlns:cx4="http://schemas.microsoft.com/office/drawing/2016/5/10/chartex" xmlns:cx5="http://schemas.microsoft.com/office/drawing/2016/5/11/chartex" xmlns:cx6="http://schemas.microsoft.com/office/drawing/2016/5/12/chartex" xmlns:cx7="http://schemas.microsoft.com/office/drawing/2016/5/13/chartex" xmlns:cx8="http://schemas.microsoft.com/office/drawing/2016/5/14/chartex" xmlns:mc="http://schemas.openxmlformats.org/markup-compatibility/2006" xmlns:aink="http://schemas.microsoft.com/office/drawing/2016/ink" xmlns:am3d="http://schemas.microsoft.com/office/drawing/2017/model3d" xmlns:o="urn:schemas-microsoft-com:office:office" xmlns:r="http://schemas.openxmlformats.org/officeDocument/2006/relationships" xmlns:m="http://schemas.openxmlformats.org/officeDocument/2006/math" xmlns:v="urn:schemas-microsoft-com:vml" xmlns:wp14="http://schemas.microsoft.com/office/word/2010/wordprocessingDrawing" xmlns:wp="http://schemas.openxmlformats.org/drawingml/2006/wordprocessingDrawing" xmlns:w10="urn:schemas-microsoft-com:office:word" xmlns:w="http://schemas.openxmlformats.org/wordprocessingml/2006/main" xmlns:w14="http://schemas.microsoft.com/office/word/2010/wordml" xmlns:w15="http://schemas.microsoft.com/office/word/2012/wordml" xmlns:w16cid="http://schemas.microsoft.com/office/word/2016/wordml/cid" xmlns:w16se="http://schemas.microsoft.com/office/word/2015/wordml/symex" xmlns:wpg="http://schemas.microsoft.com/office/word/2010/wordprocessingGroup" xmlns:wpi="http://schemas.microsoft.com/office/word/2010/wordprocessingInk" xmlns:wne="http://schemas.microsoft.com/office/word/2006/wordml" xmlns:wps="http://schemas.microsoft.com/office/word/2010/wordprocessingShape" mc:Ignorable="w14 w15 w16se w16cid wp14">
   <w:abstractNum w:abstractNumId="0" w15:restartNumberingAfterBreak="0">
     <w:nsid w:val="15F75F93"/>
     <w:multiLevelType w:val="hybridMultilevel"/>
@@ -7739,7 +7715,7 @@
 </file>
 
 <file path=word/styles.xml><?xml version="1.0" encoding="utf-8"?>
-<w:styles xmlns:mc="http://schemas.openxmlformats.org/markup-compatibility/2006" xmlns:r="http://schemas.openxmlformats.org/officeDocument/2006/relationships" xmlns:w="http://schemas.openxmlformats.org/wordprocessingml/2006/main" xmlns:w14="http://schemas.microsoft.com/office/word/2010/wordml" xmlns:w15="http://schemas.microsoft.com/office/word/2012/wordml" xmlns:w16cex="http://schemas.microsoft.com/office/word/2018/wordml/cex" xmlns:w16cid="http://schemas.microsoft.com/office/word/2016/wordml/cid" xmlns:w16="http://schemas.microsoft.com/office/word/2018/wordml" xmlns:w16se="http://schemas.microsoft.com/office/word/2015/wordml/symex" mc:Ignorable="w14 w15 w16se w16cid w16 w16cex">
+<w:styles xmlns:mc="http://schemas.openxmlformats.org/markup-compatibility/2006" xmlns:r="http://schemas.openxmlformats.org/officeDocument/2006/relationships" xmlns:w="http://schemas.openxmlformats.org/wordprocessingml/2006/main" xmlns:w14="http://schemas.microsoft.com/office/word/2010/wordml" xmlns:w15="http://schemas.microsoft.com/office/word/2012/wordml" xmlns:w16cid="http://schemas.microsoft.com/office/word/2016/wordml/cid" xmlns:w16se="http://schemas.microsoft.com/office/word/2015/wordml/symex" mc:Ignorable="w14 w15 w16se w16cid">
   <w:docDefaults>
     <w:rPrDefault>
       <w:rPr>
@@ -7755,7 +7731,7 @@
       </w:pPr>
     </w:pPrDefault>
   </w:docDefaults>
-  <w:latentStyles w:defLockedState="0" w:defUIPriority="99" w:defSemiHidden="0" w:defUnhideWhenUsed="0" w:defQFormat="0" w:count="376">
+  <w:latentStyles w:defLockedState="0" w:defUIPriority="99" w:defSemiHidden="0" w:defUnhideWhenUsed="0" w:defQFormat="0" w:count="375">
     <w:lsdException w:name="Normal" w:uiPriority="0" w:qFormat="1"/>
     <w:lsdException w:name="heading 1" w:uiPriority="9" w:qFormat="1"/>
     <w:lsdException w:name="heading 2" w:semiHidden="1" w:uiPriority="9" w:unhideWhenUsed="1" w:qFormat="1"/>
@@ -8131,7 +8107,6 @@
     <w:lsdException w:name="Smart Hyperlink" w:semiHidden="1" w:unhideWhenUsed="1"/>
     <w:lsdException w:name="Hashtag" w:semiHidden="1" w:unhideWhenUsed="1"/>
     <w:lsdException w:name="Unresolved Mention" w:semiHidden="1" w:unhideWhenUsed="1"/>
-    <w:lsdException w:name="Smart Link" w:semiHidden="1" w:unhideWhenUsed="1"/>
   </w:latentStyles>
   <w:style w:type="paragraph" w:default="1" w:styleId="Normal">
     <w:name w:val="Normal"/>

</xml_diff>